<commit_message>
update doc and add figures
</commit_message>
<xml_diff>
--- a/docs/Notes_on_Probabilistic_Diffusion_Models.docx
+++ b/docs/Notes_on_Probabilistic_Diffusion_Models.docx
@@ -61,8 +61,2593 @@
           <w:sz w:val="20"/>
           <w:szCs w:val="20"/>
         </w:rPr>
-        <w:t xml:space="preserve">Diffusion models are generative models which implies that they model/generate data similar to the data on which they were trained.  </w:t>
+        <w:t xml:space="preserve">Diffusion models are generative models which implies that they model/generate data similar to the data on which they were trained. </w:t>
       </w:r>
+      <w:r>
+        <w:rPr>
+          <w:sz w:val="20"/>
+          <w:szCs w:val="20"/>
+        </w:rPr>
+        <w:t xml:space="preserve">Fundamentally, the diffusion models work by removing information from the training data in iterative fashion through the successive addition of Gaussian noise and then learning to </w:t>
+      </w:r>
+      <w:r>
+        <w:rPr>
+          <w:sz w:val="20"/>
+          <w:szCs w:val="20"/>
+        </w:rPr>
+        <w:t>approximate</w:t>
+      </w:r>
+      <w:r>
+        <w:rPr>
+          <w:sz w:val="20"/>
+          <w:szCs w:val="20"/>
+        </w:rPr>
+        <w:t xml:space="preserve"> some of the lost information </w:t>
+      </w:r>
+      <w:r>
+        <w:rPr>
+          <w:sz w:val="20"/>
+          <w:szCs w:val="20"/>
+        </w:rPr>
+        <w:t>by reversing the noising process.</w:t>
+      </w:r>
+    </w:p>
+    <w:p>
+      <w:pPr>
+        <w:rPr>
+          <w:sz w:val="20"/>
+          <w:szCs w:val="20"/>
+        </w:rPr>
+      </w:pPr>
+      <w:r>
+        <w:rPr>
+          <w:sz w:val="20"/>
+          <w:szCs w:val="20"/>
+        </w:rPr>
+        <w:t>After training, the diffusion model can be used to generate data by simply passing randomly sampled noise through the denoised process with learned parameters.</w:t>
+      </w:r>
+    </w:p>
+    <w:p>
+      <w:pPr>
+        <w:rPr>
+          <w:sz w:val="20"/>
+          <w:szCs w:val="20"/>
+        </w:rPr>
+      </w:pPr>
+    </w:p>
+    <w:p>
+      <w:pPr>
+        <w:rPr>
+          <w:sz w:val="20"/>
+          <w:szCs w:val="20"/>
+        </w:rPr>
+      </w:pPr>
+      <w:r>
+        <w:rPr>
+          <w:sz w:val="20"/>
+          <w:szCs w:val="20"/>
+        </w:rPr>
+        <w:t xml:space="preserve">In mathematical terms, </w:t>
+      </w:r>
+      <w:r>
+        <w:rPr>
+          <w:sz w:val="20"/>
+          <w:szCs w:val="20"/>
+        </w:rPr>
+        <w:t>a diffusion model is a latent variable model</w:t>
+      </w:r>
+      <w:r>
+        <w:rPr>
+          <w:sz w:val="20"/>
+          <w:szCs w:val="20"/>
+        </w:rPr>
+        <w:t xml:space="preserve"> which maps to the latent space using a fixed Markov chain. This chain adds noised to the data in order to obtain the approximate posterior </w:t>
+      </w:r>
+      <m:oMath>
+        <m:r>
+          <w:rPr>
+            <w:rFonts w:ascii="Cambria Math" w:hAnsi="Cambria Math"/>
+            <w:sz w:val="20"/>
+            <w:szCs w:val="20"/>
+          </w:rPr>
+          <m:t>q</m:t>
+        </m:r>
+        <m:d>
+          <m:dPr>
+            <m:ctrlPr>
+              <w:rPr>
+                <w:rFonts w:ascii="Cambria Math" w:hAnsi="Cambria Math"/>
+                <w:i/>
+                <w:sz w:val="20"/>
+                <w:szCs w:val="20"/>
+              </w:rPr>
+            </m:ctrlPr>
+          </m:dPr>
+          <m:e>
+            <m:sSub>
+              <m:sSubPr>
+                <m:ctrlPr>
+                  <w:rPr>
+                    <w:rFonts w:ascii="Cambria Math" w:hAnsi="Cambria Math"/>
+                    <w:i/>
+                    <w:sz w:val="20"/>
+                    <w:szCs w:val="20"/>
+                  </w:rPr>
+                </m:ctrlPr>
+              </m:sSubPr>
+              <m:e>
+                <m:r>
+                  <m:rPr>
+                    <m:sty m:val="b"/>
+                  </m:rPr>
+                  <w:rPr>
+                    <w:rFonts w:ascii="Cambria Math" w:hAnsi="Cambria Math"/>
+                    <w:sz w:val="20"/>
+                    <w:szCs w:val="20"/>
+                  </w:rPr>
+                  <m:t>x</m:t>
+                </m:r>
+              </m:e>
+              <m:sub>
+                <m:r>
+                  <w:rPr>
+                    <w:rFonts w:ascii="Cambria Math" w:hAnsi="Cambria Math"/>
+                    <w:sz w:val="20"/>
+                    <w:szCs w:val="20"/>
+                  </w:rPr>
+                  <m:t>1</m:t>
+                </m:r>
+              </m:sub>
+            </m:sSub>
+            <m:r>
+              <w:rPr>
+                <w:rFonts w:ascii="Cambria Math" w:hAnsi="Cambria Math"/>
+                <w:sz w:val="20"/>
+                <w:szCs w:val="20"/>
+              </w:rPr>
+              <m:t>|</m:t>
+            </m:r>
+            <m:sSub>
+              <m:sSubPr>
+                <m:ctrlPr>
+                  <w:rPr>
+                    <w:rFonts w:ascii="Cambria Math" w:hAnsi="Cambria Math"/>
+                    <w:i/>
+                    <w:sz w:val="20"/>
+                    <w:szCs w:val="20"/>
+                  </w:rPr>
+                </m:ctrlPr>
+              </m:sSubPr>
+              <m:e>
+                <m:r>
+                  <m:rPr>
+                    <m:sty m:val="b"/>
+                  </m:rPr>
+                  <w:rPr>
+                    <w:rFonts w:ascii="Cambria Math" w:hAnsi="Cambria Math"/>
+                    <w:sz w:val="20"/>
+                    <w:szCs w:val="20"/>
+                  </w:rPr>
+                  <m:t>x</m:t>
+                </m:r>
+              </m:e>
+              <m:sub>
+                <m:r>
+                  <w:rPr>
+                    <w:rFonts w:ascii="Cambria Math" w:hAnsi="Cambria Math"/>
+                    <w:sz w:val="20"/>
+                    <w:szCs w:val="20"/>
+                  </w:rPr>
+                  <m:t>0</m:t>
+                </m:r>
+              </m:sub>
+            </m:sSub>
+          </m:e>
+        </m:d>
+        <m:r>
+          <w:rPr>
+            <w:rFonts w:ascii="Cambria Math" w:hAnsi="Cambria Math"/>
+            <w:sz w:val="20"/>
+            <w:szCs w:val="20"/>
+          </w:rPr>
+          <m:t>,</m:t>
+        </m:r>
+        <m:r>
+          <w:rPr>
+            <w:rFonts w:ascii="Cambria Math" w:hAnsi="Cambria Math"/>
+            <w:sz w:val="20"/>
+            <w:szCs w:val="20"/>
+          </w:rPr>
+          <m:t>q</m:t>
+        </m:r>
+        <m:d>
+          <m:dPr>
+            <m:ctrlPr>
+              <w:rPr>
+                <w:rFonts w:ascii="Cambria Math" w:hAnsi="Cambria Math"/>
+                <w:i/>
+                <w:sz w:val="20"/>
+                <w:szCs w:val="20"/>
+              </w:rPr>
+            </m:ctrlPr>
+          </m:dPr>
+          <m:e>
+            <m:sSub>
+              <m:sSubPr>
+                <m:ctrlPr>
+                  <w:rPr>
+                    <w:rFonts w:ascii="Cambria Math" w:hAnsi="Cambria Math"/>
+                    <w:i/>
+                    <w:sz w:val="20"/>
+                    <w:szCs w:val="20"/>
+                  </w:rPr>
+                </m:ctrlPr>
+              </m:sSubPr>
+              <m:e>
+                <m:r>
+                  <m:rPr>
+                    <m:sty m:val="b"/>
+                  </m:rPr>
+                  <w:rPr>
+                    <w:rFonts w:ascii="Cambria Math" w:hAnsi="Cambria Math"/>
+                    <w:sz w:val="20"/>
+                    <w:szCs w:val="20"/>
+                  </w:rPr>
+                  <m:t>x</m:t>
+                </m:r>
+              </m:e>
+              <m:sub>
+                <m:r>
+                  <w:rPr>
+                    <w:rFonts w:ascii="Cambria Math" w:hAnsi="Cambria Math"/>
+                    <w:sz w:val="20"/>
+                    <w:szCs w:val="20"/>
+                  </w:rPr>
+                  <m:t>2</m:t>
+                </m:r>
+              </m:sub>
+            </m:sSub>
+            <m:r>
+              <w:rPr>
+                <w:rFonts w:ascii="Cambria Math" w:hAnsi="Cambria Math"/>
+                <w:sz w:val="20"/>
+                <w:szCs w:val="20"/>
+              </w:rPr>
+              <m:t>|</m:t>
+            </m:r>
+            <m:sSub>
+              <m:sSubPr>
+                <m:ctrlPr>
+                  <w:rPr>
+                    <w:rFonts w:ascii="Cambria Math" w:hAnsi="Cambria Math"/>
+                    <w:i/>
+                    <w:sz w:val="20"/>
+                    <w:szCs w:val="20"/>
+                  </w:rPr>
+                </m:ctrlPr>
+              </m:sSubPr>
+              <m:e>
+                <m:r>
+                  <m:rPr>
+                    <m:sty m:val="b"/>
+                  </m:rPr>
+                  <w:rPr>
+                    <w:rFonts w:ascii="Cambria Math" w:hAnsi="Cambria Math"/>
+                    <w:sz w:val="20"/>
+                    <w:szCs w:val="20"/>
+                  </w:rPr>
+                  <m:t>x</m:t>
+                </m:r>
+              </m:e>
+              <m:sub>
+                <m:r>
+                  <w:rPr>
+                    <w:rFonts w:ascii="Cambria Math" w:hAnsi="Cambria Math"/>
+                    <w:sz w:val="20"/>
+                    <w:szCs w:val="20"/>
+                  </w:rPr>
+                  <m:t>0</m:t>
+                </m:r>
+              </m:sub>
+            </m:sSub>
+          </m:e>
+        </m:d>
+        <m:r>
+          <w:rPr>
+            <w:rFonts w:ascii="Cambria Math" w:hAnsi="Cambria Math"/>
+            <w:sz w:val="20"/>
+            <w:szCs w:val="20"/>
+          </w:rPr>
+          <m:t>,…,</m:t>
+        </m:r>
+        <m:r>
+          <w:rPr>
+            <w:rFonts w:ascii="Cambria Math" w:hAnsi="Cambria Math"/>
+            <w:sz w:val="20"/>
+            <w:szCs w:val="20"/>
+          </w:rPr>
+          <m:t>q</m:t>
+        </m:r>
+        <m:d>
+          <m:dPr>
+            <m:ctrlPr>
+              <w:rPr>
+                <w:rFonts w:ascii="Cambria Math" w:hAnsi="Cambria Math"/>
+                <w:i/>
+                <w:sz w:val="20"/>
+                <w:szCs w:val="20"/>
+              </w:rPr>
+            </m:ctrlPr>
+          </m:dPr>
+          <m:e>
+            <m:sSub>
+              <m:sSubPr>
+                <m:ctrlPr>
+                  <w:rPr>
+                    <w:rFonts w:ascii="Cambria Math" w:hAnsi="Cambria Math"/>
+                    <w:i/>
+                    <w:sz w:val="20"/>
+                    <w:szCs w:val="20"/>
+                  </w:rPr>
+                </m:ctrlPr>
+              </m:sSubPr>
+              <m:e>
+                <m:r>
+                  <m:rPr>
+                    <m:sty m:val="b"/>
+                  </m:rPr>
+                  <w:rPr>
+                    <w:rFonts w:ascii="Cambria Math" w:hAnsi="Cambria Math"/>
+                    <w:sz w:val="20"/>
+                    <w:szCs w:val="20"/>
+                  </w:rPr>
+                  <m:t>x</m:t>
+                </m:r>
+              </m:e>
+              <m:sub>
+                <m:r>
+                  <w:rPr>
+                    <w:rFonts w:ascii="Cambria Math" w:hAnsi="Cambria Math"/>
+                    <w:sz w:val="20"/>
+                    <w:szCs w:val="20"/>
+                  </w:rPr>
+                  <m:t>T</m:t>
+                </m:r>
+              </m:sub>
+            </m:sSub>
+            <m:r>
+              <w:rPr>
+                <w:rFonts w:ascii="Cambria Math" w:hAnsi="Cambria Math"/>
+                <w:sz w:val="20"/>
+                <w:szCs w:val="20"/>
+              </w:rPr>
+              <m:t>|</m:t>
+            </m:r>
+            <m:sSub>
+              <m:sSubPr>
+                <m:ctrlPr>
+                  <w:rPr>
+                    <w:rFonts w:ascii="Cambria Math" w:hAnsi="Cambria Math"/>
+                    <w:i/>
+                    <w:sz w:val="20"/>
+                    <w:szCs w:val="20"/>
+                  </w:rPr>
+                </m:ctrlPr>
+              </m:sSubPr>
+              <m:e>
+                <m:r>
+                  <m:rPr>
+                    <m:sty m:val="b"/>
+                  </m:rPr>
+                  <w:rPr>
+                    <w:rFonts w:ascii="Cambria Math" w:hAnsi="Cambria Math"/>
+                    <w:sz w:val="20"/>
+                    <w:szCs w:val="20"/>
+                  </w:rPr>
+                  <m:t>x</m:t>
+                </m:r>
+              </m:e>
+              <m:sub>
+                <m:r>
+                  <w:rPr>
+                    <w:rFonts w:ascii="Cambria Math" w:hAnsi="Cambria Math"/>
+                    <w:sz w:val="20"/>
+                    <w:szCs w:val="20"/>
+                  </w:rPr>
+                  <m:t>0</m:t>
+                </m:r>
+              </m:sub>
+            </m:sSub>
+          </m:e>
+        </m:d>
+      </m:oMath>
+      <w:r>
+        <w:rPr>
+          <w:sz w:val="20"/>
+          <w:szCs w:val="20"/>
+        </w:rPr>
+        <w:t xml:space="preserve">, where </w:t>
+      </w:r>
+      <m:oMath>
+        <m:sSub>
+          <m:sSubPr>
+            <m:ctrlPr>
+              <w:rPr>
+                <w:rFonts w:ascii="Cambria Math" w:hAnsi="Cambria Math"/>
+                <w:i/>
+                <w:sz w:val="20"/>
+                <w:szCs w:val="20"/>
+              </w:rPr>
+            </m:ctrlPr>
+          </m:sSubPr>
+          <m:e>
+            <m:r>
+              <m:rPr>
+                <m:sty m:val="b"/>
+              </m:rPr>
+              <w:rPr>
+                <w:rFonts w:ascii="Cambria Math" w:hAnsi="Cambria Math"/>
+                <w:sz w:val="20"/>
+                <w:szCs w:val="20"/>
+              </w:rPr>
+              <m:t>x</m:t>
+            </m:r>
+          </m:e>
+          <m:sub>
+            <m:r>
+              <w:rPr>
+                <w:rFonts w:ascii="Cambria Math" w:hAnsi="Cambria Math"/>
+                <w:sz w:val="20"/>
+                <w:szCs w:val="20"/>
+              </w:rPr>
+              <m:t>1</m:t>
+            </m:r>
+          </m:sub>
+        </m:sSub>
+        <m:r>
+          <w:rPr>
+            <w:rFonts w:ascii="Cambria Math" w:hAnsi="Cambria Math"/>
+            <w:sz w:val="20"/>
+            <w:szCs w:val="20"/>
+          </w:rPr>
+          <m:t>,</m:t>
+        </m:r>
+        <m:sSub>
+          <m:sSubPr>
+            <m:ctrlPr>
+              <w:rPr>
+                <w:rFonts w:ascii="Cambria Math" w:hAnsi="Cambria Math"/>
+                <w:i/>
+                <w:sz w:val="20"/>
+                <w:szCs w:val="20"/>
+              </w:rPr>
+            </m:ctrlPr>
+          </m:sSubPr>
+          <m:e>
+            <m:r>
+              <m:rPr>
+                <m:sty m:val="b"/>
+              </m:rPr>
+              <w:rPr>
+                <w:rFonts w:ascii="Cambria Math" w:hAnsi="Cambria Math"/>
+                <w:sz w:val="20"/>
+                <w:szCs w:val="20"/>
+              </w:rPr>
+              <m:t>x</m:t>
+            </m:r>
+          </m:e>
+          <m:sub>
+            <m:r>
+              <w:rPr>
+                <w:rFonts w:ascii="Cambria Math" w:hAnsi="Cambria Math"/>
+                <w:sz w:val="20"/>
+                <w:szCs w:val="20"/>
+              </w:rPr>
+              <m:t>2</m:t>
+            </m:r>
+          </m:sub>
+        </m:sSub>
+        <m:r>
+          <w:rPr>
+            <w:rFonts w:ascii="Cambria Math" w:hAnsi="Cambria Math"/>
+            <w:sz w:val="20"/>
+            <w:szCs w:val="20"/>
+          </w:rPr>
+          <m:t>,…,</m:t>
+        </m:r>
+        <m:sSub>
+          <m:sSubPr>
+            <m:ctrlPr>
+              <w:rPr>
+                <w:rFonts w:ascii="Cambria Math" w:hAnsi="Cambria Math"/>
+                <w:i/>
+                <w:sz w:val="20"/>
+                <w:szCs w:val="20"/>
+              </w:rPr>
+            </m:ctrlPr>
+          </m:sSubPr>
+          <m:e>
+            <m:r>
+              <m:rPr>
+                <m:sty m:val="b"/>
+              </m:rPr>
+              <w:rPr>
+                <w:rFonts w:ascii="Cambria Math" w:hAnsi="Cambria Math"/>
+                <w:sz w:val="20"/>
+                <w:szCs w:val="20"/>
+              </w:rPr>
+              <m:t>x</m:t>
+            </m:r>
+          </m:e>
+          <m:sub>
+            <m:r>
+              <w:rPr>
+                <w:rFonts w:ascii="Cambria Math" w:hAnsi="Cambria Math"/>
+                <w:sz w:val="20"/>
+                <w:szCs w:val="20"/>
+              </w:rPr>
+              <m:t>T</m:t>
+            </m:r>
+          </m:sub>
+        </m:sSub>
+      </m:oMath>
+      <w:r>
+        <w:rPr>
+          <w:sz w:val="20"/>
+          <w:szCs w:val="20"/>
+        </w:rPr>
+        <w:t xml:space="preserve"> are latent variables of the same dimensionality as </w:t>
+      </w:r>
+      <m:oMath>
+        <m:sSub>
+          <m:sSubPr>
+            <m:ctrlPr>
+              <w:rPr>
+                <w:rFonts w:ascii="Cambria Math" w:hAnsi="Cambria Math"/>
+                <w:i/>
+                <w:sz w:val="20"/>
+                <w:szCs w:val="20"/>
+              </w:rPr>
+            </m:ctrlPr>
+          </m:sSubPr>
+          <m:e>
+            <m:r>
+              <m:rPr>
+                <m:sty m:val="b"/>
+              </m:rPr>
+              <w:rPr>
+                <w:rFonts w:ascii="Cambria Math" w:hAnsi="Cambria Math"/>
+                <w:sz w:val="20"/>
+                <w:szCs w:val="20"/>
+              </w:rPr>
+              <m:t>x</m:t>
+            </m:r>
+          </m:e>
+          <m:sub>
+            <m:r>
+              <w:rPr>
+                <w:rFonts w:ascii="Cambria Math" w:hAnsi="Cambria Math"/>
+                <w:sz w:val="20"/>
+                <w:szCs w:val="20"/>
+              </w:rPr>
+              <m:t>0</m:t>
+            </m:r>
+          </m:sub>
+        </m:sSub>
+      </m:oMath>
+      <w:r>
+        <w:rPr>
+          <w:sz w:val="20"/>
+          <w:szCs w:val="20"/>
+        </w:rPr>
+        <w:t>.</w:t>
+      </w:r>
+    </w:p>
+    <w:p>
+      <w:pPr>
+        <w:rPr>
+          <w:sz w:val="20"/>
+          <w:szCs w:val="20"/>
+        </w:rPr>
+      </w:pPr>
+      <w:r>
+        <w:rPr>
+          <w:sz w:val="20"/>
+          <w:szCs w:val="20"/>
+        </w:rPr>
+        <mc:AlternateContent>
+          <mc:Choice Requires="wpg">
+            <w:drawing>
+              <wp:anchor distT="0" distB="0" distL="114300" distR="114300" simplePos="0" relativeHeight="251659264" behindDoc="0" locked="0" layoutInCell="1" allowOverlap="1" wp14:anchorId="14EECB93" wp14:editId="287DB5FD">
+                <wp:simplePos x="0" y="0"/>
+                <wp:positionH relativeFrom="column">
+                  <wp:posOffset>33020</wp:posOffset>
+                </wp:positionH>
+                <wp:positionV relativeFrom="paragraph">
+                  <wp:posOffset>175260</wp:posOffset>
+                </wp:positionV>
+                <wp:extent cx="3793490" cy="875665"/>
+                <wp:effectExtent l="0" t="0" r="3810" b="635"/>
+                <wp:wrapTopAndBottom/>
+                <wp:docPr id="34" name="Group 33">
+                  <a:extLst xmlns:a="http://schemas.openxmlformats.org/drawingml/2006/main">
+                    <a:ext uri="{FF2B5EF4-FFF2-40B4-BE49-F238E27FC236}">
+                      <a16:creationId xmlns:a16="http://schemas.microsoft.com/office/drawing/2014/main" id="{B9CDE8D8-AD6D-0B35-0CA0-6519CCFA81C7}"/>
+                    </a:ext>
+                  </a:extLst>
+                </wp:docPr>
+                <wp:cNvGraphicFramePr/>
+                <a:graphic xmlns:a="http://schemas.openxmlformats.org/drawingml/2006/main">
+                  <a:graphicData uri="http://schemas.microsoft.com/office/word/2010/wordprocessingGroup">
+                    <wpg:wgp>
+                      <wpg:cNvGrpSpPr/>
+                      <wpg:grpSpPr>
+                        <a:xfrm>
+                          <a:off x="0" y="0"/>
+                          <a:ext cx="3793490" cy="875665"/>
+                          <a:chOff x="31355" y="0"/>
+                          <a:chExt cx="3793941" cy="876070"/>
+                        </a:xfrm>
+                      </wpg:grpSpPr>
+                      <wps:wsp>
+                        <wps:cNvPr id="171382997" name="Oval 171382997">
+                          <a:extLst>
+                            <a:ext uri="{FF2B5EF4-FFF2-40B4-BE49-F238E27FC236}">
+                              <a16:creationId xmlns:a16="http://schemas.microsoft.com/office/drawing/2014/main" id="{B8854832-D467-8B76-7D3D-11EA6E53E435}"/>
+                            </a:ext>
+                          </a:extLst>
+                        </wps:cNvPr>
+                        <wps:cNvSpPr/>
+                        <wps:spPr>
+                          <a:xfrm>
+                            <a:off x="3115010" y="172335"/>
+                            <a:ext cx="264314" cy="281011"/>
+                          </a:xfrm>
+                          <a:prstGeom prst="ellipse">
+                            <a:avLst/>
+                          </a:prstGeom>
+                          <a:solidFill>
+                            <a:schemeClr val="accent1">
+                              <a:alpha val="26901"/>
+                            </a:schemeClr>
+                          </a:solidFill>
+                        </wps:spPr>
+                        <wps:style>
+                          <a:lnRef idx="2">
+                            <a:schemeClr val="accent1">
+                              <a:shade val="15000"/>
+                            </a:schemeClr>
+                          </a:lnRef>
+                          <a:fillRef idx="1">
+                            <a:schemeClr val="accent1"/>
+                          </a:fillRef>
+                          <a:effectRef idx="0">
+                            <a:schemeClr val="accent1"/>
+                          </a:effectRef>
+                          <a:fontRef idx="minor">
+                            <a:schemeClr val="lt1"/>
+                          </a:fontRef>
+                        </wps:style>
+                        <wps:bodyPr rtlCol="0" anchor="ctr"/>
+                      </wps:wsp>
+                      <wps:wsp>
+                        <wps:cNvPr id="700759591" name="Oval 700759591">
+                          <a:extLst>
+                            <a:ext uri="{FF2B5EF4-FFF2-40B4-BE49-F238E27FC236}">
+                              <a16:creationId xmlns:a16="http://schemas.microsoft.com/office/drawing/2014/main" id="{D76BA177-CEF1-E264-30CA-D6FFF38B431C}"/>
+                            </a:ext>
+                          </a:extLst>
+                        </wps:cNvPr>
+                        <wps:cNvSpPr/>
+                        <wps:spPr>
+                          <a:xfrm>
+                            <a:off x="2237500" y="172335"/>
+                            <a:ext cx="264314" cy="281011"/>
+                          </a:xfrm>
+                          <a:prstGeom prst="ellipse">
+                            <a:avLst/>
+                          </a:prstGeom>
+                          <a:solidFill>
+                            <a:schemeClr val="accent1">
+                              <a:alpha val="26901"/>
+                            </a:schemeClr>
+                          </a:solidFill>
+                        </wps:spPr>
+                        <wps:style>
+                          <a:lnRef idx="2">
+                            <a:schemeClr val="accent1">
+                              <a:shade val="15000"/>
+                            </a:schemeClr>
+                          </a:lnRef>
+                          <a:fillRef idx="1">
+                            <a:schemeClr val="accent1"/>
+                          </a:fillRef>
+                          <a:effectRef idx="0">
+                            <a:schemeClr val="accent1"/>
+                          </a:effectRef>
+                          <a:fontRef idx="minor">
+                            <a:schemeClr val="lt1"/>
+                          </a:fontRef>
+                        </wps:style>
+                        <wps:bodyPr rtlCol="0" anchor="ctr"/>
+                      </wps:wsp>
+                      <wps:wsp>
+                        <wps:cNvPr id="1182890403" name="Oval 1182890403">
+                          <a:extLst>
+                            <a:ext uri="{FF2B5EF4-FFF2-40B4-BE49-F238E27FC236}">
+                              <a16:creationId xmlns:a16="http://schemas.microsoft.com/office/drawing/2014/main" id="{14518F5B-DE45-B977-7DD6-768C72A0C293}"/>
+                            </a:ext>
+                          </a:extLst>
+                        </wps:cNvPr>
+                        <wps:cNvSpPr/>
+                        <wps:spPr>
+                          <a:xfrm>
+                            <a:off x="1388285" y="165650"/>
+                            <a:ext cx="264314" cy="281011"/>
+                          </a:xfrm>
+                          <a:prstGeom prst="ellipse">
+                            <a:avLst/>
+                          </a:prstGeom>
+                          <a:solidFill>
+                            <a:schemeClr val="accent1">
+                              <a:alpha val="26901"/>
+                            </a:schemeClr>
+                          </a:solidFill>
+                        </wps:spPr>
+                        <wps:style>
+                          <a:lnRef idx="2">
+                            <a:schemeClr val="accent1">
+                              <a:shade val="15000"/>
+                            </a:schemeClr>
+                          </a:lnRef>
+                          <a:fillRef idx="1">
+                            <a:schemeClr val="accent1"/>
+                          </a:fillRef>
+                          <a:effectRef idx="0">
+                            <a:schemeClr val="accent1"/>
+                          </a:effectRef>
+                          <a:fontRef idx="minor">
+                            <a:schemeClr val="lt1"/>
+                          </a:fontRef>
+                        </wps:style>
+                        <wps:bodyPr rtlCol="0" anchor="ctr"/>
+                      </wps:wsp>
+                      <wps:wsp>
+                        <wps:cNvPr id="898334624" name="Oval 898334624">
+                          <a:extLst>
+                            <a:ext uri="{FF2B5EF4-FFF2-40B4-BE49-F238E27FC236}">
+                              <a16:creationId xmlns:a16="http://schemas.microsoft.com/office/drawing/2014/main" id="{29189038-F7E3-64A2-EDBD-E86EB102EB7F}"/>
+                            </a:ext>
+                          </a:extLst>
+                        </wps:cNvPr>
+                        <wps:cNvSpPr/>
+                        <wps:spPr>
+                          <a:xfrm>
+                            <a:off x="688419" y="165651"/>
+                            <a:ext cx="264314" cy="281011"/>
+                          </a:xfrm>
+                          <a:prstGeom prst="ellipse">
+                            <a:avLst/>
+                          </a:prstGeom>
+                          <a:solidFill>
+                            <a:schemeClr val="accent1">
+                              <a:alpha val="26901"/>
+                            </a:schemeClr>
+                          </a:solidFill>
+                        </wps:spPr>
+                        <wps:style>
+                          <a:lnRef idx="2">
+                            <a:schemeClr val="accent1">
+                              <a:shade val="15000"/>
+                            </a:schemeClr>
+                          </a:lnRef>
+                          <a:fillRef idx="1">
+                            <a:schemeClr val="accent1"/>
+                          </a:fillRef>
+                          <a:effectRef idx="0">
+                            <a:schemeClr val="accent1"/>
+                          </a:effectRef>
+                          <a:fontRef idx="minor">
+                            <a:schemeClr val="lt1"/>
+                          </a:fontRef>
+                        </wps:style>
+                        <wps:bodyPr rtlCol="0" anchor="ctr"/>
+                      </wps:wsp>
+                      <wps:wsp>
+                        <wps:cNvPr id="898492902" name="Oval 898492902">
+                          <a:extLst>
+                            <a:ext uri="{FF2B5EF4-FFF2-40B4-BE49-F238E27FC236}">
+                              <a16:creationId xmlns:a16="http://schemas.microsoft.com/office/drawing/2014/main" id="{85C8D202-E232-6562-DF79-E20E7207E430}"/>
+                            </a:ext>
+                          </a:extLst>
+                        </wps:cNvPr>
+                        <wps:cNvSpPr/>
+                        <wps:spPr>
+                          <a:xfrm>
+                            <a:off x="31355" y="166549"/>
+                            <a:ext cx="264314" cy="281011"/>
+                          </a:xfrm>
+                          <a:prstGeom prst="ellipse">
+                            <a:avLst/>
+                          </a:prstGeom>
+                          <a:solidFill>
+                            <a:schemeClr val="accent1">
+                              <a:alpha val="26901"/>
+                            </a:schemeClr>
+                          </a:solidFill>
+                        </wps:spPr>
+                        <wps:style>
+                          <a:lnRef idx="2">
+                            <a:schemeClr val="accent1">
+                              <a:shade val="15000"/>
+                            </a:schemeClr>
+                          </a:lnRef>
+                          <a:fillRef idx="1">
+                            <a:schemeClr val="accent1"/>
+                          </a:fillRef>
+                          <a:effectRef idx="0">
+                            <a:schemeClr val="accent1"/>
+                          </a:effectRef>
+                          <a:fontRef idx="minor">
+                            <a:schemeClr val="lt1"/>
+                          </a:fontRef>
+                        </wps:style>
+                        <wps:bodyPr rtlCol="0" anchor="ctr"/>
+                      </wps:wsp>
+                      <wps:wsp>
+                        <wps:cNvPr id="1553097138" name="TextBox 3">
+                          <a:extLst>
+                            <a:ext uri="{FF2B5EF4-FFF2-40B4-BE49-F238E27FC236}">
+                              <a16:creationId xmlns:a16="http://schemas.microsoft.com/office/drawing/2014/main" id="{926C27FA-30B3-67C7-04F4-6039F93720FC}"/>
+                            </a:ext>
+                          </a:extLst>
+                        </wps:cNvPr>
+                        <wps:cNvSpPr txBox="1"/>
+                        <wps:spPr>
+                          <a:xfrm>
+                            <a:off x="31355" y="146426"/>
+                            <a:ext cx="305435" cy="269875"/>
+                          </a:xfrm>
+                          <a:prstGeom prst="rect">
+                            <a:avLst/>
+                          </a:prstGeom>
+                          <a:noFill/>
+                        </wps:spPr>
+                        <wps:txbx>
+                          <w:txbxContent>
+                            <w:p>
+                              <w:pPr>
+                                <w:rPr>
+                                  <w:rFonts w:ascii="Cambria Math" w:hAnsi="+mn-cs"/>
+                                  <w:i/>
+                                  <w:iCs/>
+                                  <w:color w:val="000000" w:themeColor="text1"/>
+                                  <w:kern w:val="24"/>
+                                  <w:sz w:val="20"/>
+                                  <w:szCs w:val="20"/>
+                                </w:rPr>
+                              </w:pPr>
+                              <m:oMathPara>
+                                <m:oMathParaPr>
+                                  <m:jc m:val="centerGroup"/>
+                                </m:oMathParaPr>
+                                <m:oMath>
+                                  <m:sSub>
+                                    <m:sSubPr>
+                                      <m:ctrlPr>
+                                        <w:rPr>
+                                          <w:rFonts w:ascii="Cambria Math" w:hAnsi="Cambria Math"/>
+                                          <w:i/>
+                                          <w:iCs/>
+                                          <w:color w:val="000000" w:themeColor="text1"/>
+                                          <w:kern w:val="24"/>
+                                        </w:rPr>
+                                      </m:ctrlPr>
+                                    </m:sSubPr>
+                                    <m:e>
+                                      <m:r>
+                                        <m:rPr>
+                                          <m:sty m:val="b"/>
+                                        </m:rPr>
+                                        <w:rPr>
+                                          <w:rFonts w:ascii="Cambria Math" w:hAnsi="Cambria Math"/>
+                                          <w:color w:val="000000" w:themeColor="text1"/>
+                                          <w:kern w:val="24"/>
+                                          <w:sz w:val="20"/>
+                                          <w:szCs w:val="20"/>
+                                        </w:rPr>
+                                        <m:t>x</m:t>
+                                      </m:r>
+                                    </m:e>
+                                    <m:sub>
+                                      <m:r>
+                                        <w:rPr>
+                                          <w:rFonts w:ascii="Cambria Math" w:hAnsi="Cambria Math"/>
+                                          <w:color w:val="000000" w:themeColor="text1"/>
+                                          <w:kern w:val="24"/>
+                                          <w:sz w:val="20"/>
+                                          <w:szCs w:val="20"/>
+                                        </w:rPr>
+                                        <m:t>0</m:t>
+                                      </m:r>
+                                    </m:sub>
+                                  </m:sSub>
+                                </m:oMath>
+                              </m:oMathPara>
+                            </w:p>
+                          </w:txbxContent>
+                        </wps:txbx>
+                        <wps:bodyPr wrap="none" rtlCol="0">
+                          <a:spAutoFit/>
+                        </wps:bodyPr>
+                      </wps:wsp>
+                      <wps:wsp>
+                        <wps:cNvPr id="126024648" name="TextBox 4">
+                          <a:extLst>
+                            <a:ext uri="{FF2B5EF4-FFF2-40B4-BE49-F238E27FC236}">
+                              <a16:creationId xmlns:a16="http://schemas.microsoft.com/office/drawing/2014/main" id="{13623249-1352-9B77-F459-A45928DACEC7}"/>
+                            </a:ext>
+                          </a:extLst>
+                        </wps:cNvPr>
+                        <wps:cNvSpPr txBox="1"/>
+                        <wps:spPr>
+                          <a:xfrm>
+                            <a:off x="688419" y="146425"/>
+                            <a:ext cx="305435" cy="315981"/>
+                          </a:xfrm>
+                          <a:prstGeom prst="rect">
+                            <a:avLst/>
+                          </a:prstGeom>
+                          <a:noFill/>
+                        </wps:spPr>
+                        <wps:txbx>
+                          <w:txbxContent>
+                            <w:p>
+                              <w:pPr>
+                                <w:rPr>
+                                  <w:rFonts w:ascii="Cambria Math" w:hAnsi="+mn-cs"/>
+                                  <w:i/>
+                                  <w:iCs/>
+                                  <w:color w:val="000000" w:themeColor="text1"/>
+                                  <w:kern w:val="24"/>
+                                  <w:sz w:val="20"/>
+                                  <w:szCs w:val="20"/>
+                                </w:rPr>
+                              </w:pPr>
+                              <m:oMathPara>
+                                <m:oMathParaPr>
+                                  <m:jc m:val="centerGroup"/>
+                                </m:oMathParaPr>
+                                <m:oMath>
+                                  <m:sSub>
+                                    <m:sSubPr>
+                                      <m:ctrlPr>
+                                        <w:rPr>
+                                          <w:rFonts w:ascii="Cambria Math" w:hAnsi="Cambria Math"/>
+                                          <w:i/>
+                                          <w:iCs/>
+                                          <w:color w:val="000000" w:themeColor="text1"/>
+                                          <w:kern w:val="24"/>
+                                        </w:rPr>
+                                      </m:ctrlPr>
+                                    </m:sSubPr>
+                                    <m:e>
+                                      <m:r>
+                                        <m:rPr>
+                                          <m:sty m:val="b"/>
+                                        </m:rPr>
+                                        <w:rPr>
+                                          <w:rFonts w:ascii="Cambria Math" w:hAnsi="Cambria Math"/>
+                                          <w:color w:val="000000" w:themeColor="text1"/>
+                                          <w:kern w:val="24"/>
+                                          <w:sz w:val="20"/>
+                                          <w:szCs w:val="20"/>
+                                        </w:rPr>
+                                        <m:t>x</m:t>
+                                      </m:r>
+                                    </m:e>
+                                    <m:sub>
+                                      <m:r>
+                                        <w:rPr>
+                                          <w:rFonts w:ascii="Cambria Math" w:hAnsi="Cambria Math"/>
+                                          <w:color w:val="000000" w:themeColor="text1"/>
+                                          <w:kern w:val="24"/>
+                                          <w:sz w:val="20"/>
+                                          <w:szCs w:val="20"/>
+                                        </w:rPr>
+                                        <m:t>1</m:t>
+                                      </m:r>
+                                    </m:sub>
+                                  </m:sSub>
+                                </m:oMath>
+                              </m:oMathPara>
+                            </w:p>
+                          </w:txbxContent>
+                        </wps:txbx>
+                        <wps:bodyPr wrap="none" rtlCol="0">
+                          <a:noAutofit/>
+                        </wps:bodyPr>
+                      </wps:wsp>
+                      <wps:wsp>
+                        <wps:cNvPr id="864728865" name="TextBox 5">
+                          <a:extLst>
+                            <a:ext uri="{FF2B5EF4-FFF2-40B4-BE49-F238E27FC236}">
+                              <a16:creationId xmlns:a16="http://schemas.microsoft.com/office/drawing/2014/main" id="{29A011D1-2BD2-2F7E-8F4B-1F9B1E5B9E94}"/>
+                            </a:ext>
+                          </a:extLst>
+                        </wps:cNvPr>
+                        <wps:cNvSpPr txBox="1"/>
+                        <wps:spPr>
+                          <a:xfrm>
+                            <a:off x="1388285" y="139625"/>
+                            <a:ext cx="305435" cy="315987"/>
+                          </a:xfrm>
+                          <a:prstGeom prst="rect">
+                            <a:avLst/>
+                          </a:prstGeom>
+                          <a:noFill/>
+                        </wps:spPr>
+                        <wps:txbx>
+                          <w:txbxContent>
+                            <w:p>
+                              <w:pPr>
+                                <w:rPr>
+                                  <w:rFonts w:ascii="Cambria Math" w:hAnsi="+mn-cs"/>
+                                  <w:i/>
+                                  <w:iCs/>
+                                  <w:color w:val="000000" w:themeColor="text1"/>
+                                  <w:kern w:val="24"/>
+                                  <w:sz w:val="20"/>
+                                  <w:szCs w:val="20"/>
+                                </w:rPr>
+                              </w:pPr>
+                              <m:oMathPara>
+                                <m:oMathParaPr>
+                                  <m:jc m:val="centerGroup"/>
+                                </m:oMathParaPr>
+                                <m:oMath>
+                                  <m:sSub>
+                                    <m:sSubPr>
+                                      <m:ctrlPr>
+                                        <w:rPr>
+                                          <w:rFonts w:ascii="Cambria Math" w:hAnsi="Cambria Math"/>
+                                          <w:i/>
+                                          <w:iCs/>
+                                          <w:color w:val="000000" w:themeColor="text1"/>
+                                          <w:kern w:val="24"/>
+                                        </w:rPr>
+                                      </m:ctrlPr>
+                                    </m:sSubPr>
+                                    <m:e>
+                                      <m:r>
+                                        <m:rPr>
+                                          <m:sty m:val="b"/>
+                                        </m:rPr>
+                                        <w:rPr>
+                                          <w:rFonts w:ascii="Cambria Math" w:hAnsi="Cambria Math"/>
+                                          <w:color w:val="000000" w:themeColor="text1"/>
+                                          <w:kern w:val="24"/>
+                                          <w:sz w:val="20"/>
+                                          <w:szCs w:val="20"/>
+                                        </w:rPr>
+                                        <m:t>x</m:t>
+                                      </m:r>
+                                    </m:e>
+                                    <m:sub>
+                                      <m:r>
+                                        <w:rPr>
+                                          <w:rFonts w:ascii="Cambria Math" w:hAnsi="Cambria Math"/>
+                                          <w:color w:val="000000" w:themeColor="text1"/>
+                                          <w:kern w:val="24"/>
+                                          <w:sz w:val="20"/>
+                                          <w:szCs w:val="20"/>
+                                        </w:rPr>
+                                        <m:t>2</m:t>
+                                      </m:r>
+                                    </m:sub>
+                                  </m:sSub>
+                                </m:oMath>
+                              </m:oMathPara>
+                            </w:p>
+                          </w:txbxContent>
+                        </wps:txbx>
+                        <wps:bodyPr wrap="none" rtlCol="0">
+                          <a:noAutofit/>
+                        </wps:bodyPr>
+                      </wps:wsp>
+                      <wps:wsp>
+                        <wps:cNvPr id="210444416" name="TextBox 6">
+                          <a:extLst>
+                            <a:ext uri="{FF2B5EF4-FFF2-40B4-BE49-F238E27FC236}">
+                              <a16:creationId xmlns:a16="http://schemas.microsoft.com/office/drawing/2014/main" id="{55B89816-69CC-662D-0D41-3376D3F021D6}"/>
+                            </a:ext>
+                          </a:extLst>
+                        </wps:cNvPr>
+                        <wps:cNvSpPr txBox="1"/>
+                        <wps:spPr>
+                          <a:xfrm>
+                            <a:off x="2237500" y="157636"/>
+                            <a:ext cx="291465" cy="289025"/>
+                          </a:xfrm>
+                          <a:prstGeom prst="rect">
+                            <a:avLst/>
+                          </a:prstGeom>
+                          <a:noFill/>
+                        </wps:spPr>
+                        <wps:txbx>
+                          <w:txbxContent>
+                            <w:p>
+                              <w:pPr>
+                                <w:rPr>
+                                  <w:rFonts w:ascii="Cambria Math" w:hAnsi="+mn-cs"/>
+                                  <w:i/>
+                                  <w:iCs/>
+                                  <w:color w:val="000000" w:themeColor="text1"/>
+                                  <w:kern w:val="24"/>
+                                  <w:sz w:val="20"/>
+                                  <w:szCs w:val="20"/>
+                                </w:rPr>
+                              </w:pPr>
+                              <m:oMathPara>
+                                <m:oMathParaPr>
+                                  <m:jc m:val="centerGroup"/>
+                                </m:oMathParaPr>
+                                <m:oMath>
+                                  <m:sSub>
+                                    <m:sSubPr>
+                                      <m:ctrlPr>
+                                        <w:rPr>
+                                          <w:rFonts w:ascii="Cambria Math" w:hAnsi="Cambria Math"/>
+                                          <w:i/>
+                                          <w:iCs/>
+                                          <w:color w:val="000000" w:themeColor="text1"/>
+                                          <w:kern w:val="24"/>
+                                        </w:rPr>
+                                      </m:ctrlPr>
+                                    </m:sSubPr>
+                                    <m:e>
+                                      <m:r>
+                                        <m:rPr>
+                                          <m:sty m:val="b"/>
+                                        </m:rPr>
+                                        <w:rPr>
+                                          <w:rFonts w:ascii="Cambria Math" w:hAnsi="Cambria Math"/>
+                                          <w:color w:val="000000" w:themeColor="text1"/>
+                                          <w:kern w:val="24"/>
+                                          <w:sz w:val="20"/>
+                                          <w:szCs w:val="20"/>
+                                        </w:rPr>
+                                        <m:t>x</m:t>
+                                      </m:r>
+                                    </m:e>
+                                    <m:sub>
+                                      <m:r>
+                                        <w:rPr>
+                                          <w:rFonts w:ascii="Cambria Math" w:hAnsi="Cambria Math"/>
+                                          <w:color w:val="000000" w:themeColor="text1"/>
+                                          <w:kern w:val="24"/>
+                                          <w:sz w:val="20"/>
+                                          <w:szCs w:val="20"/>
+                                        </w:rPr>
+                                        <m:t>t</m:t>
+                                      </m:r>
+                                    </m:sub>
+                                  </m:sSub>
+                                </m:oMath>
+                              </m:oMathPara>
+                            </w:p>
+                          </w:txbxContent>
+                        </wps:txbx>
+                        <wps:bodyPr wrap="none" rtlCol="0">
+                          <a:noAutofit/>
+                        </wps:bodyPr>
+                      </wps:wsp>
+                      <wps:wsp>
+                        <wps:cNvPr id="1082561366" name="TextBox 7">
+                          <a:extLst>
+                            <a:ext uri="{FF2B5EF4-FFF2-40B4-BE49-F238E27FC236}">
+                              <a16:creationId xmlns:a16="http://schemas.microsoft.com/office/drawing/2014/main" id="{36ED1511-75B5-4187-8CEB-F6F4B84D8AF1}"/>
+                            </a:ext>
+                          </a:extLst>
+                        </wps:cNvPr>
+                        <wps:cNvSpPr txBox="1"/>
+                        <wps:spPr>
+                          <a:xfrm>
+                            <a:off x="3095435" y="157636"/>
+                            <a:ext cx="309245" cy="330106"/>
+                          </a:xfrm>
+                          <a:prstGeom prst="rect">
+                            <a:avLst/>
+                          </a:prstGeom>
+                          <a:noFill/>
+                        </wps:spPr>
+                        <wps:txbx>
+                          <w:txbxContent>
+                            <w:p>
+                              <w:pPr>
+                                <w:rPr>
+                                  <w:rFonts w:ascii="Cambria Math" w:hAnsi="+mn-cs"/>
+                                  <w:i/>
+                                  <w:iCs/>
+                                  <w:color w:val="000000" w:themeColor="text1"/>
+                                  <w:kern w:val="24"/>
+                                  <w:sz w:val="20"/>
+                                  <w:szCs w:val="20"/>
+                                </w:rPr>
+                              </w:pPr>
+                              <m:oMathPara>
+                                <m:oMathParaPr>
+                                  <m:jc m:val="centerGroup"/>
+                                </m:oMathParaPr>
+                                <m:oMath>
+                                  <m:sSub>
+                                    <m:sSubPr>
+                                      <m:ctrlPr>
+                                        <w:rPr>
+                                          <w:rFonts w:ascii="Cambria Math" w:hAnsi="Cambria Math"/>
+                                          <w:i/>
+                                          <w:iCs/>
+                                          <w:color w:val="000000" w:themeColor="text1"/>
+                                          <w:kern w:val="24"/>
+                                        </w:rPr>
+                                      </m:ctrlPr>
+                                    </m:sSubPr>
+                                    <m:e>
+                                      <m:r>
+                                        <m:rPr>
+                                          <m:sty m:val="b"/>
+                                        </m:rPr>
+                                        <w:rPr>
+                                          <w:rFonts w:ascii="Cambria Math" w:hAnsi="Cambria Math"/>
+                                          <w:color w:val="000000" w:themeColor="text1"/>
+                                          <w:kern w:val="24"/>
+                                          <w:sz w:val="20"/>
+                                          <w:szCs w:val="20"/>
+                                        </w:rPr>
+                                        <m:t>x</m:t>
+                                      </m:r>
+                                    </m:e>
+                                    <m:sub>
+                                      <m:r>
+                                        <w:rPr>
+                                          <w:rFonts w:ascii="Cambria Math" w:hAnsi="Cambria Math"/>
+                                          <w:color w:val="000000" w:themeColor="text1"/>
+                                          <w:kern w:val="24"/>
+                                          <w:sz w:val="20"/>
+                                          <w:szCs w:val="20"/>
+                                        </w:rPr>
+                                        <m:t>T</m:t>
+                                      </m:r>
+                                    </m:sub>
+                                  </m:sSub>
+                                </m:oMath>
+                              </m:oMathPara>
+                            </w:p>
+                          </w:txbxContent>
+                        </wps:txbx>
+                        <wps:bodyPr wrap="none" rtlCol="0">
+                          <a:noAutofit/>
+                        </wps:bodyPr>
+                      </wps:wsp>
+                      <wps:wsp>
+                        <wps:cNvPr id="1099260815" name="Straight Arrow Connector 1099260815">
+                          <a:extLst>
+                            <a:ext uri="{FF2B5EF4-FFF2-40B4-BE49-F238E27FC236}">
+                              <a16:creationId xmlns:a16="http://schemas.microsoft.com/office/drawing/2014/main" id="{4261EC35-FDA0-C93D-D1F6-803C1219839A}"/>
+                            </a:ext>
+                          </a:extLst>
+                        </wps:cNvPr>
+                        <wps:cNvCnPr>
+                          <a:stCxn id="898492902" idx="6"/>
+                          <a:endCxn id="898334624" idx="2"/>
+                        </wps:cNvCnPr>
+                        <wps:spPr>
+                          <a:xfrm flipV="1">
+                            <a:off x="295669" y="306157"/>
+                            <a:ext cx="392750" cy="898"/>
+                          </a:xfrm>
+                          <a:prstGeom prst="straightConnector1">
+                            <a:avLst/>
+                          </a:prstGeom>
+                          <a:ln>
+                            <a:tailEnd type="triangle"/>
+                          </a:ln>
+                        </wps:spPr>
+                        <wps:style>
+                          <a:lnRef idx="1">
+                            <a:schemeClr val="accent1"/>
+                          </a:lnRef>
+                          <a:fillRef idx="0">
+                            <a:schemeClr val="accent1"/>
+                          </a:fillRef>
+                          <a:effectRef idx="0">
+                            <a:schemeClr val="accent1"/>
+                          </a:effectRef>
+                          <a:fontRef idx="minor">
+                            <a:schemeClr val="tx1"/>
+                          </a:fontRef>
+                        </wps:style>
+                        <wps:bodyPr/>
+                      </wps:wsp>
+                      <wps:wsp>
+                        <wps:cNvPr id="625730166" name="Straight Arrow Connector 625730166">
+                          <a:extLst>
+                            <a:ext uri="{FF2B5EF4-FFF2-40B4-BE49-F238E27FC236}">
+                              <a16:creationId xmlns:a16="http://schemas.microsoft.com/office/drawing/2014/main" id="{56EC62BE-45D3-5E72-61FF-B25332B8DA53}"/>
+                            </a:ext>
+                          </a:extLst>
+                        </wps:cNvPr>
+                        <wps:cNvCnPr>
+                          <a:stCxn id="898334624" idx="6"/>
+                          <a:endCxn id="1182890403" idx="2"/>
+                        </wps:cNvCnPr>
+                        <wps:spPr>
+                          <a:xfrm flipV="1">
+                            <a:off x="952733" y="306156"/>
+                            <a:ext cx="435552" cy="1"/>
+                          </a:xfrm>
+                          <a:prstGeom prst="straightConnector1">
+                            <a:avLst/>
+                          </a:prstGeom>
+                          <a:ln>
+                            <a:tailEnd type="triangle"/>
+                          </a:ln>
+                        </wps:spPr>
+                        <wps:style>
+                          <a:lnRef idx="1">
+                            <a:schemeClr val="accent1"/>
+                          </a:lnRef>
+                          <a:fillRef idx="0">
+                            <a:schemeClr val="accent1"/>
+                          </a:fillRef>
+                          <a:effectRef idx="0">
+                            <a:schemeClr val="accent1"/>
+                          </a:effectRef>
+                          <a:fontRef idx="minor">
+                            <a:schemeClr val="tx1"/>
+                          </a:fontRef>
+                        </wps:style>
+                        <wps:bodyPr/>
+                      </wps:wsp>
+                      <wps:wsp>
+                        <wps:cNvPr id="1462710651" name="Straight Arrow Connector 1462710651">
+                          <a:extLst>
+                            <a:ext uri="{FF2B5EF4-FFF2-40B4-BE49-F238E27FC236}">
+                              <a16:creationId xmlns:a16="http://schemas.microsoft.com/office/drawing/2014/main" id="{05E1CEB0-7F4E-30FC-8B6B-54E067E3740D}"/>
+                            </a:ext>
+                          </a:extLst>
+                        </wps:cNvPr>
+                        <wps:cNvCnPr>
+                          <a:stCxn id="1182890403" idx="6"/>
+                        </wps:cNvCnPr>
+                        <wps:spPr>
+                          <a:xfrm flipV="1">
+                            <a:off x="1652599" y="306155"/>
+                            <a:ext cx="189583" cy="1"/>
+                          </a:xfrm>
+                          <a:prstGeom prst="straightConnector1">
+                            <a:avLst/>
+                          </a:prstGeom>
+                          <a:ln>
+                            <a:tailEnd type="triangle"/>
+                          </a:ln>
+                        </wps:spPr>
+                        <wps:style>
+                          <a:lnRef idx="1">
+                            <a:schemeClr val="accent1"/>
+                          </a:lnRef>
+                          <a:fillRef idx="0">
+                            <a:schemeClr val="accent1"/>
+                          </a:fillRef>
+                          <a:effectRef idx="0">
+                            <a:schemeClr val="accent1"/>
+                          </a:effectRef>
+                          <a:fontRef idx="minor">
+                            <a:schemeClr val="tx1"/>
+                          </a:fontRef>
+                        </wps:style>
+                        <wps:bodyPr/>
+                      </wps:wsp>
+                      <wps:wsp>
+                        <wps:cNvPr id="1420120099" name="Straight Arrow Connector 1420120099">
+                          <a:extLst>
+                            <a:ext uri="{FF2B5EF4-FFF2-40B4-BE49-F238E27FC236}">
+                              <a16:creationId xmlns:a16="http://schemas.microsoft.com/office/drawing/2014/main" id="{54116948-DE15-C3E7-BBBC-0502CDEDC15B}"/>
+                            </a:ext>
+                          </a:extLst>
+                        </wps:cNvPr>
+                        <wps:cNvCnPr/>
+                        <wps:spPr>
+                          <a:xfrm flipV="1">
+                            <a:off x="2045349" y="312840"/>
+                            <a:ext cx="189583" cy="1"/>
+                          </a:xfrm>
+                          <a:prstGeom prst="straightConnector1">
+                            <a:avLst/>
+                          </a:prstGeom>
+                          <a:ln>
+                            <a:tailEnd type="triangle"/>
+                          </a:ln>
+                        </wps:spPr>
+                        <wps:style>
+                          <a:lnRef idx="1">
+                            <a:schemeClr val="accent1"/>
+                          </a:lnRef>
+                          <a:fillRef idx="0">
+                            <a:schemeClr val="accent1"/>
+                          </a:fillRef>
+                          <a:effectRef idx="0">
+                            <a:schemeClr val="accent1"/>
+                          </a:effectRef>
+                          <a:fontRef idx="minor">
+                            <a:schemeClr val="tx1"/>
+                          </a:fontRef>
+                        </wps:style>
+                        <wps:bodyPr/>
+                      </wps:wsp>
+                      <wps:wsp>
+                        <wps:cNvPr id="497089363" name="Straight Arrow Connector 497089363">
+                          <a:extLst>
+                            <a:ext uri="{FF2B5EF4-FFF2-40B4-BE49-F238E27FC236}">
+                              <a16:creationId xmlns:a16="http://schemas.microsoft.com/office/drawing/2014/main" id="{BBF834D4-813B-561C-4B58-B185281EBF6B}"/>
+                            </a:ext>
+                          </a:extLst>
+                        </wps:cNvPr>
+                        <wps:cNvCnPr/>
+                        <wps:spPr>
+                          <a:xfrm flipV="1">
+                            <a:off x="2501294" y="312840"/>
+                            <a:ext cx="189583" cy="1"/>
+                          </a:xfrm>
+                          <a:prstGeom prst="straightConnector1">
+                            <a:avLst/>
+                          </a:prstGeom>
+                          <a:ln>
+                            <a:tailEnd type="triangle"/>
+                          </a:ln>
+                        </wps:spPr>
+                        <wps:style>
+                          <a:lnRef idx="1">
+                            <a:schemeClr val="accent1"/>
+                          </a:lnRef>
+                          <a:fillRef idx="0">
+                            <a:schemeClr val="accent1"/>
+                          </a:fillRef>
+                          <a:effectRef idx="0">
+                            <a:schemeClr val="accent1"/>
+                          </a:effectRef>
+                          <a:fontRef idx="minor">
+                            <a:schemeClr val="tx1"/>
+                          </a:fontRef>
+                        </wps:style>
+                        <wps:bodyPr/>
+                      </wps:wsp>
+                      <wps:wsp>
+                        <wps:cNvPr id="1843490352" name="Straight Arrow Connector 1843490352">
+                          <a:extLst>
+                            <a:ext uri="{FF2B5EF4-FFF2-40B4-BE49-F238E27FC236}">
+                              <a16:creationId xmlns:a16="http://schemas.microsoft.com/office/drawing/2014/main" id="{2BEB6205-E09B-F3DB-CF6C-CD1CA84BEA4F}"/>
+                            </a:ext>
+                          </a:extLst>
+                        </wps:cNvPr>
+                        <wps:cNvCnPr/>
+                        <wps:spPr>
+                          <a:xfrm flipV="1">
+                            <a:off x="2923455" y="312840"/>
+                            <a:ext cx="189583" cy="1"/>
+                          </a:xfrm>
+                          <a:prstGeom prst="straightConnector1">
+                            <a:avLst/>
+                          </a:prstGeom>
+                          <a:ln>
+                            <a:tailEnd type="triangle"/>
+                          </a:ln>
+                        </wps:spPr>
+                        <wps:style>
+                          <a:lnRef idx="1">
+                            <a:schemeClr val="accent1"/>
+                          </a:lnRef>
+                          <a:fillRef idx="0">
+                            <a:schemeClr val="accent1"/>
+                          </a:fillRef>
+                          <a:effectRef idx="0">
+                            <a:schemeClr val="accent1"/>
+                          </a:effectRef>
+                          <a:fontRef idx="minor">
+                            <a:schemeClr val="tx1"/>
+                          </a:fontRef>
+                        </wps:style>
+                        <wps:bodyPr/>
+                      </wps:wsp>
+                      <wps:wsp>
+                        <wps:cNvPr id="1034090973" name="Straight Arrow Connector 1034090973">
+                          <a:extLst>
+                            <a:ext uri="{FF2B5EF4-FFF2-40B4-BE49-F238E27FC236}">
+                              <a16:creationId xmlns:a16="http://schemas.microsoft.com/office/drawing/2014/main" id="{54AC7F8E-7CA3-8C56-DDAC-A1E9DEE9AC3F}"/>
+                            </a:ext>
+                          </a:extLst>
+                        </wps:cNvPr>
+                        <wps:cNvCnPr/>
+                        <wps:spPr>
+                          <a:xfrm flipV="1">
+                            <a:off x="3381297" y="312840"/>
+                            <a:ext cx="189583" cy="1"/>
+                          </a:xfrm>
+                          <a:prstGeom prst="straightConnector1">
+                            <a:avLst/>
+                          </a:prstGeom>
+                          <a:ln>
+                            <a:tailEnd type="triangle"/>
+                          </a:ln>
+                        </wps:spPr>
+                        <wps:style>
+                          <a:lnRef idx="1">
+                            <a:schemeClr val="accent1"/>
+                          </a:lnRef>
+                          <a:fillRef idx="0">
+                            <a:schemeClr val="accent1"/>
+                          </a:fillRef>
+                          <a:effectRef idx="0">
+                            <a:schemeClr val="accent1"/>
+                          </a:effectRef>
+                          <a:fontRef idx="minor">
+                            <a:schemeClr val="tx1"/>
+                          </a:fontRef>
+                        </wps:style>
+                        <wps:bodyPr/>
+                      </wps:wsp>
+                      <pic:pic xmlns:pic="http://schemas.openxmlformats.org/drawingml/2006/picture">
+                        <pic:nvPicPr>
+                          <pic:cNvPr id="1447811874" name="Picture 1447811874" descr="A person with brown hair&#10;&#10;Description automatically generated">
+                            <a:extLst>
+                              <a:ext uri="{FF2B5EF4-FFF2-40B4-BE49-F238E27FC236}">
+                                <a16:creationId xmlns:a16="http://schemas.microsoft.com/office/drawing/2014/main" id="{4471279A-BDD0-D7AC-AF34-48FAAE234DF0}"/>
+                              </a:ext>
+                            </a:extLst>
+                          </pic:cNvPr>
+                          <pic:cNvPicPr>
+                            <a:picLocks noChangeAspect="1"/>
+                          </pic:cNvPicPr>
+                        </pic:nvPicPr>
+                        <pic:blipFill>
+                          <a:blip r:embed="rId4"/>
+                          <a:stretch>
+                            <a:fillRect/>
+                          </a:stretch>
+                        </pic:blipFill>
+                        <pic:spPr>
+                          <a:xfrm>
+                            <a:off x="266497" y="462109"/>
+                            <a:ext cx="421922" cy="413961"/>
+                          </a:xfrm>
+                          <a:prstGeom prst="rect">
+                            <a:avLst/>
+                          </a:prstGeom>
+                        </pic:spPr>
+                      </pic:pic>
+                      <pic:pic xmlns:pic="http://schemas.openxmlformats.org/drawingml/2006/picture">
+                        <pic:nvPicPr>
+                          <pic:cNvPr id="1595247467" name="Picture 1595247467" descr="A blurry image of a person's face&#10;&#10;Description automatically generated">
+                            <a:extLst>
+                              <a:ext uri="{FF2B5EF4-FFF2-40B4-BE49-F238E27FC236}">
+                                <a16:creationId xmlns:a16="http://schemas.microsoft.com/office/drawing/2014/main" id="{052E1113-EAAD-8ACC-5648-BCD1F1D68994}"/>
+                              </a:ext>
+                            </a:extLst>
+                          </pic:cNvPr>
+                          <pic:cNvPicPr>
+                            <a:picLocks noChangeAspect="1"/>
+                          </pic:cNvPicPr>
+                        </pic:nvPicPr>
+                        <pic:blipFill>
+                          <a:blip r:embed="rId5"/>
+                          <a:stretch>
+                            <a:fillRect/>
+                          </a:stretch>
+                        </pic:blipFill>
+                        <pic:spPr>
+                          <a:xfrm>
+                            <a:off x="2513833" y="462109"/>
+                            <a:ext cx="409622" cy="378113"/>
+                          </a:xfrm>
+                          <a:prstGeom prst="rect">
+                            <a:avLst/>
+                          </a:prstGeom>
+                        </pic:spPr>
+                      </pic:pic>
+                      <pic:pic xmlns:pic="http://schemas.openxmlformats.org/drawingml/2006/picture">
+                        <pic:nvPicPr>
+                          <pic:cNvPr id="314928928" name="Picture 314928928" descr="A close-up of a blue background&#10;&#10;Description automatically generated">
+                            <a:extLst>
+                              <a:ext uri="{FF2B5EF4-FFF2-40B4-BE49-F238E27FC236}">
+                                <a16:creationId xmlns:a16="http://schemas.microsoft.com/office/drawing/2014/main" id="{896A6E22-82D7-AA90-6860-A3481BA8B6C7}"/>
+                              </a:ext>
+                            </a:extLst>
+                          </pic:cNvPr>
+                          <pic:cNvPicPr>
+                            <a:picLocks noChangeAspect="1"/>
+                          </pic:cNvPicPr>
+                        </pic:nvPicPr>
+                        <pic:blipFill>
+                          <a:blip r:embed="rId6"/>
+                          <a:stretch>
+                            <a:fillRect/>
+                          </a:stretch>
+                        </pic:blipFill>
+                        <pic:spPr>
+                          <a:xfrm>
+                            <a:off x="3424812" y="462407"/>
+                            <a:ext cx="400484" cy="377815"/>
+                          </a:xfrm>
+                          <a:prstGeom prst="rect">
+                            <a:avLst/>
+                          </a:prstGeom>
+                        </pic:spPr>
+                      </pic:pic>
+                      <wps:wsp>
+                        <wps:cNvPr id="452049395" name="TextBox 30">
+                          <a:extLst>
+                            <a:ext uri="{FF2B5EF4-FFF2-40B4-BE49-F238E27FC236}">
+                              <a16:creationId xmlns:a16="http://schemas.microsoft.com/office/drawing/2014/main" id="{1E99CC30-9388-F4DF-00DA-338B2428E000}"/>
+                            </a:ext>
+                          </a:extLst>
+                        </wps:cNvPr>
+                        <wps:cNvSpPr txBox="1"/>
+                        <wps:spPr>
+                          <a:xfrm>
+                            <a:off x="1781189" y="176261"/>
+                            <a:ext cx="292100" cy="240030"/>
+                          </a:xfrm>
+                          <a:prstGeom prst="rect">
+                            <a:avLst/>
+                          </a:prstGeom>
+                          <a:noFill/>
+                        </wps:spPr>
+                        <wps:txbx>
+                          <w:txbxContent>
+                            <w:p>
+                              <w:pPr>
+                                <w:rPr>
+                                  <w:rFonts w:ascii="Cambria Math" w:hAnsi="Cambria Math"/>
+                                  <w:i/>
+                                  <w:iCs/>
+                                  <w:color w:val="000000" w:themeColor="text1"/>
+                                  <w:kern w:val="24"/>
+                                  <w:sz w:val="20"/>
+                                  <w:szCs w:val="20"/>
+                                </w:rPr>
+                              </w:pPr>
+                              <m:oMathPara>
+                                <m:oMathParaPr>
+                                  <m:jc m:val="centerGroup"/>
+                                </m:oMathParaPr>
+                                <m:oMath>
+                                  <m:r>
+                                    <w:rPr>
+                                      <w:rFonts w:ascii="Cambria Math" w:hAnsi="Cambria Math"/>
+                                      <w:color w:val="000000" w:themeColor="text1"/>
+                                      <w:kern w:val="24"/>
+                                      <w:sz w:val="20"/>
+                                      <w:szCs w:val="20"/>
+                                    </w:rPr>
+                                    <m:t>⋯</m:t>
+                                  </m:r>
+                                </m:oMath>
+                              </m:oMathPara>
+                            </w:p>
+                          </w:txbxContent>
+                        </wps:txbx>
+                        <wps:bodyPr wrap="none" rtlCol="0">
+                          <a:spAutoFit/>
+                        </wps:bodyPr>
+                      </wps:wsp>
+                      <wps:wsp>
+                        <wps:cNvPr id="484532321" name="TextBox 31">
+                          <a:extLst>
+                            <a:ext uri="{FF2B5EF4-FFF2-40B4-BE49-F238E27FC236}">
+                              <a16:creationId xmlns:a16="http://schemas.microsoft.com/office/drawing/2014/main" id="{C502BE39-5D3D-C0D2-C97B-2D3EFBA4BCC5}"/>
+                            </a:ext>
+                          </a:extLst>
+                        </wps:cNvPr>
+                        <wps:cNvSpPr txBox="1"/>
+                        <wps:spPr>
+                          <a:xfrm>
+                            <a:off x="2651985" y="182959"/>
+                            <a:ext cx="292100" cy="240030"/>
+                          </a:xfrm>
+                          <a:prstGeom prst="rect">
+                            <a:avLst/>
+                          </a:prstGeom>
+                          <a:noFill/>
+                        </wps:spPr>
+                        <wps:txbx>
+                          <w:txbxContent>
+                            <w:p>
+                              <w:pPr>
+                                <w:rPr>
+                                  <w:rFonts w:ascii="Cambria Math" w:hAnsi="Cambria Math"/>
+                                  <w:i/>
+                                  <w:iCs/>
+                                  <w:color w:val="000000" w:themeColor="text1"/>
+                                  <w:kern w:val="24"/>
+                                  <w:sz w:val="20"/>
+                                  <w:szCs w:val="20"/>
+                                </w:rPr>
+                              </w:pPr>
+                              <m:oMathPara>
+                                <m:oMathParaPr>
+                                  <m:jc m:val="centerGroup"/>
+                                </m:oMathParaPr>
+                                <m:oMath>
+                                  <m:r>
+                                    <w:rPr>
+                                      <w:rFonts w:ascii="Cambria Math" w:hAnsi="Cambria Math"/>
+                                      <w:color w:val="000000" w:themeColor="text1"/>
+                                      <w:kern w:val="24"/>
+                                      <w:sz w:val="20"/>
+                                      <w:szCs w:val="20"/>
+                                    </w:rPr>
+                                    <m:t>⋯</m:t>
+                                  </m:r>
+                                </m:oMath>
+                              </m:oMathPara>
+                            </w:p>
+                          </w:txbxContent>
+                        </wps:txbx>
+                        <wps:bodyPr wrap="none" rtlCol="0">
+                          <a:spAutoFit/>
+                        </wps:bodyPr>
+                      </wps:wsp>
+                      <wps:wsp>
+                        <wps:cNvPr id="1022943862" name="TextBox 32">
+                          <a:extLst>
+                            <a:ext uri="{FF2B5EF4-FFF2-40B4-BE49-F238E27FC236}">
+                              <a16:creationId xmlns:a16="http://schemas.microsoft.com/office/drawing/2014/main" id="{C1ECD704-E2CE-4E07-9E21-45C7C17B1F66}"/>
+                            </a:ext>
+                          </a:extLst>
+                        </wps:cNvPr>
+                        <wps:cNvSpPr txBox="1"/>
+                        <wps:spPr>
+                          <a:xfrm>
+                            <a:off x="1670731" y="0"/>
+                            <a:ext cx="701040" cy="225425"/>
+                          </a:xfrm>
+                          <a:prstGeom prst="rect">
+                            <a:avLst/>
+                          </a:prstGeom>
+                          <a:noFill/>
+                        </wps:spPr>
+                        <wps:txbx>
+                          <w:txbxContent>
+                            <w:p>
+                              <w:pPr>
+                                <w:rPr>
+                                  <w:rFonts w:ascii="Cambria Math" w:hAnsi="Cambria Math"/>
+                                  <w:i/>
+                                  <w:iCs/>
+                                  <w:color w:val="000000" w:themeColor="text1"/>
+                                  <w:kern w:val="24"/>
+                                  <w:sz w:val="18"/>
+                                  <w:szCs w:val="18"/>
+                                </w:rPr>
+                              </w:pPr>
+                              <m:oMathPara>
+                                <m:oMathParaPr>
+                                  <m:jc m:val="centerGroup"/>
+                                </m:oMathParaPr>
+                                <m:oMath>
+                                  <m:r>
+                                    <w:rPr>
+                                      <w:rFonts w:ascii="Cambria Math" w:hAnsi="Cambria Math"/>
+                                      <w:color w:val="000000" w:themeColor="text1"/>
+                                      <w:kern w:val="24"/>
+                                      <w:sz w:val="18"/>
+                                      <w:szCs w:val="18"/>
+                                    </w:rPr>
+                                    <m:t>q</m:t>
+                                  </m:r>
+                                  <m:d>
+                                    <m:dPr>
+                                      <m:ctrlPr>
+                                        <w:rPr>
+                                          <w:rFonts w:ascii="Cambria Math" w:hAnsi="Cambria Math"/>
+                                          <w:i/>
+                                          <w:iCs/>
+                                          <w:color w:val="000000" w:themeColor="text1"/>
+                                          <w:kern w:val="24"/>
+                                          <w:sz w:val="18"/>
+                                          <w:szCs w:val="18"/>
+                                        </w:rPr>
+                                      </m:ctrlPr>
+                                    </m:dPr>
+                                    <m:e>
+                                      <m:sSub>
+                                        <m:sSubPr>
+                                          <m:ctrlPr>
+                                            <w:rPr>
+                                              <w:rFonts w:ascii="Cambria Math" w:hAnsi="Cambria Math"/>
+                                              <w:i/>
+                                              <w:iCs/>
+                                              <w:color w:val="000000" w:themeColor="text1"/>
+                                              <w:kern w:val="24"/>
+                                              <w:sz w:val="18"/>
+                                              <w:szCs w:val="18"/>
+                                            </w:rPr>
+                                          </m:ctrlPr>
+                                        </m:sSubPr>
+                                        <m:e>
+                                          <m:r>
+                                            <m:rPr>
+                                              <m:sty m:val="b"/>
+                                            </m:rPr>
+                                            <w:rPr>
+                                              <w:rFonts w:ascii="Cambria Math" w:hAnsi="Cambria Math"/>
+                                              <w:color w:val="000000" w:themeColor="text1"/>
+                                              <w:kern w:val="24"/>
+                                              <w:sz w:val="18"/>
+                                              <w:szCs w:val="18"/>
+                                            </w:rPr>
+                                            <m:t>x</m:t>
+                                          </m:r>
+                                        </m:e>
+                                        <m:sub>
+                                          <m:r>
+                                            <w:rPr>
+                                              <w:rFonts w:ascii="Cambria Math" w:hAnsi="Cambria Math"/>
+                                              <w:color w:val="000000" w:themeColor="text1"/>
+                                              <w:kern w:val="24"/>
+                                              <w:sz w:val="18"/>
+                                              <w:szCs w:val="18"/>
+                                            </w:rPr>
+                                            <m:t>t</m:t>
+                                          </m:r>
+                                        </m:sub>
+                                      </m:sSub>
+                                      <m:r>
+                                        <w:rPr>
+                                          <w:rFonts w:ascii="Cambria Math" w:hAnsi="Cambria Math"/>
+                                          <w:color w:val="000000" w:themeColor="text1"/>
+                                          <w:kern w:val="24"/>
+                                          <w:sz w:val="18"/>
+                                          <w:szCs w:val="18"/>
+                                        </w:rPr>
+                                        <m:t>|</m:t>
+                                      </m:r>
+                                      <m:sSub>
+                                        <m:sSubPr>
+                                          <m:ctrlPr>
+                                            <w:rPr>
+                                              <w:rFonts w:ascii="Cambria Math" w:hAnsi="Cambria Math"/>
+                                              <w:i/>
+                                              <w:iCs/>
+                                              <w:color w:val="000000" w:themeColor="text1"/>
+                                              <w:kern w:val="24"/>
+                                              <w:sz w:val="18"/>
+                                              <w:szCs w:val="18"/>
+                                            </w:rPr>
+                                          </m:ctrlPr>
+                                        </m:sSubPr>
+                                        <m:e>
+                                          <m:r>
+                                            <m:rPr>
+                                              <m:sty m:val="b"/>
+                                            </m:rPr>
+                                            <w:rPr>
+                                              <w:rFonts w:ascii="Cambria Math" w:hAnsi="Cambria Math"/>
+                                              <w:color w:val="000000" w:themeColor="text1"/>
+                                              <w:kern w:val="24"/>
+                                              <w:sz w:val="18"/>
+                                              <w:szCs w:val="18"/>
+                                            </w:rPr>
+                                            <m:t>x</m:t>
+                                          </m:r>
+                                        </m:e>
+                                        <m:sub>
+                                          <m:r>
+                                            <w:rPr>
+                                              <w:rFonts w:ascii="Cambria Math" w:hAnsi="Cambria Math"/>
+                                              <w:color w:val="000000" w:themeColor="text1"/>
+                                              <w:kern w:val="24"/>
+                                              <w:sz w:val="18"/>
+                                              <w:szCs w:val="18"/>
+                                            </w:rPr>
+                                            <m:t>t-1</m:t>
+                                          </m:r>
+                                        </m:sub>
+                                      </m:sSub>
+                                    </m:e>
+                                  </m:d>
+                                </m:oMath>
+                              </m:oMathPara>
+                            </w:p>
+                          </w:txbxContent>
+                        </wps:txbx>
+                        <wps:bodyPr wrap="none" rtlCol="0">
+                          <a:spAutoFit/>
+                        </wps:bodyPr>
+                      </wps:wsp>
+                    </wpg:wgp>
+                  </a:graphicData>
+                </a:graphic>
+                <wp14:sizeRelH relativeFrom="margin">
+                  <wp14:pctWidth>0</wp14:pctWidth>
+                </wp14:sizeRelH>
+              </wp:anchor>
+            </w:drawing>
+          </mc:Choice>
+          <mc:Fallback>
+            <w:pict>
+              <v:group w14:anchorId="14EECB93" id="Group 33" o:spid="_x0000_s1026" style="position:absolute;margin-left:2.6pt;margin-top:13.8pt;width:298.7pt;height:68.95pt;z-index:251659264;mso-width-relative:margin" coordorigin="313" coordsize="37939,8760" o:gfxdata="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">
+                <v:oval id="Oval 171382997" o:spid="_x0000_s1027" style="position:absolute;left:31150;top:1723;width:2643;height:2810;visibility:visible;mso-wrap-style:square;v-text-anchor:middle" o:gfxdata="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" fillcolor="#4472c4 [3204]" strokecolor="#09101d [484]" strokeweight="1pt">
+                  <v:fill opacity="17733f"/>
+                  <v:stroke joinstyle="miter"/>
+                </v:oval>
+                <v:oval id="Oval 700759591" o:spid="_x0000_s1028" style="position:absolute;left:22375;top:1723;width:2643;height:2810;visibility:visible;mso-wrap-style:square;v-text-anchor:middle" o:gfxdata="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" fillcolor="#4472c4 [3204]" strokecolor="#09101d [484]" strokeweight="1pt">
+                  <v:fill opacity="17733f"/>
+                  <v:stroke joinstyle="miter"/>
+                </v:oval>
+                <v:oval id="Oval 1182890403" o:spid="_x0000_s1029" style="position:absolute;left:13882;top:1656;width:2643;height:2810;visibility:visible;mso-wrap-style:square;v-text-anchor:middle" o:gfxdata="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" fillcolor="#4472c4 [3204]" strokecolor="#09101d [484]" strokeweight="1pt">
+                  <v:fill opacity="17733f"/>
+                  <v:stroke joinstyle="miter"/>
+                </v:oval>
+                <v:oval id="Oval 898334624" o:spid="_x0000_s1030" style="position:absolute;left:6884;top:1656;width:2643;height:2810;visibility:visible;mso-wrap-style:square;v-text-anchor:middle" o:gfxdata="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" fillcolor="#4472c4 [3204]" strokecolor="#09101d [484]" strokeweight="1pt">
+                  <v:fill opacity="17733f"/>
+                  <v:stroke joinstyle="miter"/>
+                </v:oval>
+                <v:oval id="Oval 898492902" o:spid="_x0000_s1031" style="position:absolute;left:313;top:1665;width:2643;height:2810;visibility:visible;mso-wrap-style:square;v-text-anchor:middle" o:gfxdata="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" fillcolor="#4472c4 [3204]" strokecolor="#09101d [484]" strokeweight="1pt">
+                  <v:fill opacity="17733f"/>
+                  <v:stroke joinstyle="miter"/>
+                </v:oval>
+                <v:shapetype id="_x0000_t202" coordsize="21600,21600" o:spt="202" path="m,l,21600r21600,l21600,xe">
+                  <v:stroke joinstyle="miter"/>
+                  <v:path gradientshapeok="t" o:connecttype="rect"/>
+                </v:shapetype>
+                <v:shape id="TextBox 3" o:spid="_x0000_s1032" type="#_x0000_t202" style="position:absolute;left:313;top:1464;width:3054;height:2699;visibility:visible;mso-wrap-style:none;v-text-anchor:top" o:gfxdata="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" filled="f" stroked="f">
+                  <v:textbox style="mso-fit-shape-to-text:t">
+                    <w:txbxContent>
+                      <w:p>
+                        <w:pPr>
+                          <w:rPr>
+                            <w:rFonts w:ascii="Cambria Math" w:hAnsi="+mn-cs"/>
+                            <w:i/>
+                            <w:iCs/>
+                            <w:color w:val="000000" w:themeColor="text1"/>
+                            <w:kern w:val="24"/>
+                            <w:sz w:val="20"/>
+                            <w:szCs w:val="20"/>
+                          </w:rPr>
+                        </w:pPr>
+                        <m:oMathPara>
+                          <m:oMathParaPr>
+                            <m:jc m:val="centerGroup"/>
+                          </m:oMathParaPr>
+                          <m:oMath>
+                            <m:sSub>
+                              <m:sSubPr>
+                                <m:ctrlPr>
+                                  <w:rPr>
+                                    <w:rFonts w:ascii="Cambria Math" w:hAnsi="Cambria Math"/>
+                                    <w:i/>
+                                    <w:iCs/>
+                                    <w:color w:val="000000" w:themeColor="text1"/>
+                                    <w:kern w:val="24"/>
+                                  </w:rPr>
+                                </m:ctrlPr>
+                              </m:sSubPr>
+                              <m:e>
+                                <m:r>
+                                  <m:rPr>
+                                    <m:sty m:val="b"/>
+                                  </m:rPr>
+                                  <w:rPr>
+                                    <w:rFonts w:ascii="Cambria Math" w:hAnsi="Cambria Math"/>
+                                    <w:color w:val="000000" w:themeColor="text1"/>
+                                    <w:kern w:val="24"/>
+                                    <w:sz w:val="20"/>
+                                    <w:szCs w:val="20"/>
+                                  </w:rPr>
+                                  <m:t>x</m:t>
+                                </m:r>
+                              </m:e>
+                              <m:sub>
+                                <m:r>
+                                  <w:rPr>
+                                    <w:rFonts w:ascii="Cambria Math" w:hAnsi="Cambria Math"/>
+                                    <w:color w:val="000000" w:themeColor="text1"/>
+                                    <w:kern w:val="24"/>
+                                    <w:sz w:val="20"/>
+                                    <w:szCs w:val="20"/>
+                                  </w:rPr>
+                                  <m:t>0</m:t>
+                                </m:r>
+                              </m:sub>
+                            </m:sSub>
+                          </m:oMath>
+                        </m:oMathPara>
+                      </w:p>
+                    </w:txbxContent>
+                  </v:textbox>
+                </v:shape>
+                <v:shape id="TextBox 4" o:spid="_x0000_s1033" type="#_x0000_t202" style="position:absolute;left:6884;top:1464;width:3054;height:3160;visibility:visible;mso-wrap-style:none;v-text-anchor:top" o:gfxdata="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" filled="f" stroked="f">
+                  <v:textbox>
+                    <w:txbxContent>
+                      <w:p>
+                        <w:pPr>
+                          <w:rPr>
+                            <w:rFonts w:ascii="Cambria Math" w:hAnsi="+mn-cs"/>
+                            <w:i/>
+                            <w:iCs/>
+                            <w:color w:val="000000" w:themeColor="text1"/>
+                            <w:kern w:val="24"/>
+                            <w:sz w:val="20"/>
+                            <w:szCs w:val="20"/>
+                          </w:rPr>
+                        </w:pPr>
+                        <m:oMathPara>
+                          <m:oMathParaPr>
+                            <m:jc m:val="centerGroup"/>
+                          </m:oMathParaPr>
+                          <m:oMath>
+                            <m:sSub>
+                              <m:sSubPr>
+                                <m:ctrlPr>
+                                  <w:rPr>
+                                    <w:rFonts w:ascii="Cambria Math" w:hAnsi="Cambria Math"/>
+                                    <w:i/>
+                                    <w:iCs/>
+                                    <w:color w:val="000000" w:themeColor="text1"/>
+                                    <w:kern w:val="24"/>
+                                  </w:rPr>
+                                </m:ctrlPr>
+                              </m:sSubPr>
+                              <m:e>
+                                <m:r>
+                                  <m:rPr>
+                                    <m:sty m:val="b"/>
+                                  </m:rPr>
+                                  <w:rPr>
+                                    <w:rFonts w:ascii="Cambria Math" w:hAnsi="Cambria Math"/>
+                                    <w:color w:val="000000" w:themeColor="text1"/>
+                                    <w:kern w:val="24"/>
+                                    <w:sz w:val="20"/>
+                                    <w:szCs w:val="20"/>
+                                  </w:rPr>
+                                  <m:t>x</m:t>
+                                </m:r>
+                              </m:e>
+                              <m:sub>
+                                <m:r>
+                                  <w:rPr>
+                                    <w:rFonts w:ascii="Cambria Math" w:hAnsi="Cambria Math"/>
+                                    <w:color w:val="000000" w:themeColor="text1"/>
+                                    <w:kern w:val="24"/>
+                                    <w:sz w:val="20"/>
+                                    <w:szCs w:val="20"/>
+                                  </w:rPr>
+                                  <m:t>1</m:t>
+                                </m:r>
+                              </m:sub>
+                            </m:sSub>
+                          </m:oMath>
+                        </m:oMathPara>
+                      </w:p>
+                    </w:txbxContent>
+                  </v:textbox>
+                </v:shape>
+                <v:shape id="TextBox 5" o:spid="_x0000_s1034" type="#_x0000_t202" style="position:absolute;left:13882;top:1396;width:3055;height:3160;visibility:visible;mso-wrap-style:none;v-text-anchor:top" o:gfxdata="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" filled="f" stroked="f">
+                  <v:textbox>
+                    <w:txbxContent>
+                      <w:p>
+                        <w:pPr>
+                          <w:rPr>
+                            <w:rFonts w:ascii="Cambria Math" w:hAnsi="+mn-cs"/>
+                            <w:i/>
+                            <w:iCs/>
+                            <w:color w:val="000000" w:themeColor="text1"/>
+                            <w:kern w:val="24"/>
+                            <w:sz w:val="20"/>
+                            <w:szCs w:val="20"/>
+                          </w:rPr>
+                        </w:pPr>
+                        <m:oMathPara>
+                          <m:oMathParaPr>
+                            <m:jc m:val="centerGroup"/>
+                          </m:oMathParaPr>
+                          <m:oMath>
+                            <m:sSub>
+                              <m:sSubPr>
+                                <m:ctrlPr>
+                                  <w:rPr>
+                                    <w:rFonts w:ascii="Cambria Math" w:hAnsi="Cambria Math"/>
+                                    <w:i/>
+                                    <w:iCs/>
+                                    <w:color w:val="000000" w:themeColor="text1"/>
+                                    <w:kern w:val="24"/>
+                                  </w:rPr>
+                                </m:ctrlPr>
+                              </m:sSubPr>
+                              <m:e>
+                                <m:r>
+                                  <m:rPr>
+                                    <m:sty m:val="b"/>
+                                  </m:rPr>
+                                  <w:rPr>
+                                    <w:rFonts w:ascii="Cambria Math" w:hAnsi="Cambria Math"/>
+                                    <w:color w:val="000000" w:themeColor="text1"/>
+                                    <w:kern w:val="24"/>
+                                    <w:sz w:val="20"/>
+                                    <w:szCs w:val="20"/>
+                                  </w:rPr>
+                                  <m:t>x</m:t>
+                                </m:r>
+                              </m:e>
+                              <m:sub>
+                                <m:r>
+                                  <w:rPr>
+                                    <w:rFonts w:ascii="Cambria Math" w:hAnsi="Cambria Math"/>
+                                    <w:color w:val="000000" w:themeColor="text1"/>
+                                    <w:kern w:val="24"/>
+                                    <w:sz w:val="20"/>
+                                    <w:szCs w:val="20"/>
+                                  </w:rPr>
+                                  <m:t>2</m:t>
+                                </m:r>
+                              </m:sub>
+                            </m:sSub>
+                          </m:oMath>
+                        </m:oMathPara>
+                      </w:p>
+                    </w:txbxContent>
+                  </v:textbox>
+                </v:shape>
+                <v:shape id="TextBox 6" o:spid="_x0000_s1035" type="#_x0000_t202" style="position:absolute;left:22375;top:1576;width:2914;height:2890;visibility:visible;mso-wrap-style:none;v-text-anchor:top" o:gfxdata="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" filled="f" stroked="f">
+                  <v:textbox>
+                    <w:txbxContent>
+                      <w:p>
+                        <w:pPr>
+                          <w:rPr>
+                            <w:rFonts w:ascii="Cambria Math" w:hAnsi="+mn-cs"/>
+                            <w:i/>
+                            <w:iCs/>
+                            <w:color w:val="000000" w:themeColor="text1"/>
+                            <w:kern w:val="24"/>
+                            <w:sz w:val="20"/>
+                            <w:szCs w:val="20"/>
+                          </w:rPr>
+                        </w:pPr>
+                        <m:oMathPara>
+                          <m:oMathParaPr>
+                            <m:jc m:val="centerGroup"/>
+                          </m:oMathParaPr>
+                          <m:oMath>
+                            <m:sSub>
+                              <m:sSubPr>
+                                <m:ctrlPr>
+                                  <w:rPr>
+                                    <w:rFonts w:ascii="Cambria Math" w:hAnsi="Cambria Math"/>
+                                    <w:i/>
+                                    <w:iCs/>
+                                    <w:color w:val="000000" w:themeColor="text1"/>
+                                    <w:kern w:val="24"/>
+                                  </w:rPr>
+                                </m:ctrlPr>
+                              </m:sSubPr>
+                              <m:e>
+                                <m:r>
+                                  <m:rPr>
+                                    <m:sty m:val="b"/>
+                                  </m:rPr>
+                                  <w:rPr>
+                                    <w:rFonts w:ascii="Cambria Math" w:hAnsi="Cambria Math"/>
+                                    <w:color w:val="000000" w:themeColor="text1"/>
+                                    <w:kern w:val="24"/>
+                                    <w:sz w:val="20"/>
+                                    <w:szCs w:val="20"/>
+                                  </w:rPr>
+                                  <m:t>x</m:t>
+                                </m:r>
+                              </m:e>
+                              <m:sub>
+                                <m:r>
+                                  <w:rPr>
+                                    <w:rFonts w:ascii="Cambria Math" w:hAnsi="Cambria Math"/>
+                                    <w:color w:val="000000" w:themeColor="text1"/>
+                                    <w:kern w:val="24"/>
+                                    <w:sz w:val="20"/>
+                                    <w:szCs w:val="20"/>
+                                  </w:rPr>
+                                  <m:t>t</m:t>
+                                </m:r>
+                              </m:sub>
+                            </m:sSub>
+                          </m:oMath>
+                        </m:oMathPara>
+                      </w:p>
+                    </w:txbxContent>
+                  </v:textbox>
+                </v:shape>
+                <v:shape id="TextBox 7" o:spid="_x0000_s1036" type="#_x0000_t202" style="position:absolute;left:30954;top:1576;width:3092;height:3301;visibility:visible;mso-wrap-style:none;v-text-anchor:top" o:gfxdata="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" filled="f" stroked="f">
+                  <v:textbox>
+                    <w:txbxContent>
+                      <w:p>
+                        <w:pPr>
+                          <w:rPr>
+                            <w:rFonts w:ascii="Cambria Math" w:hAnsi="+mn-cs"/>
+                            <w:i/>
+                            <w:iCs/>
+                            <w:color w:val="000000" w:themeColor="text1"/>
+                            <w:kern w:val="24"/>
+                            <w:sz w:val="20"/>
+                            <w:szCs w:val="20"/>
+                          </w:rPr>
+                        </w:pPr>
+                        <m:oMathPara>
+                          <m:oMathParaPr>
+                            <m:jc m:val="centerGroup"/>
+                          </m:oMathParaPr>
+                          <m:oMath>
+                            <m:sSub>
+                              <m:sSubPr>
+                                <m:ctrlPr>
+                                  <w:rPr>
+                                    <w:rFonts w:ascii="Cambria Math" w:hAnsi="Cambria Math"/>
+                                    <w:i/>
+                                    <w:iCs/>
+                                    <w:color w:val="000000" w:themeColor="text1"/>
+                                    <w:kern w:val="24"/>
+                                  </w:rPr>
+                                </m:ctrlPr>
+                              </m:sSubPr>
+                              <m:e>
+                                <m:r>
+                                  <m:rPr>
+                                    <m:sty m:val="b"/>
+                                  </m:rPr>
+                                  <w:rPr>
+                                    <w:rFonts w:ascii="Cambria Math" w:hAnsi="Cambria Math"/>
+                                    <w:color w:val="000000" w:themeColor="text1"/>
+                                    <w:kern w:val="24"/>
+                                    <w:sz w:val="20"/>
+                                    <w:szCs w:val="20"/>
+                                  </w:rPr>
+                                  <m:t>x</m:t>
+                                </m:r>
+                              </m:e>
+                              <m:sub>
+                                <m:r>
+                                  <w:rPr>
+                                    <w:rFonts w:ascii="Cambria Math" w:hAnsi="Cambria Math"/>
+                                    <w:color w:val="000000" w:themeColor="text1"/>
+                                    <w:kern w:val="24"/>
+                                    <w:sz w:val="20"/>
+                                    <w:szCs w:val="20"/>
+                                  </w:rPr>
+                                  <m:t>T</m:t>
+                                </m:r>
+                              </m:sub>
+                            </m:sSub>
+                          </m:oMath>
+                        </m:oMathPara>
+                      </w:p>
+                    </w:txbxContent>
+                  </v:textbox>
+                </v:shape>
+                <v:shapetype id="_x0000_t32" coordsize="21600,21600" o:spt="32" o:oned="t" path="m,l21600,21600e" filled="f">
+                  <v:path arrowok="t" fillok="f" o:connecttype="none"/>
+                  <o:lock v:ext="edit" shapetype="t"/>
+                </v:shapetype>
+                <v:shape id="Straight Arrow Connector 1099260815" o:spid="_x0000_s1037" type="#_x0000_t32" style="position:absolute;left:2956;top:3061;width:3928;height:9;flip:y;visibility:visible;mso-wrap-style:square" o:connectortype="straight" o:gfxdata="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" strokecolor="#4472c4 [3204]" strokeweight=".5pt">
+                  <v:stroke endarrow="block" joinstyle="miter"/>
+                </v:shape>
+                <v:shape id="Straight Arrow Connector 625730166" o:spid="_x0000_s1038" type="#_x0000_t32" style="position:absolute;left:9527;top:3061;width:4355;height:0;flip:y;visibility:visible;mso-wrap-style:square" o:connectortype="straight" o:gfxdata="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" strokecolor="#4472c4 [3204]" strokeweight=".5pt">
+                  <v:stroke endarrow="block" joinstyle="miter"/>
+                </v:shape>
+                <v:shape id="Straight Arrow Connector 1462710651" o:spid="_x0000_s1039" type="#_x0000_t32" style="position:absolute;left:16525;top:3061;width:1896;height:0;flip:y;visibility:visible;mso-wrap-style:square" o:connectortype="straight" o:gfxdata="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" strokecolor="#4472c4 [3204]" strokeweight=".5pt">
+                  <v:stroke endarrow="block" joinstyle="miter"/>
+                </v:shape>
+                <v:shape id="Straight Arrow Connector 1420120099" o:spid="_x0000_s1040" type="#_x0000_t32" style="position:absolute;left:20453;top:3128;width:1896;height:0;flip:y;visibility:visible;mso-wrap-style:square" o:connectortype="straight" o:gfxdata="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" strokecolor="#4472c4 [3204]" strokeweight=".5pt">
+                  <v:stroke endarrow="block" joinstyle="miter"/>
+                </v:shape>
+                <v:shape id="Straight Arrow Connector 497089363" o:spid="_x0000_s1041" type="#_x0000_t32" style="position:absolute;left:25012;top:3128;width:1896;height:0;flip:y;visibility:visible;mso-wrap-style:square" o:connectortype="straight" o:gfxdata="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" strokecolor="#4472c4 [3204]" strokeweight=".5pt">
+                  <v:stroke endarrow="block" joinstyle="miter"/>
+                </v:shape>
+                <v:shape id="Straight Arrow Connector 1843490352" o:spid="_x0000_s1042" type="#_x0000_t32" style="position:absolute;left:29234;top:3128;width:1896;height:0;flip:y;visibility:visible;mso-wrap-style:square" o:connectortype="straight" o:gfxdata="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" strokecolor="#4472c4 [3204]" strokeweight=".5pt">
+                  <v:stroke endarrow="block" joinstyle="miter"/>
+                </v:shape>
+                <v:shape id="Straight Arrow Connector 1034090973" o:spid="_x0000_s1043" type="#_x0000_t32" style="position:absolute;left:33812;top:3128;width:1896;height:0;flip:y;visibility:visible;mso-wrap-style:square" o:connectortype="straight" o:gfxdata="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" strokecolor="#4472c4 [3204]" strokeweight=".5pt">
+                  <v:stroke endarrow="block" joinstyle="miter"/>
+                </v:shape>
+                <v:shapetype id="_x0000_t75" coordsize="21600,21600" o:spt="75" o:preferrelative="t" path="m@4@5l@4@11@9@11@9@5xe" filled="f" stroked="f">
+                  <v:stroke joinstyle="miter"/>
+                  <v:formulas>
+                    <v:f eqn="if lineDrawn pixelLineWidth 0"/>
+                    <v:f eqn="sum @0 1 0"/>
+                    <v:f eqn="sum 0 0 @1"/>
+                    <v:f eqn="prod @2 1 2"/>
+                    <v:f eqn="prod @3 21600 pixelWidth"/>
+                    <v:f eqn="prod @3 21600 pixelHeight"/>
+                    <v:f eqn="sum @0 0 1"/>
+                    <v:f eqn="prod @6 1 2"/>
+                    <v:f eqn="prod @7 21600 pixelWidth"/>
+                    <v:f eqn="sum @8 21600 0"/>
+                    <v:f eqn="prod @7 21600 pixelHeight"/>
+                    <v:f eqn="sum @10 21600 0"/>
+                  </v:formulas>
+                  <v:path o:extrusionok="f" gradientshapeok="t" o:connecttype="rect"/>
+                  <o:lock v:ext="edit" aspectratio="t"/>
+                </v:shapetype>
+                <v:shape id="Picture 1447811874" o:spid="_x0000_s1044" type="#_x0000_t75" alt="A person with brown hair&#10;&#10;Description automatically generated" style="position:absolute;left:2664;top:4621;width:4220;height:4139;visibility:visible;mso-wrap-style:square" o:gfxdata="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">
+                  <v:imagedata r:id="rId7" o:title="A person with brown hair&#10;&#10;Description automatically generated"/>
+                </v:shape>
+                <v:shape id="Picture 1595247467" o:spid="_x0000_s1045" type="#_x0000_t75" alt="A blurry image of a person's face&#10;&#10;Description automatically generated" style="position:absolute;left:25138;top:4621;width:4096;height:3781;visibility:visible;mso-wrap-style:square" o:gfxdata="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">
+                  <v:imagedata r:id="rId8" o:title="A blurry image of a person's face&#10;&#10;Description automatically generated"/>
+                </v:shape>
+                <v:shape id="Picture 314928928" o:spid="_x0000_s1046" type="#_x0000_t75" alt="A close-up of a blue background&#10;&#10;Description automatically generated" style="position:absolute;left:34248;top:4624;width:4004;height:3778;visibility:visible;mso-wrap-style:square" o:gfxdata="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">
+                  <v:imagedata r:id="rId9" o:title="A close-up of a blue background&#10;&#10;Description automatically generated"/>
+                </v:shape>
+                <v:shape id="TextBox 30" o:spid="_x0000_s1047" type="#_x0000_t202" style="position:absolute;left:17811;top:1762;width:2921;height:2400;visibility:visible;mso-wrap-style:none;v-text-anchor:top" o:gfxdata="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" filled="f" stroked="f">
+                  <v:textbox style="mso-fit-shape-to-text:t">
+                    <w:txbxContent>
+                      <w:p>
+                        <w:pPr>
+                          <w:rPr>
+                            <w:rFonts w:ascii="Cambria Math" w:hAnsi="Cambria Math"/>
+                            <w:i/>
+                            <w:iCs/>
+                            <w:color w:val="000000" w:themeColor="text1"/>
+                            <w:kern w:val="24"/>
+                            <w:sz w:val="20"/>
+                            <w:szCs w:val="20"/>
+                          </w:rPr>
+                        </w:pPr>
+                        <m:oMathPara>
+                          <m:oMathParaPr>
+                            <m:jc m:val="centerGroup"/>
+                          </m:oMathParaPr>
+                          <m:oMath>
+                            <m:r>
+                              <w:rPr>
+                                <w:rFonts w:ascii="Cambria Math" w:hAnsi="Cambria Math"/>
+                                <w:color w:val="000000" w:themeColor="text1"/>
+                                <w:kern w:val="24"/>
+                                <w:sz w:val="20"/>
+                                <w:szCs w:val="20"/>
+                              </w:rPr>
+                              <m:t>⋯</m:t>
+                            </m:r>
+                          </m:oMath>
+                        </m:oMathPara>
+                      </w:p>
+                    </w:txbxContent>
+                  </v:textbox>
+                </v:shape>
+                <v:shape id="TextBox 31" o:spid="_x0000_s1048" type="#_x0000_t202" style="position:absolute;left:26519;top:1829;width:2921;height:2400;visibility:visible;mso-wrap-style:none;v-text-anchor:top" o:gfxdata="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" filled="f" stroked="f">
+                  <v:textbox style="mso-fit-shape-to-text:t">
+                    <w:txbxContent>
+                      <w:p>
+                        <w:pPr>
+                          <w:rPr>
+                            <w:rFonts w:ascii="Cambria Math" w:hAnsi="Cambria Math"/>
+                            <w:i/>
+                            <w:iCs/>
+                            <w:color w:val="000000" w:themeColor="text1"/>
+                            <w:kern w:val="24"/>
+                            <w:sz w:val="20"/>
+                            <w:szCs w:val="20"/>
+                          </w:rPr>
+                        </w:pPr>
+                        <m:oMathPara>
+                          <m:oMathParaPr>
+                            <m:jc m:val="centerGroup"/>
+                          </m:oMathParaPr>
+                          <m:oMath>
+                            <m:r>
+                              <w:rPr>
+                                <w:rFonts w:ascii="Cambria Math" w:hAnsi="Cambria Math"/>
+                                <w:color w:val="000000" w:themeColor="text1"/>
+                                <w:kern w:val="24"/>
+                                <w:sz w:val="20"/>
+                                <w:szCs w:val="20"/>
+                              </w:rPr>
+                              <m:t>⋯</m:t>
+                            </m:r>
+                          </m:oMath>
+                        </m:oMathPara>
+                      </w:p>
+                    </w:txbxContent>
+                  </v:textbox>
+                </v:shape>
+                <v:shape id="TextBox 32" o:spid="_x0000_s1049" type="#_x0000_t202" style="position:absolute;left:16707;width:7010;height:2254;visibility:visible;mso-wrap-style:none;v-text-anchor:top" o:gfxdata="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" filled="f" stroked="f">
+                  <v:textbox style="mso-fit-shape-to-text:t">
+                    <w:txbxContent>
+                      <w:p>
+                        <w:pPr>
+                          <w:rPr>
+                            <w:rFonts w:ascii="Cambria Math" w:hAnsi="Cambria Math"/>
+                            <w:i/>
+                            <w:iCs/>
+                            <w:color w:val="000000" w:themeColor="text1"/>
+                            <w:kern w:val="24"/>
+                            <w:sz w:val="18"/>
+                            <w:szCs w:val="18"/>
+                          </w:rPr>
+                        </w:pPr>
+                        <m:oMathPara>
+                          <m:oMathParaPr>
+                            <m:jc m:val="centerGroup"/>
+                          </m:oMathParaPr>
+                          <m:oMath>
+                            <m:r>
+                              <w:rPr>
+                                <w:rFonts w:ascii="Cambria Math" w:hAnsi="Cambria Math"/>
+                                <w:color w:val="000000" w:themeColor="text1"/>
+                                <w:kern w:val="24"/>
+                                <w:sz w:val="18"/>
+                                <w:szCs w:val="18"/>
+                              </w:rPr>
+                              <m:t>q</m:t>
+                            </m:r>
+                            <m:d>
+                              <m:dPr>
+                                <m:ctrlPr>
+                                  <w:rPr>
+                                    <w:rFonts w:ascii="Cambria Math" w:hAnsi="Cambria Math"/>
+                                    <w:i/>
+                                    <w:iCs/>
+                                    <w:color w:val="000000" w:themeColor="text1"/>
+                                    <w:kern w:val="24"/>
+                                    <w:sz w:val="18"/>
+                                    <w:szCs w:val="18"/>
+                                  </w:rPr>
+                                </m:ctrlPr>
+                              </m:dPr>
+                              <m:e>
+                                <m:sSub>
+                                  <m:sSubPr>
+                                    <m:ctrlPr>
+                                      <w:rPr>
+                                        <w:rFonts w:ascii="Cambria Math" w:hAnsi="Cambria Math"/>
+                                        <w:i/>
+                                        <w:iCs/>
+                                        <w:color w:val="000000" w:themeColor="text1"/>
+                                        <w:kern w:val="24"/>
+                                        <w:sz w:val="18"/>
+                                        <w:szCs w:val="18"/>
+                                      </w:rPr>
+                                    </m:ctrlPr>
+                                  </m:sSubPr>
+                                  <m:e>
+                                    <m:r>
+                                      <m:rPr>
+                                        <m:sty m:val="b"/>
+                                      </m:rPr>
+                                      <w:rPr>
+                                        <w:rFonts w:ascii="Cambria Math" w:hAnsi="Cambria Math"/>
+                                        <w:color w:val="000000" w:themeColor="text1"/>
+                                        <w:kern w:val="24"/>
+                                        <w:sz w:val="18"/>
+                                        <w:szCs w:val="18"/>
+                                      </w:rPr>
+                                      <m:t>x</m:t>
+                                    </m:r>
+                                  </m:e>
+                                  <m:sub>
+                                    <m:r>
+                                      <w:rPr>
+                                        <w:rFonts w:ascii="Cambria Math" w:hAnsi="Cambria Math"/>
+                                        <w:color w:val="000000" w:themeColor="text1"/>
+                                        <w:kern w:val="24"/>
+                                        <w:sz w:val="18"/>
+                                        <w:szCs w:val="18"/>
+                                      </w:rPr>
+                                      <m:t>t</m:t>
+                                    </m:r>
+                                  </m:sub>
+                                </m:sSub>
+                                <m:r>
+                                  <w:rPr>
+                                    <w:rFonts w:ascii="Cambria Math" w:hAnsi="Cambria Math"/>
+                                    <w:color w:val="000000" w:themeColor="text1"/>
+                                    <w:kern w:val="24"/>
+                                    <w:sz w:val="18"/>
+                                    <w:szCs w:val="18"/>
+                                  </w:rPr>
+                                  <m:t>|</m:t>
+                                </m:r>
+                                <m:sSub>
+                                  <m:sSubPr>
+                                    <m:ctrlPr>
+                                      <w:rPr>
+                                        <w:rFonts w:ascii="Cambria Math" w:hAnsi="Cambria Math"/>
+                                        <w:i/>
+                                        <w:iCs/>
+                                        <w:color w:val="000000" w:themeColor="text1"/>
+                                        <w:kern w:val="24"/>
+                                        <w:sz w:val="18"/>
+                                        <w:szCs w:val="18"/>
+                                      </w:rPr>
+                                    </m:ctrlPr>
+                                  </m:sSubPr>
+                                  <m:e>
+                                    <m:r>
+                                      <m:rPr>
+                                        <m:sty m:val="b"/>
+                                      </m:rPr>
+                                      <w:rPr>
+                                        <w:rFonts w:ascii="Cambria Math" w:hAnsi="Cambria Math"/>
+                                        <w:color w:val="000000" w:themeColor="text1"/>
+                                        <w:kern w:val="24"/>
+                                        <w:sz w:val="18"/>
+                                        <w:szCs w:val="18"/>
+                                      </w:rPr>
+                                      <m:t>x</m:t>
+                                    </m:r>
+                                  </m:e>
+                                  <m:sub>
+                                    <m:r>
+                                      <w:rPr>
+                                        <w:rFonts w:ascii="Cambria Math" w:hAnsi="Cambria Math"/>
+                                        <w:color w:val="000000" w:themeColor="text1"/>
+                                        <w:kern w:val="24"/>
+                                        <w:sz w:val="18"/>
+                                        <w:szCs w:val="18"/>
+                                      </w:rPr>
+                                      <m:t>t-1</m:t>
+                                    </m:r>
+                                  </m:sub>
+                                </m:sSub>
+                              </m:e>
+                            </m:d>
+                          </m:oMath>
+                        </m:oMathPara>
+                      </w:p>
+                    </w:txbxContent>
+                  </v:textbox>
+                </v:shape>
+                <w10:wrap type="topAndBottom"/>
+              </v:group>
+            </w:pict>
+          </mc:Fallback>
+        </mc:AlternateContent>
+      </w:r>
+    </w:p>
+    <w:p>
+      <w:pPr>
+        <w:rPr>
+          <w:sz w:val="20"/>
+          <w:szCs w:val="20"/>
+        </w:rPr>
+      </w:pPr>
+    </w:p>
+    <w:p>
+      <w:pPr>
+        <w:rPr>
+          <w:sz w:val="20"/>
+          <w:szCs w:val="20"/>
+        </w:rPr>
+      </w:pPr>
+      <w:r>
+        <w:rPr>
+          <w:sz w:val="20"/>
+          <w:szCs w:val="20"/>
+        </w:rPr>
+        <w:t>Figure: Markov chain constructed from image as data source</w:t>
+      </w:r>
+    </w:p>
+    <w:p>
+      <w:pPr>
+        <w:rPr>
+          <w:sz w:val="20"/>
+          <w:szCs w:val="20"/>
+        </w:rPr>
+      </w:pPr>
+    </w:p>
+    <w:p>
+      <w:pPr>
+        <w:rPr>
+          <w:sz w:val="20"/>
+          <w:szCs w:val="20"/>
+        </w:rPr>
+      </w:pPr>
     </w:p>
     <w:p>
       <w:pPr>
@@ -88,7 +2673,7 @@
           <w:szCs w:val="18"/>
         </w:rPr>
       </w:pPr>
-      <w:hyperlink r:id="rId4" w:history="1">
+      <w:hyperlink r:id="rId10" w:history="1">
         <w:r>
           <w:rPr>
             <w:rStyle w:val="Hyperlink"/>
@@ -109,7 +2694,7 @@
           <w:szCs w:val="18"/>
         </w:rPr>
       </w:pPr>
-      <w:hyperlink r:id="rId5" w:history="1">
+      <w:hyperlink r:id="rId11" w:history="1">
         <w:r>
           <w:rPr>
             <w:rStyle w:val="Hyperlink"/>
@@ -130,7 +2715,7 @@
           <w:szCs w:val="18"/>
         </w:rPr>
       </w:pPr>
-      <w:hyperlink r:id="rId6" w:history="1">
+      <w:hyperlink r:id="rId12" w:history="1">
         <w:r>
           <w:rPr>
             <w:rStyle w:val="Hyperlink"/>
@@ -151,7 +2736,7 @@
           <w:szCs w:val="18"/>
         </w:rPr>
       </w:pPr>
-      <w:hyperlink r:id="rId7" w:history="1">
+      <w:hyperlink r:id="rId13" w:history="1">
         <w:r>
           <w:rPr>
             <w:rStyle w:val="Hyperlink"/>
@@ -568,6 +3153,7 @@
   <w:style w:type="paragraph" w:default="1" w:styleId="Normal">
     <w:name w:val="Normal"/>
     <w:qFormat/>
+    <w:rsid w:val="00730DF9"/>
   </w:style>
   <w:style w:type="paragraph" w:styleId="Heading1">
     <w:name w:val="heading 1"/>
@@ -615,7 +3201,6 @@
   <w:style w:type="character" w:default="1" w:styleId="DefaultParagraphFont">
     <w:name w:val="Default Paragraph Font"/>
     <w:uiPriority w:val="1"/>
-    <w:semiHidden/>
     <w:unhideWhenUsed/>
   </w:style>
   <w:style w:type="table" w:default="1" w:styleId="TableNormal">
@@ -675,6 +3260,16 @@
       <w:color w:val="2F5496" w:themeColor="accent1" w:themeShade="BF"/>
       <w:sz w:val="26"/>
       <w:szCs w:val="26"/>
+    </w:rPr>
+  </w:style>
+  <w:style w:type="character" w:styleId="PlaceholderText">
+    <w:name w:val="Placeholder Text"/>
+    <w:basedOn w:val="DefaultParagraphFont"/>
+    <w:uiPriority w:val="99"/>
+    <w:semiHidden/>
+    <w:rsid w:val="00677FFC"/>
+    <w:rPr>
+      <w:color w:val="808080"/>
     </w:rPr>
   </w:style>
 </w:styles>

</xml_diff>

<commit_message>
update doc and add figure
</commit_message>
<xml_diff>
--- a/docs/Notes_on_Probabilistic_Diffusion_Models.docx
+++ b/docs/Notes_on_Probabilistic_Diffusion_Models.docx
@@ -250,7 +250,7 @@
             <w:sz w:val="20"/>
             <w:szCs w:val="20"/>
           </w:rPr>
-          <m:t>,</m:t>
+          <m:t>×</m:t>
         </m:r>
         <m:r>
           <w:rPr>
@@ -346,7 +346,7 @@
                     <w:sz w:val="20"/>
                     <w:szCs w:val="20"/>
                   </w:rPr>
-                  <m:t>0</m:t>
+                  <m:t>1</m:t>
                 </m:r>
               </m:sub>
             </m:sSub>
@@ -358,7 +358,23 @@
             <w:sz w:val="20"/>
             <w:szCs w:val="20"/>
           </w:rPr>
-          <m:t>,…,</m:t>
+          <m:t>×</m:t>
+        </m:r>
+        <m:r>
+          <w:rPr>
+            <w:rFonts w:ascii="Cambria Math" w:hAnsi="Cambria Math"/>
+            <w:sz w:val="20"/>
+            <w:szCs w:val="20"/>
+          </w:rPr>
+          <m:t>…</m:t>
+        </m:r>
+        <m:r>
+          <w:rPr>
+            <w:rFonts w:ascii="Cambria Math" w:hAnsi="Cambria Math"/>
+            <w:sz w:val="20"/>
+            <w:szCs w:val="20"/>
+          </w:rPr>
+          <m:t>×</m:t>
         </m:r>
         <m:r>
           <w:rPr>
@@ -454,7 +470,7 @@
                     <w:sz w:val="20"/>
                     <w:szCs w:val="20"/>
                   </w:rPr>
-                  <m:t>0</m:t>
+                  <m:t>T-1</m:t>
                 </m:r>
               </m:sub>
             </m:sSub>
@@ -2648,6 +2664,2568 @@
           <w:szCs w:val="20"/>
         </w:rPr>
       </w:pPr>
+      <w:r>
+        <w:rPr>
+          <w:sz w:val="20"/>
+          <w:szCs w:val="20"/>
+        </w:rPr>
+        <w:t xml:space="preserve">After </w:t>
+      </w:r>
+      <m:oMath>
+        <m:r>
+          <w:rPr>
+            <w:rFonts w:ascii="Cambria Math" w:hAnsi="Cambria Math"/>
+            <w:sz w:val="20"/>
+            <w:szCs w:val="20"/>
+          </w:rPr>
+          <m:t>T</m:t>
+        </m:r>
+      </m:oMath>
+      <w:r>
+        <w:rPr>
+          <w:sz w:val="20"/>
+          <w:szCs w:val="20"/>
+        </w:rPr>
+        <w:t xml:space="preserve"> state transitions, as shown on the Figure above the source image is transformed into Gaussian noise asymptotically. The goal of training diffusion model is to learn the reverse process – that is training </w:t>
+      </w:r>
+      <m:oMath>
+        <m:sSub>
+          <m:sSubPr>
+            <m:ctrlPr>
+              <w:rPr>
+                <w:rFonts w:ascii="Cambria Math" w:hAnsi="Cambria Math"/>
+                <w:i/>
+                <w:sz w:val="20"/>
+                <w:szCs w:val="20"/>
+              </w:rPr>
+            </m:ctrlPr>
+          </m:sSubPr>
+          <m:e>
+            <m:r>
+              <w:rPr>
+                <w:rFonts w:ascii="Cambria Math" w:hAnsi="Cambria Math"/>
+                <w:sz w:val="20"/>
+                <w:szCs w:val="20"/>
+              </w:rPr>
+              <m:t>p</m:t>
+            </m:r>
+          </m:e>
+          <m:sub>
+            <m:r>
+              <w:rPr>
+                <w:rFonts w:ascii="Cambria Math" w:hAnsi="Cambria Math"/>
+                <w:sz w:val="20"/>
+                <w:szCs w:val="20"/>
+              </w:rPr>
+              <m:t>θ</m:t>
+            </m:r>
+          </m:sub>
+        </m:sSub>
+        <m:d>
+          <m:dPr>
+            <m:ctrlPr>
+              <w:rPr>
+                <w:rFonts w:ascii="Cambria Math" w:hAnsi="Cambria Math"/>
+                <w:i/>
+                <w:sz w:val="20"/>
+                <w:szCs w:val="20"/>
+              </w:rPr>
+            </m:ctrlPr>
+          </m:dPr>
+          <m:e>
+            <m:sSub>
+              <m:sSubPr>
+                <m:ctrlPr>
+                  <w:rPr>
+                    <w:rFonts w:ascii="Cambria Math" w:hAnsi="Cambria Math"/>
+                    <w:i/>
+                    <w:sz w:val="20"/>
+                    <w:szCs w:val="20"/>
+                  </w:rPr>
+                </m:ctrlPr>
+              </m:sSubPr>
+              <m:e>
+                <m:r>
+                  <m:rPr>
+                    <m:sty m:val="b"/>
+                  </m:rPr>
+                  <w:rPr>
+                    <w:rFonts w:ascii="Cambria Math" w:hAnsi="Cambria Math"/>
+                    <w:sz w:val="20"/>
+                    <w:szCs w:val="20"/>
+                  </w:rPr>
+                  <m:t>x</m:t>
+                </m:r>
+              </m:e>
+              <m:sub>
+                <m:r>
+                  <w:rPr>
+                    <w:rFonts w:ascii="Cambria Math" w:hAnsi="Cambria Math"/>
+                    <w:sz w:val="20"/>
+                    <w:szCs w:val="20"/>
+                  </w:rPr>
+                  <m:t>t-1</m:t>
+                </m:r>
+              </m:sub>
+            </m:sSub>
+            <m:r>
+              <w:rPr>
+                <w:rFonts w:ascii="Cambria Math" w:hAnsi="Cambria Math"/>
+                <w:sz w:val="20"/>
+                <w:szCs w:val="20"/>
+              </w:rPr>
+              <m:t>|</m:t>
+            </m:r>
+            <m:sSub>
+              <m:sSubPr>
+                <m:ctrlPr>
+                  <w:rPr>
+                    <w:rFonts w:ascii="Cambria Math" w:hAnsi="Cambria Math"/>
+                    <w:i/>
+                    <w:sz w:val="20"/>
+                    <w:szCs w:val="20"/>
+                  </w:rPr>
+                </m:ctrlPr>
+              </m:sSubPr>
+              <m:e>
+                <m:r>
+                  <m:rPr>
+                    <m:sty m:val="p"/>
+                  </m:rPr>
+                  <w:rPr>
+                    <w:rFonts w:ascii="Cambria Math" w:hAnsi="Cambria Math"/>
+                    <w:sz w:val="20"/>
+                    <w:szCs w:val="20"/>
+                  </w:rPr>
+                  <m:t>x</m:t>
+                </m:r>
+              </m:e>
+              <m:sub>
+                <m:r>
+                  <w:rPr>
+                    <w:rFonts w:ascii="Cambria Math" w:hAnsi="Cambria Math"/>
+                    <w:sz w:val="20"/>
+                    <w:szCs w:val="20"/>
+                  </w:rPr>
+                  <m:t>t</m:t>
+                </m:r>
+              </m:sub>
+            </m:sSub>
+          </m:e>
+        </m:d>
+      </m:oMath>
+      <w:r>
+        <w:rPr>
+          <w:sz w:val="20"/>
+          <w:szCs w:val="20"/>
+        </w:rPr>
+        <w:t xml:space="preserve"> to recover </w:t>
+      </w:r>
+      <m:oMath>
+        <m:sSub>
+          <m:sSubPr>
+            <m:ctrlPr>
+              <w:rPr>
+                <w:rFonts w:ascii="Cambria Math" w:hAnsi="Cambria Math"/>
+                <w:i/>
+                <w:sz w:val="20"/>
+                <w:szCs w:val="20"/>
+              </w:rPr>
+            </m:ctrlPr>
+          </m:sSubPr>
+          <m:e>
+            <m:r>
+              <m:rPr>
+                <m:sty m:val="b"/>
+              </m:rPr>
+              <w:rPr>
+                <w:rFonts w:ascii="Cambria Math" w:hAnsi="Cambria Math"/>
+                <w:sz w:val="20"/>
+                <w:szCs w:val="20"/>
+              </w:rPr>
+              <m:t>x</m:t>
+            </m:r>
+          </m:e>
+          <m:sub>
+            <m:r>
+              <w:rPr>
+                <w:rFonts w:ascii="Cambria Math" w:hAnsi="Cambria Math"/>
+                <w:sz w:val="20"/>
+                <w:szCs w:val="20"/>
+              </w:rPr>
+              <m:t>0</m:t>
+            </m:r>
+          </m:sub>
+        </m:sSub>
+      </m:oMath>
+      <w:r>
+        <w:rPr>
+          <w:sz w:val="20"/>
+          <w:szCs w:val="20"/>
+        </w:rPr>
+        <w:t xml:space="preserve"> as much as possible </w:t>
+      </w:r>
+    </w:p>
+    <w:p>
+      <w:pPr>
+        <w:rPr>
+          <w:sz w:val="20"/>
+          <w:szCs w:val="20"/>
+        </w:rPr>
+      </w:pPr>
+    </w:p>
+    <w:p>
+      <w:pPr>
+        <w:rPr>
+          <w:sz w:val="20"/>
+          <w:szCs w:val="20"/>
+        </w:rPr>
+      </w:pPr>
+      <w:r>
+        <w:rPr>
+          <w:sz w:val="20"/>
+          <w:szCs w:val="20"/>
+        </w:rPr>
+        <mc:AlternateContent>
+          <mc:Choice Requires="wpg">
+            <w:drawing>
+              <wp:anchor distT="0" distB="0" distL="114300" distR="114300" simplePos="0" relativeHeight="251661312" behindDoc="0" locked="0" layoutInCell="1" allowOverlap="1" wp14:anchorId="502B897E" wp14:editId="19419A98">
+                <wp:simplePos x="0" y="0"/>
+                <wp:positionH relativeFrom="column">
+                  <wp:posOffset>0</wp:posOffset>
+                </wp:positionH>
+                <wp:positionV relativeFrom="paragraph">
+                  <wp:posOffset>577</wp:posOffset>
+                </wp:positionV>
+                <wp:extent cx="3779790" cy="893768"/>
+                <wp:effectExtent l="0" t="0" r="5080" b="0"/>
+                <wp:wrapTopAndBottom/>
+                <wp:docPr id="68" name="Group 67">
+                  <a:extLst xmlns:a="http://schemas.openxmlformats.org/drawingml/2006/main">
+                    <a:ext uri="{FF2B5EF4-FFF2-40B4-BE49-F238E27FC236}">
+                      <a16:creationId xmlns:a16="http://schemas.microsoft.com/office/drawing/2014/main" id="{FEEC88D7-1C1F-63EA-2492-A2FA4817E084}"/>
+                    </a:ext>
+                  </a:extLst>
+                </wp:docPr>
+                <wp:cNvGraphicFramePr/>
+                <a:graphic xmlns:a="http://schemas.openxmlformats.org/drawingml/2006/main">
+                  <a:graphicData uri="http://schemas.microsoft.com/office/word/2010/wordprocessingGroup">
+                    <wpg:wgp>
+                      <wpg:cNvGrpSpPr/>
+                      <wpg:grpSpPr>
+                        <a:xfrm>
+                          <a:off x="0" y="0"/>
+                          <a:ext cx="3779790" cy="893768"/>
+                          <a:chOff x="0" y="0"/>
+                          <a:chExt cx="3779790" cy="893768"/>
+                        </a:xfrm>
+                      </wpg:grpSpPr>
+                      <wps:wsp>
+                        <wps:cNvPr id="559745714" name="Oval 559745714">
+                          <a:extLst>
+                            <a:ext uri="{FF2B5EF4-FFF2-40B4-BE49-F238E27FC236}">
+                              <a16:creationId xmlns:a16="http://schemas.microsoft.com/office/drawing/2014/main" id="{AB43CEC8-418E-B71F-C19D-6E075DF237A2}"/>
+                            </a:ext>
+                          </a:extLst>
+                        </wps:cNvPr>
+                        <wps:cNvSpPr/>
+                        <wps:spPr>
+                          <a:xfrm>
+                            <a:off x="3115010" y="196698"/>
+                            <a:ext cx="264314" cy="281011"/>
+                          </a:xfrm>
+                          <a:prstGeom prst="ellipse">
+                            <a:avLst/>
+                          </a:prstGeom>
+                          <a:solidFill>
+                            <a:schemeClr val="accent1">
+                              <a:alpha val="26901"/>
+                            </a:schemeClr>
+                          </a:solidFill>
+                        </wps:spPr>
+                        <wps:style>
+                          <a:lnRef idx="2">
+                            <a:schemeClr val="accent1">
+                              <a:shade val="15000"/>
+                            </a:schemeClr>
+                          </a:lnRef>
+                          <a:fillRef idx="1">
+                            <a:schemeClr val="accent1"/>
+                          </a:fillRef>
+                          <a:effectRef idx="0">
+                            <a:schemeClr val="accent1"/>
+                          </a:effectRef>
+                          <a:fontRef idx="minor">
+                            <a:schemeClr val="lt1"/>
+                          </a:fontRef>
+                        </wps:style>
+                        <wps:bodyPr rtlCol="0" anchor="ctr"/>
+                      </wps:wsp>
+                      <wps:wsp>
+                        <wps:cNvPr id="1516129611" name="Oval 1516129611">
+                          <a:extLst>
+                            <a:ext uri="{FF2B5EF4-FFF2-40B4-BE49-F238E27FC236}">
+                              <a16:creationId xmlns:a16="http://schemas.microsoft.com/office/drawing/2014/main" id="{105B5CC7-4471-7AEC-567E-B6CD644DD984}"/>
+                            </a:ext>
+                          </a:extLst>
+                        </wps:cNvPr>
+                        <wps:cNvSpPr/>
+                        <wps:spPr>
+                          <a:xfrm>
+                            <a:off x="2237500" y="196698"/>
+                            <a:ext cx="264314" cy="281011"/>
+                          </a:xfrm>
+                          <a:prstGeom prst="ellipse">
+                            <a:avLst/>
+                          </a:prstGeom>
+                          <a:solidFill>
+                            <a:schemeClr val="accent1">
+                              <a:alpha val="26901"/>
+                            </a:schemeClr>
+                          </a:solidFill>
+                        </wps:spPr>
+                        <wps:style>
+                          <a:lnRef idx="2">
+                            <a:schemeClr val="accent1">
+                              <a:shade val="15000"/>
+                            </a:schemeClr>
+                          </a:lnRef>
+                          <a:fillRef idx="1">
+                            <a:schemeClr val="accent1"/>
+                          </a:fillRef>
+                          <a:effectRef idx="0">
+                            <a:schemeClr val="accent1"/>
+                          </a:effectRef>
+                          <a:fontRef idx="minor">
+                            <a:schemeClr val="lt1"/>
+                          </a:fontRef>
+                        </wps:style>
+                        <wps:bodyPr rtlCol="0" anchor="ctr"/>
+                      </wps:wsp>
+                      <wps:wsp>
+                        <wps:cNvPr id="442612870" name="Oval 442612870">
+                          <a:extLst>
+                            <a:ext uri="{FF2B5EF4-FFF2-40B4-BE49-F238E27FC236}">
+                              <a16:creationId xmlns:a16="http://schemas.microsoft.com/office/drawing/2014/main" id="{5C2C7084-3C60-CDDA-7BAA-2FF979587DC1}"/>
+                            </a:ext>
+                          </a:extLst>
+                        </wps:cNvPr>
+                        <wps:cNvSpPr/>
+                        <wps:spPr>
+                          <a:xfrm>
+                            <a:off x="1388285" y="190013"/>
+                            <a:ext cx="264314" cy="281011"/>
+                          </a:xfrm>
+                          <a:prstGeom prst="ellipse">
+                            <a:avLst/>
+                          </a:prstGeom>
+                          <a:solidFill>
+                            <a:schemeClr val="accent1">
+                              <a:alpha val="26901"/>
+                            </a:schemeClr>
+                          </a:solidFill>
+                        </wps:spPr>
+                        <wps:style>
+                          <a:lnRef idx="2">
+                            <a:schemeClr val="accent1">
+                              <a:shade val="15000"/>
+                            </a:schemeClr>
+                          </a:lnRef>
+                          <a:fillRef idx="1">
+                            <a:schemeClr val="accent1"/>
+                          </a:fillRef>
+                          <a:effectRef idx="0">
+                            <a:schemeClr val="accent1"/>
+                          </a:effectRef>
+                          <a:fontRef idx="minor">
+                            <a:schemeClr val="lt1"/>
+                          </a:fontRef>
+                        </wps:style>
+                        <wps:bodyPr rtlCol="0" anchor="ctr"/>
+                      </wps:wsp>
+                      <wps:wsp>
+                        <wps:cNvPr id="2031608643" name="Oval 2031608643">
+                          <a:extLst>
+                            <a:ext uri="{FF2B5EF4-FFF2-40B4-BE49-F238E27FC236}">
+                              <a16:creationId xmlns:a16="http://schemas.microsoft.com/office/drawing/2014/main" id="{B8D7F460-DD9A-4EC3-411D-2D84C196427E}"/>
+                            </a:ext>
+                          </a:extLst>
+                        </wps:cNvPr>
+                        <wps:cNvSpPr/>
+                        <wps:spPr>
+                          <a:xfrm>
+                            <a:off x="31355" y="190912"/>
+                            <a:ext cx="264314" cy="281011"/>
+                          </a:xfrm>
+                          <a:prstGeom prst="ellipse">
+                            <a:avLst/>
+                          </a:prstGeom>
+                          <a:solidFill>
+                            <a:schemeClr val="accent1">
+                              <a:alpha val="26901"/>
+                            </a:schemeClr>
+                          </a:solidFill>
+                        </wps:spPr>
+                        <wps:style>
+                          <a:lnRef idx="2">
+                            <a:schemeClr val="accent1">
+                              <a:shade val="15000"/>
+                            </a:schemeClr>
+                          </a:lnRef>
+                          <a:fillRef idx="1">
+                            <a:schemeClr val="accent1"/>
+                          </a:fillRef>
+                          <a:effectRef idx="0">
+                            <a:schemeClr val="accent1"/>
+                          </a:effectRef>
+                          <a:fontRef idx="minor">
+                            <a:schemeClr val="lt1"/>
+                          </a:fontRef>
+                        </wps:style>
+                        <wps:bodyPr rtlCol="0" anchor="ctr"/>
+                      </wps:wsp>
+                      <wps:wsp>
+                        <wps:cNvPr id="1672014173" name="TextBox 40">
+                          <a:extLst>
+                            <a:ext uri="{FF2B5EF4-FFF2-40B4-BE49-F238E27FC236}">
+                              <a16:creationId xmlns:a16="http://schemas.microsoft.com/office/drawing/2014/main" id="{5C32AE48-A9EF-591B-BB1D-10D7DCC3135E}"/>
+                            </a:ext>
+                          </a:extLst>
+                        </wps:cNvPr>
+                        <wps:cNvSpPr txBox="1"/>
+                        <wps:spPr>
+                          <a:xfrm>
+                            <a:off x="0" y="190005"/>
+                            <a:ext cx="308610" cy="225425"/>
+                          </a:xfrm>
+                          <a:prstGeom prst="rect">
+                            <a:avLst/>
+                          </a:prstGeom>
+                          <a:noFill/>
+                        </wps:spPr>
+                        <wps:txbx>
+                          <w:txbxContent>
+                            <w:p>
+                              <w:pPr>
+                                <w:rPr>
+                                  <w:rFonts w:ascii="Cambria Math" w:hAnsi="+mn-cs"/>
+                                  <w:i/>
+                                  <w:iCs/>
+                                  <w:color w:val="000000" w:themeColor="text1"/>
+                                  <w:kern w:val="24"/>
+                                  <w:sz w:val="18"/>
+                                  <w:szCs w:val="18"/>
+                                </w:rPr>
+                              </w:pPr>
+                              <m:oMathPara>
+                                <m:oMathParaPr>
+                                  <m:jc m:val="centerGroup"/>
+                                </m:oMathParaPr>
+                                <m:oMath>
+                                  <m:sSub>
+                                    <m:sSubPr>
+                                      <m:ctrlPr>
+                                        <w:rPr>
+                                          <w:rFonts w:ascii="Cambria Math" w:hAnsi="Cambria Math"/>
+                                          <w:i/>
+                                          <w:iCs/>
+                                          <w:color w:val="000000" w:themeColor="text1"/>
+                                          <w:kern w:val="24"/>
+                                          <w:sz w:val="18"/>
+                                          <w:szCs w:val="18"/>
+                                        </w:rPr>
+                                      </m:ctrlPr>
+                                    </m:sSubPr>
+                                    <m:e>
+                                      <m:r>
+                                        <m:rPr>
+                                          <m:sty m:val="b"/>
+                                        </m:rPr>
+                                        <w:rPr>
+                                          <w:rFonts w:ascii="Cambria Math" w:hAnsi="Cambria Math"/>
+                                          <w:color w:val="000000" w:themeColor="text1"/>
+                                          <w:kern w:val="24"/>
+                                          <w:sz w:val="18"/>
+                                          <w:szCs w:val="18"/>
+                                        </w:rPr>
+                                        <m:t>x</m:t>
+                                      </m:r>
+                                    </m:e>
+                                    <m:sub>
+                                      <m:r>
+                                        <w:rPr>
+                                          <w:rFonts w:ascii="Cambria Math" w:hAnsi="Cambria Math"/>
+                                          <w:color w:val="000000" w:themeColor="text1"/>
+                                          <w:kern w:val="24"/>
+                                          <w:sz w:val="18"/>
+                                          <w:szCs w:val="18"/>
+                                        </w:rPr>
+                                        <m:t>T</m:t>
+                                      </m:r>
+                                    </m:sub>
+                                  </m:sSub>
+                                </m:oMath>
+                              </m:oMathPara>
+                            </w:p>
+                          </w:txbxContent>
+                        </wps:txbx>
+                        <wps:bodyPr wrap="none" rtlCol="0">
+                          <a:spAutoFit/>
+                        </wps:bodyPr>
+                      </wps:wsp>
+                      <wps:wsp>
+                        <wps:cNvPr id="454761004" name="TextBox 42">
+                          <a:extLst>
+                            <a:ext uri="{FF2B5EF4-FFF2-40B4-BE49-F238E27FC236}">
+                              <a16:creationId xmlns:a16="http://schemas.microsoft.com/office/drawing/2014/main" id="{8092DF36-C43B-0BE3-C38C-41636F1E3C9C}"/>
+                            </a:ext>
+                          </a:extLst>
+                        </wps:cNvPr>
+                        <wps:cNvSpPr txBox="1"/>
+                        <wps:spPr>
+                          <a:xfrm>
+                            <a:off x="1367785" y="190003"/>
+                            <a:ext cx="290195" cy="225425"/>
+                          </a:xfrm>
+                          <a:prstGeom prst="rect">
+                            <a:avLst/>
+                          </a:prstGeom>
+                          <a:noFill/>
+                        </wps:spPr>
+                        <wps:txbx>
+                          <w:txbxContent>
+                            <w:p>
+                              <w:pPr>
+                                <w:rPr>
+                                  <w:rFonts w:ascii="Cambria Math" w:hAnsi="+mn-cs"/>
+                                  <w:i/>
+                                  <w:iCs/>
+                                  <w:color w:val="000000" w:themeColor="text1"/>
+                                  <w:kern w:val="24"/>
+                                  <w:sz w:val="18"/>
+                                  <w:szCs w:val="18"/>
+                                </w:rPr>
+                              </w:pPr>
+                              <m:oMathPara>
+                                <m:oMathParaPr>
+                                  <m:jc m:val="centerGroup"/>
+                                </m:oMathParaPr>
+                                <m:oMath>
+                                  <m:sSub>
+                                    <m:sSubPr>
+                                      <m:ctrlPr>
+                                        <w:rPr>
+                                          <w:rFonts w:ascii="Cambria Math" w:hAnsi="Cambria Math"/>
+                                          <w:i/>
+                                          <w:iCs/>
+                                          <w:color w:val="000000" w:themeColor="text1"/>
+                                          <w:kern w:val="24"/>
+                                          <w:sz w:val="18"/>
+                                          <w:szCs w:val="18"/>
+                                        </w:rPr>
+                                      </m:ctrlPr>
+                                    </m:sSubPr>
+                                    <m:e>
+                                      <m:r>
+                                        <m:rPr>
+                                          <m:sty m:val="b"/>
+                                        </m:rPr>
+                                        <w:rPr>
+                                          <w:rFonts w:ascii="Cambria Math" w:hAnsi="Cambria Math"/>
+                                          <w:color w:val="000000" w:themeColor="text1"/>
+                                          <w:kern w:val="24"/>
+                                          <w:sz w:val="18"/>
+                                          <w:szCs w:val="18"/>
+                                        </w:rPr>
+                                        <m:t>x</m:t>
+                                      </m:r>
+                                    </m:e>
+                                    <m:sub>
+                                      <m:r>
+                                        <w:rPr>
+                                          <w:rFonts w:ascii="Cambria Math" w:hAnsi="Cambria Math"/>
+                                          <w:color w:val="000000" w:themeColor="text1"/>
+                                          <w:kern w:val="24"/>
+                                          <w:sz w:val="18"/>
+                                          <w:szCs w:val="18"/>
+                                        </w:rPr>
+                                        <m:t>t</m:t>
+                                      </m:r>
+                                    </m:sub>
+                                  </m:sSub>
+                                </m:oMath>
+                              </m:oMathPara>
+                            </w:p>
+                          </w:txbxContent>
+                        </wps:txbx>
+                        <wps:bodyPr wrap="none" rtlCol="0">
+                          <a:spAutoFit/>
+                        </wps:bodyPr>
+                      </wps:wsp>
+                      <wps:wsp>
+                        <wps:cNvPr id="1377033856" name="TextBox 43">
+                          <a:extLst>
+                            <a:ext uri="{FF2B5EF4-FFF2-40B4-BE49-F238E27FC236}">
+                              <a16:creationId xmlns:a16="http://schemas.microsoft.com/office/drawing/2014/main" id="{FD94434A-6C6B-6CE8-98D3-650C890B25FD}"/>
+                            </a:ext>
+                          </a:extLst>
+                        </wps:cNvPr>
+                        <wps:cNvSpPr txBox="1"/>
+                        <wps:spPr>
+                          <a:xfrm>
+                            <a:off x="2165298" y="203638"/>
+                            <a:ext cx="398145" cy="225425"/>
+                          </a:xfrm>
+                          <a:prstGeom prst="rect">
+                            <a:avLst/>
+                          </a:prstGeom>
+                          <a:noFill/>
+                        </wps:spPr>
+                        <wps:txbx>
+                          <w:txbxContent>
+                            <w:p>
+                              <w:pPr>
+                                <w:rPr>
+                                  <w:rFonts w:ascii="Cambria Math" w:hAnsi="+mn-cs"/>
+                                  <w:i/>
+                                  <w:iCs/>
+                                  <w:color w:val="000000" w:themeColor="text1"/>
+                                  <w:kern w:val="24"/>
+                                  <w:sz w:val="18"/>
+                                  <w:szCs w:val="18"/>
+                                </w:rPr>
+                              </w:pPr>
+                              <m:oMathPara>
+                                <m:oMathParaPr>
+                                  <m:jc m:val="centerGroup"/>
+                                </m:oMathParaPr>
+                                <m:oMath>
+                                  <m:sSub>
+                                    <m:sSubPr>
+                                      <m:ctrlPr>
+                                        <w:rPr>
+                                          <w:rFonts w:ascii="Cambria Math" w:hAnsi="Cambria Math"/>
+                                          <w:i/>
+                                          <w:iCs/>
+                                          <w:color w:val="000000" w:themeColor="text1"/>
+                                          <w:kern w:val="24"/>
+                                          <w:sz w:val="18"/>
+                                          <w:szCs w:val="18"/>
+                                        </w:rPr>
+                                      </m:ctrlPr>
+                                    </m:sSubPr>
+                                    <m:e>
+                                      <m:r>
+                                        <m:rPr>
+                                          <m:sty m:val="b"/>
+                                        </m:rPr>
+                                        <w:rPr>
+                                          <w:rFonts w:ascii="Cambria Math" w:hAnsi="Cambria Math"/>
+                                          <w:color w:val="000000" w:themeColor="text1"/>
+                                          <w:kern w:val="24"/>
+                                          <w:sz w:val="18"/>
+                                          <w:szCs w:val="18"/>
+                                        </w:rPr>
+                                        <m:t>x</m:t>
+                                      </m:r>
+                                    </m:e>
+                                    <m:sub>
+                                      <m:r>
+                                        <w:rPr>
+                                          <w:rFonts w:ascii="Cambria Math" w:hAnsi="Cambria Math"/>
+                                          <w:color w:val="000000" w:themeColor="text1"/>
+                                          <w:kern w:val="24"/>
+                                          <w:sz w:val="18"/>
+                                          <w:szCs w:val="18"/>
+                                        </w:rPr>
+                                        <m:t>t-1</m:t>
+                                      </m:r>
+                                    </m:sub>
+                                  </m:sSub>
+                                </m:oMath>
+                              </m:oMathPara>
+                            </w:p>
+                          </w:txbxContent>
+                        </wps:txbx>
+                        <wps:bodyPr wrap="none" rtlCol="0">
+                          <a:spAutoFit/>
+                        </wps:bodyPr>
+                      </wps:wsp>
+                      <wps:wsp>
+                        <wps:cNvPr id="294851828" name="TextBox 44">
+                          <a:extLst>
+                            <a:ext uri="{FF2B5EF4-FFF2-40B4-BE49-F238E27FC236}">
+                              <a16:creationId xmlns:a16="http://schemas.microsoft.com/office/drawing/2014/main" id="{DC588D07-8DA8-F415-82DB-E5A3EFB8164B}"/>
+                            </a:ext>
+                          </a:extLst>
+                        </wps:cNvPr>
+                        <wps:cNvSpPr txBox="1"/>
+                        <wps:spPr>
+                          <a:xfrm>
+                            <a:off x="3096809" y="203638"/>
+                            <a:ext cx="299085" cy="225425"/>
+                          </a:xfrm>
+                          <a:prstGeom prst="rect">
+                            <a:avLst/>
+                          </a:prstGeom>
+                          <a:noFill/>
+                        </wps:spPr>
+                        <wps:txbx>
+                          <w:txbxContent>
+                            <w:p>
+                              <w:pPr>
+                                <w:rPr>
+                                  <w:rFonts w:ascii="Cambria Math" w:hAnsi="+mn-cs"/>
+                                  <w:i/>
+                                  <w:iCs/>
+                                  <w:color w:val="000000" w:themeColor="text1"/>
+                                  <w:kern w:val="24"/>
+                                  <w:sz w:val="18"/>
+                                  <w:szCs w:val="18"/>
+                                </w:rPr>
+                              </w:pPr>
+                              <m:oMathPara>
+                                <m:oMathParaPr>
+                                  <m:jc m:val="centerGroup"/>
+                                </m:oMathParaPr>
+                                <m:oMath>
+                                  <m:sSub>
+                                    <m:sSubPr>
+                                      <m:ctrlPr>
+                                        <w:rPr>
+                                          <w:rFonts w:ascii="Cambria Math" w:hAnsi="Cambria Math"/>
+                                          <w:i/>
+                                          <w:iCs/>
+                                          <w:color w:val="000000" w:themeColor="text1"/>
+                                          <w:kern w:val="24"/>
+                                          <w:sz w:val="18"/>
+                                          <w:szCs w:val="18"/>
+                                        </w:rPr>
+                                      </m:ctrlPr>
+                                    </m:sSubPr>
+                                    <m:e>
+                                      <m:r>
+                                        <m:rPr>
+                                          <m:sty m:val="b"/>
+                                        </m:rPr>
+                                        <w:rPr>
+                                          <w:rFonts w:ascii="Cambria Math" w:hAnsi="Cambria Math"/>
+                                          <w:color w:val="000000" w:themeColor="text1"/>
+                                          <w:kern w:val="24"/>
+                                          <w:sz w:val="18"/>
+                                          <w:szCs w:val="18"/>
+                                        </w:rPr>
+                                        <m:t>x</m:t>
+                                      </m:r>
+                                    </m:e>
+                                    <m:sub>
+                                      <m:r>
+                                        <w:rPr>
+                                          <w:rFonts w:ascii="Cambria Math" w:hAnsi="Cambria Math"/>
+                                          <w:color w:val="000000" w:themeColor="text1"/>
+                                          <w:kern w:val="24"/>
+                                          <w:sz w:val="18"/>
+                                          <w:szCs w:val="18"/>
+                                        </w:rPr>
+                                        <m:t>0</m:t>
+                                      </m:r>
+                                    </m:sub>
+                                  </m:sSub>
+                                </m:oMath>
+                              </m:oMathPara>
+                            </w:p>
+                          </w:txbxContent>
+                        </wps:txbx>
+                        <wps:bodyPr wrap="none" rtlCol="0">
+                          <a:spAutoFit/>
+                        </wps:bodyPr>
+                      </wps:wsp>
+                      <wps:wsp>
+                        <wps:cNvPr id="1210415347" name="Straight Arrow Connector 1210415347">
+                          <a:extLst>
+                            <a:ext uri="{FF2B5EF4-FFF2-40B4-BE49-F238E27FC236}">
+                              <a16:creationId xmlns:a16="http://schemas.microsoft.com/office/drawing/2014/main" id="{A3E06F7E-EE18-98E3-E00A-DF0AC0496771}"/>
+                            </a:ext>
+                          </a:extLst>
+                        </wps:cNvPr>
+                        <wps:cNvCnPr>
+                          <a:cxnSpLocks/>
+                          <a:stCxn id="2031608643" idx="6"/>
+                        </wps:cNvCnPr>
+                        <wps:spPr>
+                          <a:xfrm flipV="1">
+                            <a:off x="295669" y="330520"/>
+                            <a:ext cx="392750" cy="898"/>
+                          </a:xfrm>
+                          <a:prstGeom prst="straightConnector1">
+                            <a:avLst/>
+                          </a:prstGeom>
+                          <a:ln>
+                            <a:tailEnd type="triangle"/>
+                          </a:ln>
+                        </wps:spPr>
+                        <wps:style>
+                          <a:lnRef idx="1">
+                            <a:schemeClr val="accent1"/>
+                          </a:lnRef>
+                          <a:fillRef idx="0">
+                            <a:schemeClr val="accent1"/>
+                          </a:fillRef>
+                          <a:effectRef idx="0">
+                            <a:schemeClr val="accent1"/>
+                          </a:effectRef>
+                          <a:fontRef idx="minor">
+                            <a:schemeClr val="tx1"/>
+                          </a:fontRef>
+                        </wps:style>
+                        <wps:bodyPr/>
+                      </wps:wsp>
+                      <wps:wsp>
+                        <wps:cNvPr id="244151875" name="Straight Arrow Connector 244151875">
+                          <a:extLst>
+                            <a:ext uri="{FF2B5EF4-FFF2-40B4-BE49-F238E27FC236}">
+                              <a16:creationId xmlns:a16="http://schemas.microsoft.com/office/drawing/2014/main" id="{CD8A18F1-5C48-AE4B-5968-7B50268AA7C5}"/>
+                            </a:ext>
+                          </a:extLst>
+                        </wps:cNvPr>
+                        <wps:cNvCnPr>
+                          <a:cxnSpLocks/>
+                          <a:endCxn id="442612870" idx="2"/>
+                        </wps:cNvCnPr>
+                        <wps:spPr>
+                          <a:xfrm flipV="1">
+                            <a:off x="952733" y="330519"/>
+                            <a:ext cx="435552" cy="1"/>
+                          </a:xfrm>
+                          <a:prstGeom prst="straightConnector1">
+                            <a:avLst/>
+                          </a:prstGeom>
+                          <a:ln>
+                            <a:tailEnd type="triangle"/>
+                          </a:ln>
+                        </wps:spPr>
+                        <wps:style>
+                          <a:lnRef idx="1">
+                            <a:schemeClr val="accent1"/>
+                          </a:lnRef>
+                          <a:fillRef idx="0">
+                            <a:schemeClr val="accent1"/>
+                          </a:fillRef>
+                          <a:effectRef idx="0">
+                            <a:schemeClr val="accent1"/>
+                          </a:effectRef>
+                          <a:fontRef idx="minor">
+                            <a:schemeClr val="tx1"/>
+                          </a:fontRef>
+                        </wps:style>
+                        <wps:bodyPr/>
+                      </wps:wsp>
+                      <wps:wsp>
+                        <wps:cNvPr id="1626764815" name="Straight Arrow Connector 1626764815">
+                          <a:extLst>
+                            <a:ext uri="{FF2B5EF4-FFF2-40B4-BE49-F238E27FC236}">
+                              <a16:creationId xmlns:a16="http://schemas.microsoft.com/office/drawing/2014/main" id="{B7A8A782-0BAA-321D-289B-960F692150B6}"/>
+                            </a:ext>
+                          </a:extLst>
+                        </wps:cNvPr>
+                        <wps:cNvCnPr>
+                          <a:stCxn id="442612870" idx="6"/>
+                        </wps:cNvCnPr>
+                        <wps:spPr>
+                          <a:xfrm flipV="1">
+                            <a:off x="1652599" y="330518"/>
+                            <a:ext cx="189583" cy="1"/>
+                          </a:xfrm>
+                          <a:prstGeom prst="straightConnector1">
+                            <a:avLst/>
+                          </a:prstGeom>
+                          <a:ln>
+                            <a:tailEnd type="triangle"/>
+                          </a:ln>
+                        </wps:spPr>
+                        <wps:style>
+                          <a:lnRef idx="1">
+                            <a:schemeClr val="accent1"/>
+                          </a:lnRef>
+                          <a:fillRef idx="0">
+                            <a:schemeClr val="accent1"/>
+                          </a:fillRef>
+                          <a:effectRef idx="0">
+                            <a:schemeClr val="accent1"/>
+                          </a:effectRef>
+                          <a:fontRef idx="minor">
+                            <a:schemeClr val="tx1"/>
+                          </a:fontRef>
+                        </wps:style>
+                        <wps:bodyPr/>
+                      </wps:wsp>
+                      <wps:wsp>
+                        <wps:cNvPr id="1963576051" name="Straight Arrow Connector 1963576051">
+                          <a:extLst>
+                            <a:ext uri="{FF2B5EF4-FFF2-40B4-BE49-F238E27FC236}">
+                              <a16:creationId xmlns:a16="http://schemas.microsoft.com/office/drawing/2014/main" id="{75D16B5F-5040-D1F2-C5C4-5F9C45457AA4}"/>
+                            </a:ext>
+                          </a:extLst>
+                        </wps:cNvPr>
+                        <wps:cNvCnPr/>
+                        <wps:spPr>
+                          <a:xfrm flipV="1">
+                            <a:off x="2045349" y="337203"/>
+                            <a:ext cx="189583" cy="1"/>
+                          </a:xfrm>
+                          <a:prstGeom prst="straightConnector1">
+                            <a:avLst/>
+                          </a:prstGeom>
+                          <a:ln>
+                            <a:tailEnd type="triangle"/>
+                          </a:ln>
+                        </wps:spPr>
+                        <wps:style>
+                          <a:lnRef idx="1">
+                            <a:schemeClr val="accent1"/>
+                          </a:lnRef>
+                          <a:fillRef idx="0">
+                            <a:schemeClr val="accent1"/>
+                          </a:fillRef>
+                          <a:effectRef idx="0">
+                            <a:schemeClr val="accent1"/>
+                          </a:effectRef>
+                          <a:fontRef idx="minor">
+                            <a:schemeClr val="tx1"/>
+                          </a:fontRef>
+                        </wps:style>
+                        <wps:bodyPr/>
+                      </wps:wsp>
+                      <wps:wsp>
+                        <wps:cNvPr id="310259137" name="Straight Arrow Connector 310259137">
+                          <a:extLst>
+                            <a:ext uri="{FF2B5EF4-FFF2-40B4-BE49-F238E27FC236}">
+                              <a16:creationId xmlns:a16="http://schemas.microsoft.com/office/drawing/2014/main" id="{BB291099-30E2-7080-7094-018801B30200}"/>
+                            </a:ext>
+                          </a:extLst>
+                        </wps:cNvPr>
+                        <wps:cNvCnPr/>
+                        <wps:spPr>
+                          <a:xfrm flipV="1">
+                            <a:off x="2501294" y="337203"/>
+                            <a:ext cx="189583" cy="1"/>
+                          </a:xfrm>
+                          <a:prstGeom prst="straightConnector1">
+                            <a:avLst/>
+                          </a:prstGeom>
+                          <a:ln>
+                            <a:tailEnd type="triangle"/>
+                          </a:ln>
+                        </wps:spPr>
+                        <wps:style>
+                          <a:lnRef idx="1">
+                            <a:schemeClr val="accent1"/>
+                          </a:lnRef>
+                          <a:fillRef idx="0">
+                            <a:schemeClr val="accent1"/>
+                          </a:fillRef>
+                          <a:effectRef idx="0">
+                            <a:schemeClr val="accent1"/>
+                          </a:effectRef>
+                          <a:fontRef idx="minor">
+                            <a:schemeClr val="tx1"/>
+                          </a:fontRef>
+                        </wps:style>
+                        <wps:bodyPr/>
+                      </wps:wsp>
+                      <wps:wsp>
+                        <wps:cNvPr id="1760399768" name="Straight Arrow Connector 1760399768">
+                          <a:extLst>
+                            <a:ext uri="{FF2B5EF4-FFF2-40B4-BE49-F238E27FC236}">
+                              <a16:creationId xmlns:a16="http://schemas.microsoft.com/office/drawing/2014/main" id="{62335AB4-6495-4204-BDE5-B01714DB92F9}"/>
+                            </a:ext>
+                          </a:extLst>
+                        </wps:cNvPr>
+                        <wps:cNvCnPr/>
+                        <wps:spPr>
+                          <a:xfrm flipV="1">
+                            <a:off x="2923455" y="337203"/>
+                            <a:ext cx="189583" cy="1"/>
+                          </a:xfrm>
+                          <a:prstGeom prst="straightConnector1">
+                            <a:avLst/>
+                          </a:prstGeom>
+                          <a:ln>
+                            <a:tailEnd type="triangle"/>
+                          </a:ln>
+                        </wps:spPr>
+                        <wps:style>
+                          <a:lnRef idx="1">
+                            <a:schemeClr val="accent1"/>
+                          </a:lnRef>
+                          <a:fillRef idx="0">
+                            <a:schemeClr val="accent1"/>
+                          </a:fillRef>
+                          <a:effectRef idx="0">
+                            <a:schemeClr val="accent1"/>
+                          </a:effectRef>
+                          <a:fontRef idx="minor">
+                            <a:schemeClr val="tx1"/>
+                          </a:fontRef>
+                        </wps:style>
+                        <wps:bodyPr/>
+                      </wps:wsp>
+                      <wps:wsp>
+                        <wps:cNvPr id="1419610677" name="Straight Arrow Connector 1419610677">
+                          <a:extLst>
+                            <a:ext uri="{FF2B5EF4-FFF2-40B4-BE49-F238E27FC236}">
+                              <a16:creationId xmlns:a16="http://schemas.microsoft.com/office/drawing/2014/main" id="{23554A77-4ACD-7DDF-CB9D-DB62B28B76EB}"/>
+                            </a:ext>
+                          </a:extLst>
+                        </wps:cNvPr>
+                        <wps:cNvCnPr/>
+                        <wps:spPr>
+                          <a:xfrm flipV="1">
+                            <a:off x="3381297" y="337203"/>
+                            <a:ext cx="189583" cy="1"/>
+                          </a:xfrm>
+                          <a:prstGeom prst="straightConnector1">
+                            <a:avLst/>
+                          </a:prstGeom>
+                          <a:ln>
+                            <a:tailEnd type="triangle"/>
+                          </a:ln>
+                        </wps:spPr>
+                        <wps:style>
+                          <a:lnRef idx="1">
+                            <a:schemeClr val="accent1"/>
+                          </a:lnRef>
+                          <a:fillRef idx="0">
+                            <a:schemeClr val="accent1"/>
+                          </a:fillRef>
+                          <a:effectRef idx="0">
+                            <a:schemeClr val="accent1"/>
+                          </a:effectRef>
+                          <a:fontRef idx="minor">
+                            <a:schemeClr val="tx1"/>
+                          </a:fontRef>
+                        </wps:style>
+                        <wps:bodyPr/>
+                      </wps:wsp>
+                      <pic:pic xmlns:pic="http://schemas.openxmlformats.org/drawingml/2006/picture">
+                        <pic:nvPicPr>
+                          <pic:cNvPr id="266321210" name="Picture 266321210" descr="A person with brown hair&#10;&#10;Description automatically generated">
+                            <a:extLst>
+                              <a:ext uri="{FF2B5EF4-FFF2-40B4-BE49-F238E27FC236}">
+                                <a16:creationId xmlns:a16="http://schemas.microsoft.com/office/drawing/2014/main" id="{B0EA218C-40B7-3BE1-4CFA-338AFA71B77A}"/>
+                              </a:ext>
+                            </a:extLst>
+                          </pic:cNvPr>
+                          <pic:cNvPicPr>
+                            <a:picLocks noChangeAspect="1"/>
+                          </pic:cNvPicPr>
+                        </pic:nvPicPr>
+                        <pic:blipFill>
+                          <a:blip r:embed="rId4"/>
+                          <a:stretch>
+                            <a:fillRect/>
+                          </a:stretch>
+                        </pic:blipFill>
+                        <pic:spPr>
+                          <a:xfrm>
+                            <a:off x="3357868" y="464117"/>
+                            <a:ext cx="421922" cy="413961"/>
+                          </a:xfrm>
+                          <a:prstGeom prst="rect">
+                            <a:avLst/>
+                          </a:prstGeom>
+                        </pic:spPr>
+                      </pic:pic>
+                      <pic:pic xmlns:pic="http://schemas.openxmlformats.org/drawingml/2006/picture">
+                        <pic:nvPicPr>
+                          <pic:cNvPr id="1428977457" name="Picture 1428977457" descr="A blurry image of a person's face&#10;&#10;Description automatically generated">
+                            <a:extLst>
+                              <a:ext uri="{FF2B5EF4-FFF2-40B4-BE49-F238E27FC236}">
+                                <a16:creationId xmlns:a16="http://schemas.microsoft.com/office/drawing/2014/main" id="{3F0E4618-AAD8-E07C-1350-15F03CC343B5}"/>
+                              </a:ext>
+                            </a:extLst>
+                          </pic:cNvPr>
+                          <pic:cNvPicPr>
+                            <a:picLocks noChangeAspect="1"/>
+                          </pic:cNvPicPr>
+                        </pic:nvPicPr>
+                        <pic:blipFill>
+                          <a:blip r:embed="rId5"/>
+                          <a:stretch>
+                            <a:fillRect/>
+                          </a:stretch>
+                        </pic:blipFill>
+                        <pic:spPr>
+                          <a:xfrm>
+                            <a:off x="2478576" y="477660"/>
+                            <a:ext cx="409622" cy="378113"/>
+                          </a:xfrm>
+                          <a:prstGeom prst="rect">
+                            <a:avLst/>
+                          </a:prstGeom>
+                        </pic:spPr>
+                      </pic:pic>
+                      <pic:pic xmlns:pic="http://schemas.openxmlformats.org/drawingml/2006/picture">
+                        <pic:nvPicPr>
+                          <pic:cNvPr id="1680974520" name="Picture 1680974520" descr="A close-up of a blue background&#10;&#10;Description automatically generated">
+                            <a:extLst>
+                              <a:ext uri="{FF2B5EF4-FFF2-40B4-BE49-F238E27FC236}">
+                                <a16:creationId xmlns:a16="http://schemas.microsoft.com/office/drawing/2014/main" id="{E718999B-8AEC-91CC-A5DD-45006633AB90}"/>
+                              </a:ext>
+                            </a:extLst>
+                          </pic:cNvPr>
+                          <pic:cNvPicPr>
+                            <a:picLocks noChangeAspect="1"/>
+                          </pic:cNvPicPr>
+                        </pic:nvPicPr>
+                        <pic:blipFill>
+                          <a:blip r:embed="rId6"/>
+                          <a:stretch>
+                            <a:fillRect/>
+                          </a:stretch>
+                        </pic:blipFill>
+                        <pic:spPr>
+                          <a:xfrm>
+                            <a:off x="265059" y="491522"/>
+                            <a:ext cx="400484" cy="377815"/>
+                          </a:xfrm>
+                          <a:prstGeom prst="rect">
+                            <a:avLst/>
+                          </a:prstGeom>
+                        </pic:spPr>
+                      </pic:pic>
+                      <wps:wsp>
+                        <wps:cNvPr id="276585554" name="TextBox 55">
+                          <a:extLst>
+                            <a:ext uri="{FF2B5EF4-FFF2-40B4-BE49-F238E27FC236}">
+                              <a16:creationId xmlns:a16="http://schemas.microsoft.com/office/drawing/2014/main" id="{57504CEF-B514-3C42-0AE0-9ECAED402709}"/>
+                            </a:ext>
+                          </a:extLst>
+                        </wps:cNvPr>
+                        <wps:cNvSpPr txBox="1"/>
+                        <wps:spPr>
+                          <a:xfrm>
+                            <a:off x="1781088" y="200693"/>
+                            <a:ext cx="292100" cy="240030"/>
+                          </a:xfrm>
+                          <a:prstGeom prst="rect">
+                            <a:avLst/>
+                          </a:prstGeom>
+                          <a:noFill/>
+                        </wps:spPr>
+                        <wps:txbx>
+                          <w:txbxContent>
+                            <w:p>
+                              <w:pPr>
+                                <w:rPr>
+                                  <w:rFonts w:ascii="Cambria Math" w:hAnsi="Cambria Math"/>
+                                  <w:i/>
+                                  <w:iCs/>
+                                  <w:color w:val="000000" w:themeColor="text1"/>
+                                  <w:kern w:val="24"/>
+                                  <w:sz w:val="20"/>
+                                  <w:szCs w:val="20"/>
+                                </w:rPr>
+                              </w:pPr>
+                              <m:oMathPara>
+                                <m:oMathParaPr>
+                                  <m:jc m:val="centerGroup"/>
+                                </m:oMathParaPr>
+                                <m:oMath>
+                                  <m:r>
+                                    <w:rPr>
+                                      <w:rFonts w:ascii="Cambria Math" w:hAnsi="Cambria Math"/>
+                                      <w:color w:val="000000" w:themeColor="text1"/>
+                                      <w:kern w:val="24"/>
+                                      <w:sz w:val="20"/>
+                                      <w:szCs w:val="20"/>
+                                    </w:rPr>
+                                    <m:t>⋯</m:t>
+                                  </m:r>
+                                </m:oMath>
+                              </m:oMathPara>
+                            </w:p>
+                          </w:txbxContent>
+                        </wps:txbx>
+                        <wps:bodyPr wrap="none" rtlCol="0">
+                          <a:spAutoFit/>
+                        </wps:bodyPr>
+                      </wps:wsp>
+                      <wps:wsp>
+                        <wps:cNvPr id="1593250672" name="TextBox 56">
+                          <a:extLst>
+                            <a:ext uri="{FF2B5EF4-FFF2-40B4-BE49-F238E27FC236}">
+                              <a16:creationId xmlns:a16="http://schemas.microsoft.com/office/drawing/2014/main" id="{E0D0D17D-00E7-FE5B-B675-1ECE14517E94}"/>
+                            </a:ext>
+                          </a:extLst>
+                        </wps:cNvPr>
+                        <wps:cNvSpPr txBox="1"/>
+                        <wps:spPr>
+                          <a:xfrm>
+                            <a:off x="2651835" y="207393"/>
+                            <a:ext cx="292100" cy="240030"/>
+                          </a:xfrm>
+                          <a:prstGeom prst="rect">
+                            <a:avLst/>
+                          </a:prstGeom>
+                          <a:noFill/>
+                        </wps:spPr>
+                        <wps:txbx>
+                          <w:txbxContent>
+                            <w:p>
+                              <w:pPr>
+                                <w:rPr>
+                                  <w:rFonts w:ascii="Cambria Math" w:hAnsi="Cambria Math"/>
+                                  <w:i/>
+                                  <w:iCs/>
+                                  <w:color w:val="000000" w:themeColor="text1"/>
+                                  <w:kern w:val="24"/>
+                                  <w:sz w:val="20"/>
+                                  <w:szCs w:val="20"/>
+                                </w:rPr>
+                              </w:pPr>
+                              <m:oMathPara>
+                                <m:oMathParaPr>
+                                  <m:jc m:val="centerGroup"/>
+                                </m:oMathParaPr>
+                                <m:oMath>
+                                  <m:r>
+                                    <w:rPr>
+                                      <w:rFonts w:ascii="Cambria Math" w:hAnsi="Cambria Math"/>
+                                      <w:color w:val="000000" w:themeColor="text1"/>
+                                      <w:kern w:val="24"/>
+                                      <w:sz w:val="20"/>
+                                      <w:szCs w:val="20"/>
+                                    </w:rPr>
+                                    <m:t>⋯</m:t>
+                                  </m:r>
+                                </m:oMath>
+                              </m:oMathPara>
+                            </w:p>
+                          </w:txbxContent>
+                        </wps:txbx>
+                        <wps:bodyPr wrap="none" rtlCol="0">
+                          <a:spAutoFit/>
+                        </wps:bodyPr>
+                      </wps:wsp>
+                      <wps:wsp>
+                        <wps:cNvPr id="1735704329" name="TextBox 57">
+                          <a:extLst>
+                            <a:ext uri="{FF2B5EF4-FFF2-40B4-BE49-F238E27FC236}">
+                              <a16:creationId xmlns:a16="http://schemas.microsoft.com/office/drawing/2014/main" id="{2F511F0A-AE40-AF8A-D7C1-8917F5FC5519}"/>
+                            </a:ext>
+                          </a:extLst>
+                        </wps:cNvPr>
+                        <wps:cNvSpPr txBox="1"/>
+                        <wps:spPr>
+                          <a:xfrm>
+                            <a:off x="1606978" y="0"/>
+                            <a:ext cx="755650" cy="225425"/>
+                          </a:xfrm>
+                          <a:prstGeom prst="rect">
+                            <a:avLst/>
+                          </a:prstGeom>
+                          <a:noFill/>
+                        </wps:spPr>
+                        <wps:txbx>
+                          <w:txbxContent>
+                            <w:p>
+                              <w:pPr>
+                                <w:rPr>
+                                  <w:rFonts w:ascii="Cambria Math" w:hAnsi="+mn-cs"/>
+                                  <w:i/>
+                                  <w:iCs/>
+                                  <w:color w:val="000000" w:themeColor="text1"/>
+                                  <w:kern w:val="24"/>
+                                  <w:sz w:val="18"/>
+                                  <w:szCs w:val="18"/>
+                                </w:rPr>
+                              </w:pPr>
+                              <m:oMathPara>
+                                <m:oMathParaPr>
+                                  <m:jc m:val="centerGroup"/>
+                                </m:oMathParaPr>
+                                <m:oMath>
+                                  <m:sSub>
+                                    <m:sSubPr>
+                                      <m:ctrlPr>
+                                        <w:rPr>
+                                          <w:rFonts w:ascii="Cambria Math" w:hAnsi="Cambria Math"/>
+                                          <w:i/>
+                                          <w:iCs/>
+                                          <w:color w:val="000000" w:themeColor="text1"/>
+                                          <w:kern w:val="24"/>
+                                          <w:sz w:val="18"/>
+                                          <w:szCs w:val="18"/>
+                                        </w:rPr>
+                                      </m:ctrlPr>
+                                    </m:sSubPr>
+                                    <m:e>
+                                      <m:r>
+                                        <w:rPr>
+                                          <w:rFonts w:ascii="Cambria Math" w:hAnsi="Cambria Math"/>
+                                          <w:color w:val="000000" w:themeColor="text1"/>
+                                          <w:kern w:val="24"/>
+                                          <w:sz w:val="18"/>
+                                          <w:szCs w:val="18"/>
+                                        </w:rPr>
+                                        <m:t>p</m:t>
+                                      </m:r>
+                                    </m:e>
+                                    <m:sub>
+                                      <m:r>
+                                        <w:rPr>
+                                          <w:rFonts w:ascii="Cambria Math" w:eastAsia="Cambria Math" w:hAnsi="Cambria Math"/>
+                                          <w:color w:val="000000" w:themeColor="text1"/>
+                                          <w:kern w:val="24"/>
+                                          <w:sz w:val="18"/>
+                                          <w:szCs w:val="18"/>
+                                        </w:rPr>
+                                        <m:t>θ</m:t>
+                                      </m:r>
+                                    </m:sub>
+                                  </m:sSub>
+                                  <m:d>
+                                    <m:dPr>
+                                      <m:ctrlPr>
+                                        <w:rPr>
+                                          <w:rFonts w:ascii="Cambria Math" w:hAnsi="Cambria Math"/>
+                                          <w:i/>
+                                          <w:iCs/>
+                                          <w:color w:val="000000" w:themeColor="text1"/>
+                                          <w:kern w:val="24"/>
+                                          <w:sz w:val="18"/>
+                                          <w:szCs w:val="18"/>
+                                        </w:rPr>
+                                      </m:ctrlPr>
+                                    </m:dPr>
+                                    <m:e>
+                                      <m:sSub>
+                                        <m:sSubPr>
+                                          <m:ctrlPr>
+                                            <w:rPr>
+                                              <w:rFonts w:ascii="Cambria Math" w:hAnsi="Cambria Math"/>
+                                              <w:i/>
+                                              <w:iCs/>
+                                              <w:color w:val="000000" w:themeColor="text1"/>
+                                              <w:kern w:val="24"/>
+                                              <w:sz w:val="18"/>
+                                              <w:szCs w:val="18"/>
+                                            </w:rPr>
+                                          </m:ctrlPr>
+                                        </m:sSubPr>
+                                        <m:e>
+                                          <m:r>
+                                            <m:rPr>
+                                              <m:sty m:val="b"/>
+                                            </m:rPr>
+                                            <w:rPr>
+                                              <w:rFonts w:ascii="Cambria Math" w:hAnsi="Cambria Math"/>
+                                              <w:color w:val="000000" w:themeColor="text1"/>
+                                              <w:kern w:val="24"/>
+                                              <w:sz w:val="18"/>
+                                              <w:szCs w:val="18"/>
+                                            </w:rPr>
+                                            <m:t>x</m:t>
+                                          </m:r>
+                                        </m:e>
+                                        <m:sub>
+                                          <m:r>
+                                            <w:rPr>
+                                              <w:rFonts w:ascii="Cambria Math" w:hAnsi="Cambria Math"/>
+                                              <w:color w:val="000000" w:themeColor="text1"/>
+                                              <w:kern w:val="24"/>
+                                              <w:sz w:val="18"/>
+                                              <w:szCs w:val="18"/>
+                                            </w:rPr>
+                                            <m:t>t-1</m:t>
+                                          </m:r>
+                                        </m:sub>
+                                      </m:sSub>
+                                      <m:r>
+                                        <w:rPr>
+                                          <w:rFonts w:ascii="Cambria Math" w:hAnsi="Cambria Math"/>
+                                          <w:color w:val="000000" w:themeColor="text1"/>
+                                          <w:kern w:val="24"/>
+                                          <w:sz w:val="18"/>
+                                          <w:szCs w:val="18"/>
+                                        </w:rPr>
+                                        <m:t>|</m:t>
+                                      </m:r>
+                                      <m:sSub>
+                                        <m:sSubPr>
+                                          <m:ctrlPr>
+                                            <w:rPr>
+                                              <w:rFonts w:ascii="Cambria Math" w:hAnsi="Cambria Math"/>
+                                              <w:i/>
+                                              <w:iCs/>
+                                              <w:color w:val="000000" w:themeColor="text1"/>
+                                              <w:kern w:val="24"/>
+                                              <w:sz w:val="18"/>
+                                              <w:szCs w:val="18"/>
+                                            </w:rPr>
+                                          </m:ctrlPr>
+                                        </m:sSubPr>
+                                        <m:e>
+                                          <m:r>
+                                            <m:rPr>
+                                              <m:sty m:val="b"/>
+                                            </m:rPr>
+                                            <w:rPr>
+                                              <w:rFonts w:ascii="Cambria Math" w:hAnsi="Cambria Math"/>
+                                              <w:color w:val="000000" w:themeColor="text1"/>
+                                              <w:kern w:val="24"/>
+                                              <w:sz w:val="18"/>
+                                              <w:szCs w:val="18"/>
+                                            </w:rPr>
+                                            <m:t>x</m:t>
+                                          </m:r>
+                                        </m:e>
+                                        <m:sub>
+                                          <m:r>
+                                            <w:rPr>
+                                              <w:rFonts w:ascii="Cambria Math" w:hAnsi="Cambria Math"/>
+                                              <w:color w:val="000000" w:themeColor="text1"/>
+                                              <w:kern w:val="24"/>
+                                              <w:sz w:val="18"/>
+                                              <w:szCs w:val="18"/>
+                                            </w:rPr>
+                                            <m:t>t</m:t>
+                                          </m:r>
+                                        </m:sub>
+                                      </m:sSub>
+                                    </m:e>
+                                  </m:d>
+                                </m:oMath>
+                              </m:oMathPara>
+                            </w:p>
+                          </w:txbxContent>
+                        </wps:txbx>
+                        <wps:bodyPr wrap="none" rtlCol="0">
+                          <a:spAutoFit/>
+                        </wps:bodyPr>
+                      </wps:wsp>
+                      <wps:wsp>
+                        <wps:cNvPr id="40292784" name="TextBox 58">
+                          <a:extLst>
+                            <a:ext uri="{FF2B5EF4-FFF2-40B4-BE49-F238E27FC236}">
+                              <a16:creationId xmlns:a16="http://schemas.microsoft.com/office/drawing/2014/main" id="{A0F2EA5D-C148-72A5-905B-B5EDDE0003DA}"/>
+                            </a:ext>
+                          </a:extLst>
+                        </wps:cNvPr>
+                        <wps:cNvSpPr txBox="1"/>
+                        <wps:spPr>
+                          <a:xfrm>
+                            <a:off x="1622086" y="668343"/>
+                            <a:ext cx="701040" cy="225425"/>
+                          </a:xfrm>
+                          <a:prstGeom prst="rect">
+                            <a:avLst/>
+                          </a:prstGeom>
+                          <a:noFill/>
+                        </wps:spPr>
+                        <wps:txbx>
+                          <w:txbxContent>
+                            <w:p>
+                              <w:pPr>
+                                <w:rPr>
+                                  <w:rFonts w:ascii="Cambria Math" w:hAnsi="Cambria Math"/>
+                                  <w:i/>
+                                  <w:iCs/>
+                                  <w:color w:val="000000" w:themeColor="text1"/>
+                                  <w:kern w:val="24"/>
+                                  <w:sz w:val="18"/>
+                                  <w:szCs w:val="18"/>
+                                </w:rPr>
+                              </w:pPr>
+                              <m:oMathPara>
+                                <m:oMathParaPr>
+                                  <m:jc m:val="centerGroup"/>
+                                </m:oMathParaPr>
+                                <m:oMath>
+                                  <m:r>
+                                    <w:rPr>
+                                      <w:rFonts w:ascii="Cambria Math" w:hAnsi="Cambria Math"/>
+                                      <w:color w:val="000000" w:themeColor="text1"/>
+                                      <w:kern w:val="24"/>
+                                      <w:sz w:val="18"/>
+                                      <w:szCs w:val="18"/>
+                                    </w:rPr>
+                                    <m:t>q</m:t>
+                                  </m:r>
+                                  <m:d>
+                                    <m:dPr>
+                                      <m:ctrlPr>
+                                        <w:rPr>
+                                          <w:rFonts w:ascii="Cambria Math" w:hAnsi="Cambria Math"/>
+                                          <w:i/>
+                                          <w:iCs/>
+                                          <w:color w:val="000000" w:themeColor="text1"/>
+                                          <w:kern w:val="24"/>
+                                          <w:sz w:val="18"/>
+                                          <w:szCs w:val="18"/>
+                                        </w:rPr>
+                                      </m:ctrlPr>
+                                    </m:dPr>
+                                    <m:e>
+                                      <m:sSub>
+                                        <m:sSubPr>
+                                          <m:ctrlPr>
+                                            <w:rPr>
+                                              <w:rFonts w:ascii="Cambria Math" w:hAnsi="Cambria Math"/>
+                                              <w:i/>
+                                              <w:iCs/>
+                                              <w:color w:val="000000" w:themeColor="text1"/>
+                                              <w:kern w:val="24"/>
+                                              <w:sz w:val="18"/>
+                                              <w:szCs w:val="18"/>
+                                            </w:rPr>
+                                          </m:ctrlPr>
+                                        </m:sSubPr>
+                                        <m:e>
+                                          <m:r>
+                                            <m:rPr>
+                                              <m:sty m:val="b"/>
+                                            </m:rPr>
+                                            <w:rPr>
+                                              <w:rFonts w:ascii="Cambria Math" w:hAnsi="Cambria Math"/>
+                                              <w:color w:val="000000" w:themeColor="text1"/>
+                                              <w:kern w:val="24"/>
+                                              <w:sz w:val="18"/>
+                                              <w:szCs w:val="18"/>
+                                            </w:rPr>
+                                            <m:t>x</m:t>
+                                          </m:r>
+                                        </m:e>
+                                        <m:sub>
+                                          <m:r>
+                                            <w:rPr>
+                                              <w:rFonts w:ascii="Cambria Math" w:hAnsi="Cambria Math"/>
+                                              <w:color w:val="000000" w:themeColor="text1"/>
+                                              <w:kern w:val="24"/>
+                                              <w:sz w:val="18"/>
+                                              <w:szCs w:val="18"/>
+                                            </w:rPr>
+                                            <m:t>t</m:t>
+                                          </m:r>
+                                        </m:sub>
+                                      </m:sSub>
+                                      <m:r>
+                                        <w:rPr>
+                                          <w:rFonts w:ascii="Cambria Math" w:hAnsi="Cambria Math"/>
+                                          <w:color w:val="000000" w:themeColor="text1"/>
+                                          <w:kern w:val="24"/>
+                                          <w:sz w:val="18"/>
+                                          <w:szCs w:val="18"/>
+                                        </w:rPr>
+                                        <m:t>|</m:t>
+                                      </m:r>
+                                      <m:sSub>
+                                        <m:sSubPr>
+                                          <m:ctrlPr>
+                                            <w:rPr>
+                                              <w:rFonts w:ascii="Cambria Math" w:hAnsi="Cambria Math"/>
+                                              <w:i/>
+                                              <w:iCs/>
+                                              <w:color w:val="000000" w:themeColor="text1"/>
+                                              <w:kern w:val="24"/>
+                                              <w:sz w:val="18"/>
+                                              <w:szCs w:val="18"/>
+                                            </w:rPr>
+                                          </m:ctrlPr>
+                                        </m:sSubPr>
+                                        <m:e>
+                                          <m:r>
+                                            <m:rPr>
+                                              <m:sty m:val="b"/>
+                                            </m:rPr>
+                                            <w:rPr>
+                                              <w:rFonts w:ascii="Cambria Math" w:hAnsi="Cambria Math"/>
+                                              <w:color w:val="000000" w:themeColor="text1"/>
+                                              <w:kern w:val="24"/>
+                                              <w:sz w:val="18"/>
+                                              <w:szCs w:val="18"/>
+                                            </w:rPr>
+                                            <m:t>x</m:t>
+                                          </m:r>
+                                        </m:e>
+                                        <m:sub>
+                                          <m:r>
+                                            <w:rPr>
+                                              <w:rFonts w:ascii="Cambria Math" w:hAnsi="Cambria Math"/>
+                                              <w:color w:val="000000" w:themeColor="text1"/>
+                                              <w:kern w:val="24"/>
+                                              <w:sz w:val="18"/>
+                                              <w:szCs w:val="18"/>
+                                            </w:rPr>
+                                            <m:t>t-1</m:t>
+                                          </m:r>
+                                        </m:sub>
+                                      </m:sSub>
+                                    </m:e>
+                                  </m:d>
+                                </m:oMath>
+                              </m:oMathPara>
+                            </w:p>
+                          </w:txbxContent>
+                        </wps:txbx>
+                        <wps:bodyPr wrap="none" rtlCol="0">
+                          <a:spAutoFit/>
+                        </wps:bodyPr>
+                      </wps:wsp>
+                      <wps:wsp>
+                        <wps:cNvPr id="480745878" name="Curved Connector 480745878">
+                          <a:extLst>
+                            <a:ext uri="{FF2B5EF4-FFF2-40B4-BE49-F238E27FC236}">
+                              <a16:creationId xmlns:a16="http://schemas.microsoft.com/office/drawing/2014/main" id="{4DA6612F-C3F5-0B01-0295-E16B74218F59}"/>
+                            </a:ext>
+                          </a:extLst>
+                        </wps:cNvPr>
+                        <wps:cNvCnPr>
+                          <a:cxnSpLocks/>
+                          <a:stCxn id="1516129611" idx="4"/>
+                          <a:endCxn id="442612870" idx="4"/>
+                        </wps:cNvCnPr>
+                        <wps:spPr>
+                          <a:xfrm rot="5400000" flipH="1">
+                            <a:off x="1941707" y="49760"/>
+                            <a:ext cx="6685" cy="849215"/>
+                          </a:xfrm>
+                          <a:prstGeom prst="curvedConnector3">
+                            <a:avLst>
+                              <a:gd name="adj1" fmla="val -3419596"/>
+                            </a:avLst>
+                          </a:prstGeom>
+                          <a:ln>
+                            <a:prstDash val="dash"/>
+                            <a:tailEnd type="triangle"/>
+                          </a:ln>
+                        </wps:spPr>
+                        <wps:style>
+                          <a:lnRef idx="1">
+                            <a:schemeClr val="accent1"/>
+                          </a:lnRef>
+                          <a:fillRef idx="0">
+                            <a:schemeClr val="accent1"/>
+                          </a:fillRef>
+                          <a:effectRef idx="0">
+                            <a:schemeClr val="accent1"/>
+                          </a:effectRef>
+                          <a:fontRef idx="minor">
+                            <a:schemeClr val="tx1"/>
+                          </a:fontRef>
+                        </wps:style>
+                        <wps:bodyPr/>
+                      </wps:wsp>
+                      <wps:wsp>
+                        <wps:cNvPr id="1168114530" name="TextBox 66">
+                          <a:extLst>
+                            <a:ext uri="{FF2B5EF4-FFF2-40B4-BE49-F238E27FC236}">
+                              <a16:creationId xmlns:a16="http://schemas.microsoft.com/office/drawing/2014/main" id="{7E4985AB-A97B-D512-52A8-85F84673E3A4}"/>
+                            </a:ext>
+                          </a:extLst>
+                        </wps:cNvPr>
+                        <wps:cNvSpPr txBox="1"/>
+                        <wps:spPr>
+                          <a:xfrm>
+                            <a:off x="650163" y="189944"/>
+                            <a:ext cx="292100" cy="240030"/>
+                          </a:xfrm>
+                          <a:prstGeom prst="rect">
+                            <a:avLst/>
+                          </a:prstGeom>
+                          <a:noFill/>
+                        </wps:spPr>
+                        <wps:txbx>
+                          <w:txbxContent>
+                            <w:p>
+                              <w:pPr>
+                                <w:rPr>
+                                  <w:rFonts w:ascii="Cambria Math" w:hAnsi="Cambria Math"/>
+                                  <w:i/>
+                                  <w:iCs/>
+                                  <w:color w:val="000000" w:themeColor="text1"/>
+                                  <w:kern w:val="24"/>
+                                  <w:sz w:val="20"/>
+                                  <w:szCs w:val="20"/>
+                                </w:rPr>
+                              </w:pPr>
+                              <m:oMathPara>
+                                <m:oMathParaPr>
+                                  <m:jc m:val="centerGroup"/>
+                                </m:oMathParaPr>
+                                <m:oMath>
+                                  <m:r>
+                                    <w:rPr>
+                                      <w:rFonts w:ascii="Cambria Math" w:hAnsi="Cambria Math"/>
+                                      <w:color w:val="000000" w:themeColor="text1"/>
+                                      <w:kern w:val="24"/>
+                                      <w:sz w:val="20"/>
+                                      <w:szCs w:val="20"/>
+                                    </w:rPr>
+                                    <m:t>⋯</m:t>
+                                  </m:r>
+                                </m:oMath>
+                              </m:oMathPara>
+                            </w:p>
+                          </w:txbxContent>
+                        </wps:txbx>
+                        <wps:bodyPr wrap="none" rtlCol="0">
+                          <a:spAutoFit/>
+                        </wps:bodyPr>
+                      </wps:wsp>
+                    </wpg:wgp>
+                  </a:graphicData>
+                </a:graphic>
+              </wp:anchor>
+            </w:drawing>
+          </mc:Choice>
+          <mc:Fallback>
+            <w:pict>
+              <v:group w14:anchorId="502B897E" id="Group 67" o:spid="_x0000_s1050" style="position:absolute;margin-left:0;margin-top:.05pt;width:297.6pt;height:70.4pt;z-index:251661312" coordsize="37797,8937" o:gfxdata="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">
+                <v:oval id="Oval 559745714" o:spid="_x0000_s1051" style="position:absolute;left:31150;top:1966;width:2643;height:2811;visibility:visible;mso-wrap-style:square;v-text-anchor:middle" o:gfxdata="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" fillcolor="#4472c4 [3204]" strokecolor="#09101d [484]" strokeweight="1pt">
+                  <v:fill opacity="17733f"/>
+                  <v:stroke joinstyle="miter"/>
+                </v:oval>
+                <v:oval id="Oval 1516129611" o:spid="_x0000_s1052" style="position:absolute;left:22375;top:1966;width:2643;height:2811;visibility:visible;mso-wrap-style:square;v-text-anchor:middle" o:gfxdata="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" fillcolor="#4472c4 [3204]" strokecolor="#09101d [484]" strokeweight="1pt">
+                  <v:fill opacity="17733f"/>
+                  <v:stroke joinstyle="miter"/>
+                </v:oval>
+                <v:oval id="Oval 442612870" o:spid="_x0000_s1053" style="position:absolute;left:13882;top:1900;width:2643;height:2810;visibility:visible;mso-wrap-style:square;v-text-anchor:middle" o:gfxdata="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" fillcolor="#4472c4 [3204]" strokecolor="#09101d [484]" strokeweight="1pt">
+                  <v:fill opacity="17733f"/>
+                  <v:stroke joinstyle="miter"/>
+                </v:oval>
+                <v:oval id="Oval 2031608643" o:spid="_x0000_s1054" style="position:absolute;left:313;top:1909;width:2643;height:2810;visibility:visible;mso-wrap-style:square;v-text-anchor:middle" o:gfxdata="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" fillcolor="#4472c4 [3204]" strokecolor="#09101d [484]" strokeweight="1pt">
+                  <v:fill opacity="17733f"/>
+                  <v:stroke joinstyle="miter"/>
+                </v:oval>
+                <v:shape id="TextBox 40" o:spid="_x0000_s1055" type="#_x0000_t202" style="position:absolute;top:1900;width:3086;height:2254;visibility:visible;mso-wrap-style:none;v-text-anchor:top" o:gfxdata="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" filled="f" stroked="f">
+                  <v:textbox style="mso-fit-shape-to-text:t">
+                    <w:txbxContent>
+                      <w:p>
+                        <w:pPr>
+                          <w:rPr>
+                            <w:rFonts w:ascii="Cambria Math" w:hAnsi="+mn-cs"/>
+                            <w:i/>
+                            <w:iCs/>
+                            <w:color w:val="000000" w:themeColor="text1"/>
+                            <w:kern w:val="24"/>
+                            <w:sz w:val="18"/>
+                            <w:szCs w:val="18"/>
+                          </w:rPr>
+                        </w:pPr>
+                        <m:oMathPara>
+                          <m:oMathParaPr>
+                            <m:jc m:val="centerGroup"/>
+                          </m:oMathParaPr>
+                          <m:oMath>
+                            <m:sSub>
+                              <m:sSubPr>
+                                <m:ctrlPr>
+                                  <w:rPr>
+                                    <w:rFonts w:ascii="Cambria Math" w:hAnsi="Cambria Math"/>
+                                    <w:i/>
+                                    <w:iCs/>
+                                    <w:color w:val="000000" w:themeColor="text1"/>
+                                    <w:kern w:val="24"/>
+                                    <w:sz w:val="18"/>
+                                    <w:szCs w:val="18"/>
+                                  </w:rPr>
+                                </m:ctrlPr>
+                              </m:sSubPr>
+                              <m:e>
+                                <m:r>
+                                  <m:rPr>
+                                    <m:sty m:val="b"/>
+                                  </m:rPr>
+                                  <w:rPr>
+                                    <w:rFonts w:ascii="Cambria Math" w:hAnsi="Cambria Math"/>
+                                    <w:color w:val="000000" w:themeColor="text1"/>
+                                    <w:kern w:val="24"/>
+                                    <w:sz w:val="18"/>
+                                    <w:szCs w:val="18"/>
+                                  </w:rPr>
+                                  <m:t>x</m:t>
+                                </m:r>
+                              </m:e>
+                              <m:sub>
+                                <m:r>
+                                  <w:rPr>
+                                    <w:rFonts w:ascii="Cambria Math" w:hAnsi="Cambria Math"/>
+                                    <w:color w:val="000000" w:themeColor="text1"/>
+                                    <w:kern w:val="24"/>
+                                    <w:sz w:val="18"/>
+                                    <w:szCs w:val="18"/>
+                                  </w:rPr>
+                                  <m:t>T</m:t>
+                                </m:r>
+                              </m:sub>
+                            </m:sSub>
+                          </m:oMath>
+                        </m:oMathPara>
+                      </w:p>
+                    </w:txbxContent>
+                  </v:textbox>
+                </v:shape>
+                <v:shape id="TextBox 42" o:spid="_x0000_s1056" type="#_x0000_t202" style="position:absolute;left:13677;top:1900;width:2902;height:2254;visibility:visible;mso-wrap-style:none;v-text-anchor:top" o:gfxdata="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" filled="f" stroked="f">
+                  <v:textbox style="mso-fit-shape-to-text:t">
+                    <w:txbxContent>
+                      <w:p>
+                        <w:pPr>
+                          <w:rPr>
+                            <w:rFonts w:ascii="Cambria Math" w:hAnsi="+mn-cs"/>
+                            <w:i/>
+                            <w:iCs/>
+                            <w:color w:val="000000" w:themeColor="text1"/>
+                            <w:kern w:val="24"/>
+                            <w:sz w:val="18"/>
+                            <w:szCs w:val="18"/>
+                          </w:rPr>
+                        </w:pPr>
+                        <m:oMathPara>
+                          <m:oMathParaPr>
+                            <m:jc m:val="centerGroup"/>
+                          </m:oMathParaPr>
+                          <m:oMath>
+                            <m:sSub>
+                              <m:sSubPr>
+                                <m:ctrlPr>
+                                  <w:rPr>
+                                    <w:rFonts w:ascii="Cambria Math" w:hAnsi="Cambria Math"/>
+                                    <w:i/>
+                                    <w:iCs/>
+                                    <w:color w:val="000000" w:themeColor="text1"/>
+                                    <w:kern w:val="24"/>
+                                    <w:sz w:val="18"/>
+                                    <w:szCs w:val="18"/>
+                                  </w:rPr>
+                                </m:ctrlPr>
+                              </m:sSubPr>
+                              <m:e>
+                                <m:r>
+                                  <m:rPr>
+                                    <m:sty m:val="b"/>
+                                  </m:rPr>
+                                  <w:rPr>
+                                    <w:rFonts w:ascii="Cambria Math" w:hAnsi="Cambria Math"/>
+                                    <w:color w:val="000000" w:themeColor="text1"/>
+                                    <w:kern w:val="24"/>
+                                    <w:sz w:val="18"/>
+                                    <w:szCs w:val="18"/>
+                                  </w:rPr>
+                                  <m:t>x</m:t>
+                                </m:r>
+                              </m:e>
+                              <m:sub>
+                                <m:r>
+                                  <w:rPr>
+                                    <w:rFonts w:ascii="Cambria Math" w:hAnsi="Cambria Math"/>
+                                    <w:color w:val="000000" w:themeColor="text1"/>
+                                    <w:kern w:val="24"/>
+                                    <w:sz w:val="18"/>
+                                    <w:szCs w:val="18"/>
+                                  </w:rPr>
+                                  <m:t>t</m:t>
+                                </m:r>
+                              </m:sub>
+                            </m:sSub>
+                          </m:oMath>
+                        </m:oMathPara>
+                      </w:p>
+                    </w:txbxContent>
+                  </v:textbox>
+                </v:shape>
+                <v:shape id="TextBox 43" o:spid="_x0000_s1057" type="#_x0000_t202" style="position:absolute;left:21652;top:2036;width:3982;height:2254;visibility:visible;mso-wrap-style:none;v-text-anchor:top" o:gfxdata="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" filled="f" stroked="f">
+                  <v:textbox style="mso-fit-shape-to-text:t">
+                    <w:txbxContent>
+                      <w:p>
+                        <w:pPr>
+                          <w:rPr>
+                            <w:rFonts w:ascii="Cambria Math" w:hAnsi="+mn-cs"/>
+                            <w:i/>
+                            <w:iCs/>
+                            <w:color w:val="000000" w:themeColor="text1"/>
+                            <w:kern w:val="24"/>
+                            <w:sz w:val="18"/>
+                            <w:szCs w:val="18"/>
+                          </w:rPr>
+                        </w:pPr>
+                        <m:oMathPara>
+                          <m:oMathParaPr>
+                            <m:jc m:val="centerGroup"/>
+                          </m:oMathParaPr>
+                          <m:oMath>
+                            <m:sSub>
+                              <m:sSubPr>
+                                <m:ctrlPr>
+                                  <w:rPr>
+                                    <w:rFonts w:ascii="Cambria Math" w:hAnsi="Cambria Math"/>
+                                    <w:i/>
+                                    <w:iCs/>
+                                    <w:color w:val="000000" w:themeColor="text1"/>
+                                    <w:kern w:val="24"/>
+                                    <w:sz w:val="18"/>
+                                    <w:szCs w:val="18"/>
+                                  </w:rPr>
+                                </m:ctrlPr>
+                              </m:sSubPr>
+                              <m:e>
+                                <m:r>
+                                  <m:rPr>
+                                    <m:sty m:val="b"/>
+                                  </m:rPr>
+                                  <w:rPr>
+                                    <w:rFonts w:ascii="Cambria Math" w:hAnsi="Cambria Math"/>
+                                    <w:color w:val="000000" w:themeColor="text1"/>
+                                    <w:kern w:val="24"/>
+                                    <w:sz w:val="18"/>
+                                    <w:szCs w:val="18"/>
+                                  </w:rPr>
+                                  <m:t>x</m:t>
+                                </m:r>
+                              </m:e>
+                              <m:sub>
+                                <m:r>
+                                  <w:rPr>
+                                    <w:rFonts w:ascii="Cambria Math" w:hAnsi="Cambria Math"/>
+                                    <w:color w:val="000000" w:themeColor="text1"/>
+                                    <w:kern w:val="24"/>
+                                    <w:sz w:val="18"/>
+                                    <w:szCs w:val="18"/>
+                                  </w:rPr>
+                                  <m:t>t-1</m:t>
+                                </m:r>
+                              </m:sub>
+                            </m:sSub>
+                          </m:oMath>
+                        </m:oMathPara>
+                      </w:p>
+                    </w:txbxContent>
+                  </v:textbox>
+                </v:shape>
+                <v:shape id="TextBox 44" o:spid="_x0000_s1058" type="#_x0000_t202" style="position:absolute;left:30968;top:2036;width:2990;height:2254;visibility:visible;mso-wrap-style:none;v-text-anchor:top" o:gfxdata="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" filled="f" stroked="f">
+                  <v:textbox style="mso-fit-shape-to-text:t">
+                    <w:txbxContent>
+                      <w:p>
+                        <w:pPr>
+                          <w:rPr>
+                            <w:rFonts w:ascii="Cambria Math" w:hAnsi="+mn-cs"/>
+                            <w:i/>
+                            <w:iCs/>
+                            <w:color w:val="000000" w:themeColor="text1"/>
+                            <w:kern w:val="24"/>
+                            <w:sz w:val="18"/>
+                            <w:szCs w:val="18"/>
+                          </w:rPr>
+                        </w:pPr>
+                        <m:oMathPara>
+                          <m:oMathParaPr>
+                            <m:jc m:val="centerGroup"/>
+                          </m:oMathParaPr>
+                          <m:oMath>
+                            <m:sSub>
+                              <m:sSubPr>
+                                <m:ctrlPr>
+                                  <w:rPr>
+                                    <w:rFonts w:ascii="Cambria Math" w:hAnsi="Cambria Math"/>
+                                    <w:i/>
+                                    <w:iCs/>
+                                    <w:color w:val="000000" w:themeColor="text1"/>
+                                    <w:kern w:val="24"/>
+                                    <w:sz w:val="18"/>
+                                    <w:szCs w:val="18"/>
+                                  </w:rPr>
+                                </m:ctrlPr>
+                              </m:sSubPr>
+                              <m:e>
+                                <m:r>
+                                  <m:rPr>
+                                    <m:sty m:val="b"/>
+                                  </m:rPr>
+                                  <w:rPr>
+                                    <w:rFonts w:ascii="Cambria Math" w:hAnsi="Cambria Math"/>
+                                    <w:color w:val="000000" w:themeColor="text1"/>
+                                    <w:kern w:val="24"/>
+                                    <w:sz w:val="18"/>
+                                    <w:szCs w:val="18"/>
+                                  </w:rPr>
+                                  <m:t>x</m:t>
+                                </m:r>
+                              </m:e>
+                              <m:sub>
+                                <m:r>
+                                  <w:rPr>
+                                    <w:rFonts w:ascii="Cambria Math" w:hAnsi="Cambria Math"/>
+                                    <w:color w:val="000000" w:themeColor="text1"/>
+                                    <w:kern w:val="24"/>
+                                    <w:sz w:val="18"/>
+                                    <w:szCs w:val="18"/>
+                                  </w:rPr>
+                                  <m:t>0</m:t>
+                                </m:r>
+                              </m:sub>
+                            </m:sSub>
+                          </m:oMath>
+                        </m:oMathPara>
+                      </w:p>
+                    </w:txbxContent>
+                  </v:textbox>
+                </v:shape>
+                <v:shape id="Straight Arrow Connector 1210415347" o:spid="_x0000_s1059" type="#_x0000_t32" style="position:absolute;left:2956;top:3305;width:3928;height:9;flip:y;visibility:visible;mso-wrap-style:square" o:connectortype="straight" o:gfxdata="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" strokecolor="#4472c4 [3204]" strokeweight=".5pt">
+                  <v:stroke endarrow="block" joinstyle="miter"/>
+                  <o:lock v:ext="edit" shapetype="f"/>
+                </v:shape>
+                <v:shape id="Straight Arrow Connector 244151875" o:spid="_x0000_s1060" type="#_x0000_t32" style="position:absolute;left:9527;top:3305;width:4355;height:0;flip:y;visibility:visible;mso-wrap-style:square" o:connectortype="straight" o:gfxdata="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" strokecolor="#4472c4 [3204]" strokeweight=".5pt">
+                  <v:stroke endarrow="block" joinstyle="miter"/>
+                  <o:lock v:ext="edit" shapetype="f"/>
+                </v:shape>
+                <v:shape id="Straight Arrow Connector 1626764815" o:spid="_x0000_s1061" type="#_x0000_t32" style="position:absolute;left:16525;top:3305;width:1896;height:0;flip:y;visibility:visible;mso-wrap-style:square" o:connectortype="straight" o:gfxdata="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" strokecolor="#4472c4 [3204]" strokeweight=".5pt">
+                  <v:stroke endarrow="block" joinstyle="miter"/>
+                </v:shape>
+                <v:shape id="Straight Arrow Connector 1963576051" o:spid="_x0000_s1062" type="#_x0000_t32" style="position:absolute;left:20453;top:3372;width:1896;height:0;flip:y;visibility:visible;mso-wrap-style:square" o:connectortype="straight" o:gfxdata="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" strokecolor="#4472c4 [3204]" strokeweight=".5pt">
+                  <v:stroke endarrow="block" joinstyle="miter"/>
+                </v:shape>
+                <v:shape id="Straight Arrow Connector 310259137" o:spid="_x0000_s1063" type="#_x0000_t32" style="position:absolute;left:25012;top:3372;width:1896;height:0;flip:y;visibility:visible;mso-wrap-style:square" o:connectortype="straight" o:gfxdata="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" strokecolor="#4472c4 [3204]" strokeweight=".5pt">
+                  <v:stroke endarrow="block" joinstyle="miter"/>
+                </v:shape>
+                <v:shape id="Straight Arrow Connector 1760399768" o:spid="_x0000_s1064" type="#_x0000_t32" style="position:absolute;left:29234;top:3372;width:1896;height:0;flip:y;visibility:visible;mso-wrap-style:square" o:connectortype="straight" o:gfxdata="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" strokecolor="#4472c4 [3204]" strokeweight=".5pt">
+                  <v:stroke endarrow="block" joinstyle="miter"/>
+                </v:shape>
+                <v:shape id="Straight Arrow Connector 1419610677" o:spid="_x0000_s1065" type="#_x0000_t32" style="position:absolute;left:33812;top:3372;width:1896;height:0;flip:y;visibility:visible;mso-wrap-style:square" o:connectortype="straight" o:gfxdata="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" strokecolor="#4472c4 [3204]" strokeweight=".5pt">
+                  <v:stroke endarrow="block" joinstyle="miter"/>
+                </v:shape>
+                <v:shape id="Picture 266321210" o:spid="_x0000_s1066" type="#_x0000_t75" alt="A person with brown hair&#10;&#10;Description automatically generated" style="position:absolute;left:33578;top:4641;width:4219;height:4139;visibility:visible;mso-wrap-style:square" o:gfxdata="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">
+                  <v:imagedata r:id="rId7" o:title="A person with brown hair&#10;&#10;Description automatically generated"/>
+                </v:shape>
+                <v:shape id="Picture 1428977457" o:spid="_x0000_s1067" type="#_x0000_t75" alt="A blurry image of a person's face&#10;&#10;Description automatically generated" style="position:absolute;left:24785;top:4776;width:4096;height:3781;visibility:visible;mso-wrap-style:square" o:gfxdata="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">
+                  <v:imagedata r:id="rId8" o:title="A blurry image of a person's face&#10;&#10;Description automatically generated"/>
+                </v:shape>
+                <v:shape id="Picture 1680974520" o:spid="_x0000_s1068" type="#_x0000_t75" alt="A close-up of a blue background&#10;&#10;Description automatically generated" style="position:absolute;left:2650;top:4915;width:4005;height:3778;visibility:visible;mso-wrap-style:square" o:gfxdata="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">
+                  <v:imagedata r:id="rId9" o:title="A close-up of a blue background&#10;&#10;Description automatically generated"/>
+                </v:shape>
+                <v:shape id="TextBox 55" o:spid="_x0000_s1069" type="#_x0000_t202" style="position:absolute;left:17810;top:2006;width:2921;height:2401;visibility:visible;mso-wrap-style:none;v-text-anchor:top" o:gfxdata="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" filled="f" stroked="f">
+                  <v:textbox style="mso-fit-shape-to-text:t">
+                    <w:txbxContent>
+                      <w:p>
+                        <w:pPr>
+                          <w:rPr>
+                            <w:rFonts w:ascii="Cambria Math" w:hAnsi="Cambria Math"/>
+                            <w:i/>
+                            <w:iCs/>
+                            <w:color w:val="000000" w:themeColor="text1"/>
+                            <w:kern w:val="24"/>
+                            <w:sz w:val="20"/>
+                            <w:szCs w:val="20"/>
+                          </w:rPr>
+                        </w:pPr>
+                        <m:oMathPara>
+                          <m:oMathParaPr>
+                            <m:jc m:val="centerGroup"/>
+                          </m:oMathParaPr>
+                          <m:oMath>
+                            <m:r>
+                              <w:rPr>
+                                <w:rFonts w:ascii="Cambria Math" w:hAnsi="Cambria Math"/>
+                                <w:color w:val="000000" w:themeColor="text1"/>
+                                <w:kern w:val="24"/>
+                                <w:sz w:val="20"/>
+                                <w:szCs w:val="20"/>
+                              </w:rPr>
+                              <m:t>⋯</m:t>
+                            </m:r>
+                          </m:oMath>
+                        </m:oMathPara>
+                      </w:p>
+                    </w:txbxContent>
+                  </v:textbox>
+                </v:shape>
+                <v:shape id="TextBox 56" o:spid="_x0000_s1070" type="#_x0000_t202" style="position:absolute;left:26518;top:2073;width:2921;height:2401;visibility:visible;mso-wrap-style:none;v-text-anchor:top" o:gfxdata="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" filled="f" stroked="f">
+                  <v:textbox style="mso-fit-shape-to-text:t">
+                    <w:txbxContent>
+                      <w:p>
+                        <w:pPr>
+                          <w:rPr>
+                            <w:rFonts w:ascii="Cambria Math" w:hAnsi="Cambria Math"/>
+                            <w:i/>
+                            <w:iCs/>
+                            <w:color w:val="000000" w:themeColor="text1"/>
+                            <w:kern w:val="24"/>
+                            <w:sz w:val="20"/>
+                            <w:szCs w:val="20"/>
+                          </w:rPr>
+                        </w:pPr>
+                        <m:oMathPara>
+                          <m:oMathParaPr>
+                            <m:jc m:val="centerGroup"/>
+                          </m:oMathParaPr>
+                          <m:oMath>
+                            <m:r>
+                              <w:rPr>
+                                <w:rFonts w:ascii="Cambria Math" w:hAnsi="Cambria Math"/>
+                                <w:color w:val="000000" w:themeColor="text1"/>
+                                <w:kern w:val="24"/>
+                                <w:sz w:val="20"/>
+                                <w:szCs w:val="20"/>
+                              </w:rPr>
+                              <m:t>⋯</m:t>
+                            </m:r>
+                          </m:oMath>
+                        </m:oMathPara>
+                      </w:p>
+                    </w:txbxContent>
+                  </v:textbox>
+                </v:shape>
+                <v:shape id="TextBox 57" o:spid="_x0000_s1071" type="#_x0000_t202" style="position:absolute;left:16069;width:7557;height:2254;visibility:visible;mso-wrap-style:none;v-text-anchor:top" o:gfxdata="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" filled="f" stroked="f">
+                  <v:textbox style="mso-fit-shape-to-text:t">
+                    <w:txbxContent>
+                      <w:p>
+                        <w:pPr>
+                          <w:rPr>
+                            <w:rFonts w:ascii="Cambria Math" w:hAnsi="+mn-cs"/>
+                            <w:i/>
+                            <w:iCs/>
+                            <w:color w:val="000000" w:themeColor="text1"/>
+                            <w:kern w:val="24"/>
+                            <w:sz w:val="18"/>
+                            <w:szCs w:val="18"/>
+                          </w:rPr>
+                        </w:pPr>
+                        <m:oMathPara>
+                          <m:oMathParaPr>
+                            <m:jc m:val="centerGroup"/>
+                          </m:oMathParaPr>
+                          <m:oMath>
+                            <m:sSub>
+                              <m:sSubPr>
+                                <m:ctrlPr>
+                                  <w:rPr>
+                                    <w:rFonts w:ascii="Cambria Math" w:hAnsi="Cambria Math"/>
+                                    <w:i/>
+                                    <w:iCs/>
+                                    <w:color w:val="000000" w:themeColor="text1"/>
+                                    <w:kern w:val="24"/>
+                                    <w:sz w:val="18"/>
+                                    <w:szCs w:val="18"/>
+                                  </w:rPr>
+                                </m:ctrlPr>
+                              </m:sSubPr>
+                              <m:e>
+                                <m:r>
+                                  <w:rPr>
+                                    <w:rFonts w:ascii="Cambria Math" w:hAnsi="Cambria Math"/>
+                                    <w:color w:val="000000" w:themeColor="text1"/>
+                                    <w:kern w:val="24"/>
+                                    <w:sz w:val="18"/>
+                                    <w:szCs w:val="18"/>
+                                  </w:rPr>
+                                  <m:t>p</m:t>
+                                </m:r>
+                              </m:e>
+                              <m:sub>
+                                <m:r>
+                                  <w:rPr>
+                                    <w:rFonts w:ascii="Cambria Math" w:eastAsia="Cambria Math" w:hAnsi="Cambria Math"/>
+                                    <w:color w:val="000000" w:themeColor="text1"/>
+                                    <w:kern w:val="24"/>
+                                    <w:sz w:val="18"/>
+                                    <w:szCs w:val="18"/>
+                                  </w:rPr>
+                                  <m:t>θ</m:t>
+                                </m:r>
+                              </m:sub>
+                            </m:sSub>
+                            <m:d>
+                              <m:dPr>
+                                <m:ctrlPr>
+                                  <w:rPr>
+                                    <w:rFonts w:ascii="Cambria Math" w:hAnsi="Cambria Math"/>
+                                    <w:i/>
+                                    <w:iCs/>
+                                    <w:color w:val="000000" w:themeColor="text1"/>
+                                    <w:kern w:val="24"/>
+                                    <w:sz w:val="18"/>
+                                    <w:szCs w:val="18"/>
+                                  </w:rPr>
+                                </m:ctrlPr>
+                              </m:dPr>
+                              <m:e>
+                                <m:sSub>
+                                  <m:sSubPr>
+                                    <m:ctrlPr>
+                                      <w:rPr>
+                                        <w:rFonts w:ascii="Cambria Math" w:hAnsi="Cambria Math"/>
+                                        <w:i/>
+                                        <w:iCs/>
+                                        <w:color w:val="000000" w:themeColor="text1"/>
+                                        <w:kern w:val="24"/>
+                                        <w:sz w:val="18"/>
+                                        <w:szCs w:val="18"/>
+                                      </w:rPr>
+                                    </m:ctrlPr>
+                                  </m:sSubPr>
+                                  <m:e>
+                                    <m:r>
+                                      <m:rPr>
+                                        <m:sty m:val="b"/>
+                                      </m:rPr>
+                                      <w:rPr>
+                                        <w:rFonts w:ascii="Cambria Math" w:hAnsi="Cambria Math"/>
+                                        <w:color w:val="000000" w:themeColor="text1"/>
+                                        <w:kern w:val="24"/>
+                                        <w:sz w:val="18"/>
+                                        <w:szCs w:val="18"/>
+                                      </w:rPr>
+                                      <m:t>x</m:t>
+                                    </m:r>
+                                  </m:e>
+                                  <m:sub>
+                                    <m:r>
+                                      <w:rPr>
+                                        <w:rFonts w:ascii="Cambria Math" w:hAnsi="Cambria Math"/>
+                                        <w:color w:val="000000" w:themeColor="text1"/>
+                                        <w:kern w:val="24"/>
+                                        <w:sz w:val="18"/>
+                                        <w:szCs w:val="18"/>
+                                      </w:rPr>
+                                      <m:t>t-1</m:t>
+                                    </m:r>
+                                  </m:sub>
+                                </m:sSub>
+                                <m:r>
+                                  <w:rPr>
+                                    <w:rFonts w:ascii="Cambria Math" w:hAnsi="Cambria Math"/>
+                                    <w:color w:val="000000" w:themeColor="text1"/>
+                                    <w:kern w:val="24"/>
+                                    <w:sz w:val="18"/>
+                                    <w:szCs w:val="18"/>
+                                  </w:rPr>
+                                  <m:t>|</m:t>
+                                </m:r>
+                                <m:sSub>
+                                  <m:sSubPr>
+                                    <m:ctrlPr>
+                                      <w:rPr>
+                                        <w:rFonts w:ascii="Cambria Math" w:hAnsi="Cambria Math"/>
+                                        <w:i/>
+                                        <w:iCs/>
+                                        <w:color w:val="000000" w:themeColor="text1"/>
+                                        <w:kern w:val="24"/>
+                                        <w:sz w:val="18"/>
+                                        <w:szCs w:val="18"/>
+                                      </w:rPr>
+                                    </m:ctrlPr>
+                                  </m:sSubPr>
+                                  <m:e>
+                                    <m:r>
+                                      <m:rPr>
+                                        <m:sty m:val="b"/>
+                                      </m:rPr>
+                                      <w:rPr>
+                                        <w:rFonts w:ascii="Cambria Math" w:hAnsi="Cambria Math"/>
+                                        <w:color w:val="000000" w:themeColor="text1"/>
+                                        <w:kern w:val="24"/>
+                                        <w:sz w:val="18"/>
+                                        <w:szCs w:val="18"/>
+                                      </w:rPr>
+                                      <m:t>x</m:t>
+                                    </m:r>
+                                  </m:e>
+                                  <m:sub>
+                                    <m:r>
+                                      <w:rPr>
+                                        <w:rFonts w:ascii="Cambria Math" w:hAnsi="Cambria Math"/>
+                                        <w:color w:val="000000" w:themeColor="text1"/>
+                                        <w:kern w:val="24"/>
+                                        <w:sz w:val="18"/>
+                                        <w:szCs w:val="18"/>
+                                      </w:rPr>
+                                      <m:t>t</m:t>
+                                    </m:r>
+                                  </m:sub>
+                                </m:sSub>
+                              </m:e>
+                            </m:d>
+                          </m:oMath>
+                        </m:oMathPara>
+                      </w:p>
+                    </w:txbxContent>
+                  </v:textbox>
+                </v:shape>
+                <v:shape id="TextBox 58" o:spid="_x0000_s1072" type="#_x0000_t202" style="position:absolute;left:16220;top:6683;width:7011;height:2254;visibility:visible;mso-wrap-style:none;v-text-anchor:top" o:gfxdata="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" filled="f" stroked="f">
+                  <v:textbox style="mso-fit-shape-to-text:t">
+                    <w:txbxContent>
+                      <w:p>
+                        <w:pPr>
+                          <w:rPr>
+                            <w:rFonts w:ascii="Cambria Math" w:hAnsi="Cambria Math"/>
+                            <w:i/>
+                            <w:iCs/>
+                            <w:color w:val="000000" w:themeColor="text1"/>
+                            <w:kern w:val="24"/>
+                            <w:sz w:val="18"/>
+                            <w:szCs w:val="18"/>
+                          </w:rPr>
+                        </w:pPr>
+                        <m:oMathPara>
+                          <m:oMathParaPr>
+                            <m:jc m:val="centerGroup"/>
+                          </m:oMathParaPr>
+                          <m:oMath>
+                            <m:r>
+                              <w:rPr>
+                                <w:rFonts w:ascii="Cambria Math" w:hAnsi="Cambria Math"/>
+                                <w:color w:val="000000" w:themeColor="text1"/>
+                                <w:kern w:val="24"/>
+                                <w:sz w:val="18"/>
+                                <w:szCs w:val="18"/>
+                              </w:rPr>
+                              <m:t>q</m:t>
+                            </m:r>
+                            <m:d>
+                              <m:dPr>
+                                <m:ctrlPr>
+                                  <w:rPr>
+                                    <w:rFonts w:ascii="Cambria Math" w:hAnsi="Cambria Math"/>
+                                    <w:i/>
+                                    <w:iCs/>
+                                    <w:color w:val="000000" w:themeColor="text1"/>
+                                    <w:kern w:val="24"/>
+                                    <w:sz w:val="18"/>
+                                    <w:szCs w:val="18"/>
+                                  </w:rPr>
+                                </m:ctrlPr>
+                              </m:dPr>
+                              <m:e>
+                                <m:sSub>
+                                  <m:sSubPr>
+                                    <m:ctrlPr>
+                                      <w:rPr>
+                                        <w:rFonts w:ascii="Cambria Math" w:hAnsi="Cambria Math"/>
+                                        <w:i/>
+                                        <w:iCs/>
+                                        <w:color w:val="000000" w:themeColor="text1"/>
+                                        <w:kern w:val="24"/>
+                                        <w:sz w:val="18"/>
+                                        <w:szCs w:val="18"/>
+                                      </w:rPr>
+                                    </m:ctrlPr>
+                                  </m:sSubPr>
+                                  <m:e>
+                                    <m:r>
+                                      <m:rPr>
+                                        <m:sty m:val="b"/>
+                                      </m:rPr>
+                                      <w:rPr>
+                                        <w:rFonts w:ascii="Cambria Math" w:hAnsi="Cambria Math"/>
+                                        <w:color w:val="000000" w:themeColor="text1"/>
+                                        <w:kern w:val="24"/>
+                                        <w:sz w:val="18"/>
+                                        <w:szCs w:val="18"/>
+                                      </w:rPr>
+                                      <m:t>x</m:t>
+                                    </m:r>
+                                  </m:e>
+                                  <m:sub>
+                                    <m:r>
+                                      <w:rPr>
+                                        <w:rFonts w:ascii="Cambria Math" w:hAnsi="Cambria Math"/>
+                                        <w:color w:val="000000" w:themeColor="text1"/>
+                                        <w:kern w:val="24"/>
+                                        <w:sz w:val="18"/>
+                                        <w:szCs w:val="18"/>
+                                      </w:rPr>
+                                      <m:t>t</m:t>
+                                    </m:r>
+                                  </m:sub>
+                                </m:sSub>
+                                <m:r>
+                                  <w:rPr>
+                                    <w:rFonts w:ascii="Cambria Math" w:hAnsi="Cambria Math"/>
+                                    <w:color w:val="000000" w:themeColor="text1"/>
+                                    <w:kern w:val="24"/>
+                                    <w:sz w:val="18"/>
+                                    <w:szCs w:val="18"/>
+                                  </w:rPr>
+                                  <m:t>|</m:t>
+                                </m:r>
+                                <m:sSub>
+                                  <m:sSubPr>
+                                    <m:ctrlPr>
+                                      <w:rPr>
+                                        <w:rFonts w:ascii="Cambria Math" w:hAnsi="Cambria Math"/>
+                                        <w:i/>
+                                        <w:iCs/>
+                                        <w:color w:val="000000" w:themeColor="text1"/>
+                                        <w:kern w:val="24"/>
+                                        <w:sz w:val="18"/>
+                                        <w:szCs w:val="18"/>
+                                      </w:rPr>
+                                    </m:ctrlPr>
+                                  </m:sSubPr>
+                                  <m:e>
+                                    <m:r>
+                                      <m:rPr>
+                                        <m:sty m:val="b"/>
+                                      </m:rPr>
+                                      <w:rPr>
+                                        <w:rFonts w:ascii="Cambria Math" w:hAnsi="Cambria Math"/>
+                                        <w:color w:val="000000" w:themeColor="text1"/>
+                                        <w:kern w:val="24"/>
+                                        <w:sz w:val="18"/>
+                                        <w:szCs w:val="18"/>
+                                      </w:rPr>
+                                      <m:t>x</m:t>
+                                    </m:r>
+                                  </m:e>
+                                  <m:sub>
+                                    <m:r>
+                                      <w:rPr>
+                                        <w:rFonts w:ascii="Cambria Math" w:hAnsi="Cambria Math"/>
+                                        <w:color w:val="000000" w:themeColor="text1"/>
+                                        <w:kern w:val="24"/>
+                                        <w:sz w:val="18"/>
+                                        <w:szCs w:val="18"/>
+                                      </w:rPr>
+                                      <m:t>t-1</m:t>
+                                    </m:r>
+                                  </m:sub>
+                                </m:sSub>
+                              </m:e>
+                            </m:d>
+                          </m:oMath>
+                        </m:oMathPara>
+                      </w:p>
+                    </w:txbxContent>
+                  </v:textbox>
+                </v:shape>
+                <v:shapetype id="_x0000_t38" coordsize="21600,21600" o:spt="38" o:oned="t" path="m,c@0,0@1,5400@1,10800@1,16200@2,21600,21600,21600e" filled="f">
+                  <v:formulas>
+                    <v:f eqn="mid #0 0"/>
+                    <v:f eqn="val #0"/>
+                    <v:f eqn="mid #0 21600"/>
+                  </v:formulas>
+                  <v:path arrowok="t" fillok="f" o:connecttype="none"/>
+                  <v:handles>
+                    <v:h position="#0,center"/>
+                  </v:handles>
+                  <o:lock v:ext="edit" shapetype="t"/>
+                </v:shapetype>
+                <v:shape id="Curved Connector 480745878" o:spid="_x0000_s1073" type="#_x0000_t38" style="position:absolute;left:19416;top:498;width:67;height:8492;rotation:-90;flip:x;visibility:visible;mso-wrap-style:square" o:connectortype="curved" o:gfxdata="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" adj="-738633" strokecolor="#4472c4 [3204]" strokeweight=".5pt">
+                  <v:stroke dashstyle="dash" endarrow="block" joinstyle="miter"/>
+                  <o:lock v:ext="edit" shapetype="f"/>
+                </v:shape>
+                <v:shape id="TextBox 66" o:spid="_x0000_s1074" type="#_x0000_t202" style="position:absolute;left:6501;top:1899;width:2921;height:2400;visibility:visible;mso-wrap-style:none;v-text-anchor:top" o:gfxdata="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" filled="f" stroked="f">
+                  <v:textbox style="mso-fit-shape-to-text:t">
+                    <w:txbxContent>
+                      <w:p>
+                        <w:pPr>
+                          <w:rPr>
+                            <w:rFonts w:ascii="Cambria Math" w:hAnsi="Cambria Math"/>
+                            <w:i/>
+                            <w:iCs/>
+                            <w:color w:val="000000" w:themeColor="text1"/>
+                            <w:kern w:val="24"/>
+                            <w:sz w:val="20"/>
+                            <w:szCs w:val="20"/>
+                          </w:rPr>
+                        </w:pPr>
+                        <m:oMathPara>
+                          <m:oMathParaPr>
+                            <m:jc m:val="centerGroup"/>
+                          </m:oMathParaPr>
+                          <m:oMath>
+                            <m:r>
+                              <w:rPr>
+                                <w:rFonts w:ascii="Cambria Math" w:hAnsi="Cambria Math"/>
+                                <w:color w:val="000000" w:themeColor="text1"/>
+                                <w:kern w:val="24"/>
+                                <w:sz w:val="20"/>
+                                <w:szCs w:val="20"/>
+                              </w:rPr>
+                              <m:t>⋯</m:t>
+                            </m:r>
+                          </m:oMath>
+                        </m:oMathPara>
+                      </w:p>
+                    </w:txbxContent>
+                  </v:textbox>
+                </v:shape>
+                <w10:wrap type="topAndBottom"/>
+              </v:group>
+            </w:pict>
+          </mc:Fallback>
+        </mc:AlternateContent>
+      </w:r>
+    </w:p>
+    <w:p>
+      <w:pPr>
+        <w:rPr>
+          <w:sz w:val="20"/>
+          <w:szCs w:val="20"/>
+        </w:rPr>
+      </w:pPr>
+      <w:r>
+        <w:rPr>
+          <w:sz w:val="20"/>
+          <w:szCs w:val="20"/>
+        </w:rPr>
+        <w:t>Figure: training the diffusion model to discover the original image from the noise</w:t>
+      </w:r>
+    </w:p>
+    <w:p>
+      <w:pPr>
+        <w:rPr>
+          <w:sz w:val="20"/>
+          <w:szCs w:val="20"/>
+        </w:rPr>
+      </w:pPr>
+    </w:p>
+    <w:p>
+      <w:pPr>
+        <w:rPr>
+          <w:sz w:val="20"/>
+          <w:szCs w:val="20"/>
+        </w:rPr>
+      </w:pPr>
+      <w:r>
+        <w:rPr>
+          <w:sz w:val="20"/>
+          <w:szCs w:val="20"/>
+        </w:rPr>
+        <w:t>The diffusion model consists of a forward process (aka diffusion process) in which a datum which is generally an image is progressively noised, and a reverse process (aka reverse diffusion process), in which noise is transformed back into a sample from the target distribution.</w:t>
+      </w:r>
+    </w:p>
+    <w:p>
+      <w:pPr>
+        <w:rPr>
+          <w:sz w:val="20"/>
+          <w:szCs w:val="20"/>
+        </w:rPr>
+      </w:pPr>
+      <w:r>
+        <w:rPr>
+          <w:sz w:val="20"/>
+          <w:szCs w:val="20"/>
+        </w:rPr>
+        <w:t xml:space="preserve">The sampling chain transitions in the forward process can be set to conditional Gaussians when the noise level is sufficiently low.  </w:t>
+      </w:r>
+    </w:p>
+    <w:p>
+      <w:pPr>
+        <w:rPr>
+          <w:color w:val="FF0000"/>
+          <w:sz w:val="20"/>
+          <w:szCs w:val="20"/>
+        </w:rPr>
+      </w:pPr>
+      <w:r>
+        <w:rPr>
+          <w:color w:val="FF0000"/>
+          <w:sz w:val="20"/>
+          <w:szCs w:val="20"/>
+        </w:rPr>
+        <w:t>//TODO: finish this section</w:t>
+      </w:r>
     </w:p>
     <w:p>
       <w:pPr>
@@ -2662,6 +5240,62 @@
         <w:pStyle w:val="Heading2"/>
       </w:pPr>
       <w:r>
+        <w:t>The Basics: Variational Auto-Encoder (VAE)</w:t>
+      </w:r>
+    </w:p>
+    <w:p>
+      <w:pPr>
+        <w:rPr>
+          <w:sz w:val="20"/>
+          <w:szCs w:val="20"/>
+        </w:rPr>
+      </w:pPr>
+      <w:r>
+        <w:rPr>
+          <w:sz w:val="20"/>
+          <w:szCs w:val="20"/>
+        </w:rPr>
+        <w:t xml:space="preserve">The simplest approach to build a generator that generates images from a latent code is to consider an encoder-decoder pair shown below (aka </w:t>
+      </w:r>
+      <w:r>
+        <w:rPr>
+          <w:i/>
+          <w:iCs/>
+          <w:sz w:val="20"/>
+          <w:szCs w:val="20"/>
+        </w:rPr>
+        <w:t>variational autoencoder</w:t>
+      </w:r>
+      <w:r>
+        <w:rPr>
+          <w:sz w:val="20"/>
+          <w:szCs w:val="20"/>
+        </w:rPr>
+        <w:t>)</w:t>
+      </w:r>
+    </w:p>
+    <w:p>
+      <w:pPr>
+        <w:rPr>
+          <w:sz w:val="20"/>
+          <w:szCs w:val="20"/>
+        </w:rPr>
+      </w:pPr>
+    </w:p>
+    <w:p>
+      <w:pPr>
+        <w:rPr>
+          <w:sz w:val="20"/>
+          <w:szCs w:val="20"/>
+        </w:rPr>
+      </w:pPr>
+    </w:p>
+    <w:p>
+      <w:pPr>
+        <w:pStyle w:val="Heading2"/>
+      </w:pPr>
+      <w:r>
+        <w:lastRenderedPageBreak/>
         <w:t>References</w:t>
       </w:r>
     </w:p>
@@ -3153,7 +5787,7 @@
   <w:style w:type="paragraph" w:default="1" w:styleId="Normal">
     <w:name w:val="Normal"/>
     <w:qFormat/>
-    <w:rsid w:val="00730DF9"/>
+    <w:rsid w:val="0029011B"/>
   </w:style>
   <w:style w:type="paragraph" w:styleId="Heading1">
     <w:name w:val="heading 1"/>

</xml_diff>